<commit_message>
add hybrid recommendation system types
</commit_message>
<xml_diff>
--- a/Documentation/Recommendation System.docx
+++ b/Documentation/Recommendation System.docx
@@ -62,7 +62,7 @@
                     </pic:cNvPicPr>
                   </pic:nvPicPr>
                   <pic:blipFill>
-                    <a:blip r:embed="rId5">
+                    <a:blip r:embed="rId6">
                       <a:extLst>
                         <a:ext uri="{28A0092B-C50C-407E-A947-70E740481C1C}">
                           <a14:useLocalDpi xmlns:a14="http://schemas.microsoft.com/office/drawing/2010/main" val="0"/>
@@ -384,7 +384,7 @@
                     </pic:cNvPicPr>
                   </pic:nvPicPr>
                   <pic:blipFill>
-                    <a:blip r:embed="rId6" cstate="print">
+                    <a:blip r:embed="rId7" cstate="print">
                       <a:extLst>
                         <a:ext uri="{28A0092B-C50C-407E-A947-70E740481C1C}">
                           <a14:useLocalDpi xmlns:a14="http://schemas.microsoft.com/office/drawing/2010/main" val="0"/>
@@ -751,13 +751,94 @@
           <w:szCs w:val="48"/>
         </w:rPr>
       </w:pPr>
-      <w:r>
+    </w:p>
+    <w:p>
+      <w:pPr>
         <w:rPr>
           <w:b/>
           <w:bCs/>
           <w:sz w:val="48"/>
           <w:szCs w:val="48"/>
         </w:rPr>
+      </w:pPr>
+    </w:p>
+    <w:p>
+      <w:pPr>
+        <w:rPr>
+          <w:b/>
+          <w:bCs/>
+          <w:sz w:val="48"/>
+          <w:szCs w:val="48"/>
+        </w:rPr>
+      </w:pPr>
+    </w:p>
+    <w:p>
+      <w:pPr>
+        <w:rPr>
+          <w:b/>
+          <w:bCs/>
+          <w:sz w:val="48"/>
+          <w:szCs w:val="48"/>
+        </w:rPr>
+      </w:pPr>
+    </w:p>
+    <w:p>
+      <w:pPr>
+        <w:rPr>
+          <w:b/>
+          <w:bCs/>
+          <w:sz w:val="48"/>
+          <w:szCs w:val="48"/>
+        </w:rPr>
+      </w:pPr>
+    </w:p>
+    <w:p>
+      <w:pPr>
+        <w:rPr>
+          <w:b/>
+          <w:bCs/>
+          <w:sz w:val="48"/>
+          <w:szCs w:val="48"/>
+        </w:rPr>
+      </w:pPr>
+    </w:p>
+    <w:p>
+      <w:pPr>
+        <w:rPr>
+          <w:b/>
+          <w:bCs/>
+          <w:sz w:val="48"/>
+          <w:szCs w:val="48"/>
+        </w:rPr>
+      </w:pPr>
+    </w:p>
+    <w:p>
+      <w:pPr>
+        <w:rPr>
+          <w:b/>
+          <w:bCs/>
+          <w:sz w:val="48"/>
+          <w:szCs w:val="48"/>
+        </w:rPr>
+      </w:pPr>
+    </w:p>
+    <w:p>
+      <w:pPr>
+        <w:rPr>
+          <w:b/>
+          <w:bCs/>
+          <w:sz w:val="48"/>
+          <w:szCs w:val="48"/>
+        </w:rPr>
+      </w:pPr>
+      <w:r>
+        <w:rPr>
+          <w:b/>
+          <w:bCs/>
+          <w:sz w:val="48"/>
+          <w:szCs w:val="48"/>
+        </w:rPr>
+        <w:lastRenderedPageBreak/>
         <w:t>Collaborative filtering system</w:t>
       </w:r>
       <w:r>
@@ -940,7 +1021,6 @@
           <w:sz w:val="28"/>
           <w:szCs w:val="28"/>
         </w:rPr>
-        <w:lastRenderedPageBreak/>
         <w:t>Provides recommendations based on the user’s preferences that are similar to other users</w:t>
       </w:r>
       <w:r>
@@ -1010,7 +1090,7 @@
                     </pic:cNvPicPr>
                   </pic:nvPicPr>
                   <pic:blipFill>
-                    <a:blip r:embed="rId7">
+                    <a:blip r:embed="rId8">
                       <a:extLst>
                         <a:ext uri="{28A0092B-C50C-407E-A947-70E740481C1C}">
                           <a14:useLocalDpi xmlns:a14="http://schemas.microsoft.com/office/drawing/2010/main" val="0"/>
@@ -1201,7 +1281,15 @@
           <w:sz w:val="28"/>
           <w:szCs w:val="28"/>
         </w:rPr>
-        <w:t xml:space="preserve"> matrix) </w:t>
+        <w:t xml:space="preserve"> </w:t>
+      </w:r>
+      <w:r>
+        <w:rPr>
+          <w:sz w:val="28"/>
+          <w:szCs w:val="28"/>
+        </w:rPr>
+        <w:lastRenderedPageBreak/>
+        <w:t xml:space="preserve">matrix) </w:t>
       </w:r>
       <w:r>
         <w:rPr>
@@ -1247,7 +1335,7 @@
                     </pic:cNvPicPr>
                   </pic:nvPicPr>
                   <pic:blipFill>
-                    <a:blip r:embed="rId8">
+                    <a:blip r:embed="rId9">
                       <a:extLst>
                         <a:ext uri="{28A0092B-C50C-407E-A947-70E740481C1C}">
                           <a14:useLocalDpi xmlns:a14="http://schemas.microsoft.com/office/drawing/2010/main" val="0"/>
@@ -1289,7 +1377,6 @@
         <w:rPr>
           <w:noProof/>
         </w:rPr>
-        <w:lastRenderedPageBreak/>
         <w:drawing>
           <wp:anchor distT="0" distB="0" distL="114300" distR="114300" simplePos="0" relativeHeight="251661312" behindDoc="0" locked="0" layoutInCell="1" allowOverlap="1" wp14:anchorId="0F442BB3" wp14:editId="1EFB1321">
             <wp:simplePos x="0" y="0"/>
@@ -1316,7 +1403,7 @@
                     </pic:cNvPicPr>
                   </pic:nvPicPr>
                   <pic:blipFill>
-                    <a:blip r:embed="rId9">
+                    <a:blip r:embed="rId10">
                       <a:extLst>
                         <a:ext uri="{28A0092B-C50C-407E-A947-70E740481C1C}">
                           <a14:useLocalDpi xmlns:a14="http://schemas.microsoft.com/office/drawing/2010/main" val="0"/>
@@ -1352,23 +1439,7 @@
           <w:sz w:val="28"/>
           <w:szCs w:val="28"/>
         </w:rPr>
-        <w:t xml:space="preserve">The formula means that the rating for the item </w:t>
-      </w:r>
-      <w:proofErr w:type="spellStart"/>
-      <w:r>
-        <w:rPr>
-          <w:sz w:val="28"/>
-          <w:szCs w:val="28"/>
-        </w:rPr>
-        <w:t>i</w:t>
-      </w:r>
-      <w:proofErr w:type="spellEnd"/>
-      <w:r>
-        <w:rPr>
-          <w:sz w:val="28"/>
-          <w:szCs w:val="28"/>
-        </w:rPr>
-        <w:t xml:space="preserve"> for user u is equal to the sum of ratings for this item divided by the total number of users in the dataset. The formula does not take into consideration how similar one user is to another. In order to take similarity into account, we need to multiply each rating by some weight. This weight corresponds to how much another user v </w:t>
+        <w:t xml:space="preserve">The formula means that the rating for the item i for user u is equal to the sum of ratings for this item divided by the total number of users in the dataset. The formula does not take into consideration how similar one user is to another. In order to take similarity into account, we need to multiply each rating by some weight. This weight corresponds to how much another user v </w:t>
       </w:r>
       <w:r>
         <w:rPr>
@@ -1637,7 +1708,6 @@
           <w:sz w:val="28"/>
           <w:szCs w:val="28"/>
         </w:rPr>
-        <w:lastRenderedPageBreak/>
         <w:t>Choose users that have a similarity score above a specific threshold.</w:t>
       </w:r>
     </w:p>
@@ -1713,17 +1783,29 @@
           <w:sz w:val="28"/>
           <w:szCs w:val="28"/>
         </w:rPr>
-        <w:t xml:space="preserve">Neighbourhood V is a collection of users similar the user we are trying </w:t>
-      </w:r>
-      <w:proofErr w:type="spellStart"/>
-      <w:r>
-        <w:rPr>
-          <w:sz w:val="28"/>
-          <w:szCs w:val="28"/>
-        </w:rPr>
-        <w:t>o</w:t>
-      </w:r>
-      <w:proofErr w:type="spellEnd"/>
+        <w:t xml:space="preserve">Neighbourhood V is a collection of users </w:t>
+      </w:r>
+      <w:r>
+        <w:rPr>
+          <w:sz w:val="28"/>
+          <w:szCs w:val="28"/>
+        </w:rPr>
+        <w:t>similar to</w:t>
+      </w:r>
+      <w:r>
+        <w:rPr>
+          <w:sz w:val="28"/>
+          <w:szCs w:val="28"/>
+        </w:rPr>
+        <w:t xml:space="preserve"> the user we are trying </w:t>
+      </w:r>
+      <w:r>
+        <w:rPr>
+          <w:sz w:val="28"/>
+          <w:szCs w:val="28"/>
+        </w:rPr>
+        <w:t>to</w:t>
+      </w:r>
       <w:r>
         <w:rPr>
           <w:sz w:val="28"/>
@@ -1761,7 +1843,7 @@
                     </pic:cNvPicPr>
                   </pic:nvPicPr>
                   <pic:blipFill>
-                    <a:blip r:embed="rId10">
+                    <a:blip r:embed="rId11">
                       <a:extLst>
                         <a:ext uri="{28A0092B-C50C-407E-A947-70E740481C1C}">
                           <a14:useLocalDpi xmlns:a14="http://schemas.microsoft.com/office/drawing/2010/main" val="0"/>
@@ -1796,14 +1878,6 @@
     <w:p>
       <w:pPr>
         <w:rPr>
-          <w:sz w:val="40"/>
-          <w:szCs w:val="40"/>
-        </w:rPr>
-      </w:pPr>
-    </w:p>
-    <w:p>
-      <w:pPr>
-        <w:rPr>
           <w:b/>
           <w:bCs/>
           <w:sz w:val="40"/>
@@ -1814,6 +1888,7 @@
         <w:rPr>
           <w:noProof/>
         </w:rPr>
+        <w:lastRenderedPageBreak/>
         <w:drawing>
           <wp:anchor distT="0" distB="0" distL="114300" distR="114300" simplePos="0" relativeHeight="251662336" behindDoc="0" locked="0" layoutInCell="1" allowOverlap="1" wp14:anchorId="30903BEE" wp14:editId="1F3C1FD9">
             <wp:simplePos x="0" y="0"/>
@@ -1840,7 +1915,7 @@
                     </pic:cNvPicPr>
                   </pic:nvPicPr>
                   <pic:blipFill>
-                    <a:blip r:embed="rId11">
+                    <a:blip r:embed="rId12">
                       <a:extLst>
                         <a:ext uri="{28A0092B-C50C-407E-A947-70E740481C1C}">
                           <a14:useLocalDpi xmlns:a14="http://schemas.microsoft.com/office/drawing/2010/main" val="0"/>
@@ -1962,7 +2037,14 @@
           <w:sz w:val="28"/>
           <w:szCs w:val="28"/>
         </w:rPr>
-        <w:t>dimensionality reduction technique from linear algebra</w:t>
+        <w:t>a dimensionality</w:t>
+      </w:r>
+      <w:r>
+        <w:rPr>
+          <w:sz w:val="28"/>
+          <w:szCs w:val="28"/>
+        </w:rPr>
+        <w:t xml:space="preserve"> reduction technique from linear algebra</w:t>
       </w:r>
       <w:r>
         <w:rPr>
@@ -2102,15 +2184,7 @@
           <w:sz w:val="28"/>
           <w:szCs w:val="28"/>
         </w:rPr>
-        <w:t xml:space="preserve"> A is an m x n utility matrix. U is an m x r orthogonal left singular matrix. It represents the relationship between users and </w:t>
-      </w:r>
-      <w:r>
-        <w:rPr>
-          <w:sz w:val="28"/>
-          <w:szCs w:val="28"/>
-        </w:rPr>
-        <w:lastRenderedPageBreak/>
-        <w:t>latent factors. S is an r x r diagonal matrix. It determines the strength of each latent factor. V is an r x n diagonal right singular matrix. It describes the similarity between items and latent factors. In this case, the latent factors are the characteristic of the items.</w:t>
+        <w:t xml:space="preserve"> A is an m x n utility matrix. U is an m x r orthogonal left singular matrix. It represents the relationship between users and latent factors. S is an r x r diagonal matrix. It determines the strength of each latent factor. V is an r x n diagonal right singular matrix. It describes the similarity between items and latent factors. In this case, the latent factors are the characteristic of the items.</w:t>
       </w:r>
       <w:r>
         <w:rPr>
@@ -2152,6 +2226,7 @@
         <w:rPr>
           <w:noProof/>
         </w:rPr>
+        <w:lastRenderedPageBreak/>
         <w:drawing>
           <wp:anchor distT="0" distB="0" distL="114300" distR="114300" simplePos="0" relativeHeight="251663360" behindDoc="0" locked="0" layoutInCell="1" allowOverlap="1" wp14:anchorId="42B06735" wp14:editId="5CDB534C">
             <wp:simplePos x="0" y="0"/>
@@ -2178,7 +2253,7 @@
                     </pic:cNvPicPr>
                   </pic:nvPicPr>
                   <pic:blipFill>
-                    <a:blip r:embed="rId12">
+                    <a:blip r:embed="rId13">
                       <a:extLst>
                         <a:ext uri="{28A0092B-C50C-407E-A947-70E740481C1C}">
                           <a14:useLocalDpi xmlns:a14="http://schemas.microsoft.com/office/drawing/2010/main" val="0"/>
@@ -2389,15 +2464,7 @@
           <w:sz w:val="28"/>
           <w:szCs w:val="28"/>
         </w:rPr>
-        <w:t xml:space="preserve"> In other words, it aims to minimize the difference between the original user-item matrix R and the product of the user matrix U and the item matrix V. ALS is especially significant when the user-item matrix is sparse. ALS alternates between </w:t>
-      </w:r>
-      <w:r>
-        <w:rPr>
-          <w:sz w:val="28"/>
-          <w:szCs w:val="28"/>
-        </w:rPr>
-        <w:lastRenderedPageBreak/>
-        <w:t>fixing either the user or item matrix and optimizing the other until converg</w:t>
+        <w:t xml:space="preserve"> In other words, it aims to minimize the difference between the original user-item matrix R and the product of the user matrix U and the item matrix V. ALS is especially significant when the user-item matrix is sparse. ALS alternates between fixing either the user or item matrix and optimizing the other until converg</w:t>
       </w:r>
       <w:r>
         <w:rPr>
@@ -2455,6 +2522,7 @@
           <w:sz w:val="36"/>
           <w:szCs w:val="36"/>
         </w:rPr>
+        <w:lastRenderedPageBreak/>
         <w:t>Non-negative matrix factorization</w:t>
       </w:r>
       <w:r>
@@ -2501,7 +2569,7 @@
                     </pic:cNvPicPr>
                   </pic:nvPicPr>
                   <pic:blipFill>
-                    <a:blip r:embed="rId13">
+                    <a:blip r:embed="rId14">
                       <a:extLst>
                         <a:ext uri="{28A0092B-C50C-407E-A947-70E740481C1C}">
                           <a14:useLocalDpi xmlns:a14="http://schemas.microsoft.com/office/drawing/2010/main" val="0"/>
@@ -2570,7 +2638,7 @@
                     </pic:cNvPicPr>
                   </pic:nvPicPr>
                   <pic:blipFill>
-                    <a:blip r:embed="rId14">
+                    <a:blip r:embed="rId15">
                       <a:extLst>
                         <a:ext uri="{28A0092B-C50C-407E-A947-70E740481C1C}">
                           <a14:useLocalDpi xmlns:a14="http://schemas.microsoft.com/office/drawing/2010/main" val="0"/>
@@ -2670,15 +2738,7 @@
           <w:sz w:val="28"/>
           <w:szCs w:val="28"/>
         </w:rPr>
-        <w:t xml:space="preserve">NMF enforces non-negativity constraints on the factor matrices W and H. This is useful when dealing with data that should be naturally non-negative, </w:t>
-      </w:r>
-      <w:r>
-        <w:rPr>
-          <w:sz w:val="28"/>
-          <w:szCs w:val="28"/>
-        </w:rPr>
-        <w:lastRenderedPageBreak/>
-        <w:t>such as user-item ratings.</w:t>
+        <w:t>NMF enforces non-negativity constraints on the factor matrices W and H. This is useful when dealing with data that should be naturally non-negative, such as user-item ratings.</w:t>
       </w:r>
       <w:r>
         <w:rPr>
@@ -2761,16 +2821,16 @@
           <w:szCs w:val="48"/>
         </w:rPr>
       </w:pPr>
-    </w:p>
-    <w:p>
-      <w:pPr>
+      <w:r>
         <w:rPr>
           <w:b/>
           <w:bCs/>
           <w:sz w:val="48"/>
           <w:szCs w:val="48"/>
         </w:rPr>
-      </w:pPr>
+        <w:lastRenderedPageBreak/>
+        <w:t>Hybrid Systems:</w:t>
+      </w:r>
       <w:r>
         <w:rPr>
           <w:b/>
@@ -2778,7 +2838,143 @@
           <w:sz w:val="48"/>
           <w:szCs w:val="48"/>
         </w:rPr>
-        <w:t>Hybrid Systems:</w:t>
+        <w:t xml:space="preserve"> (mixed and cascade can be chosen)</w:t>
+      </w:r>
+    </w:p>
+    <w:p>
+      <w:pPr>
+        <w:rPr>
+          <w:sz w:val="28"/>
+          <w:szCs w:val="28"/>
+        </w:rPr>
+      </w:pPr>
+      <w:r>
+        <w:rPr>
+          <w:sz w:val="28"/>
+          <w:szCs w:val="28"/>
+        </w:rPr>
+        <w:t xml:space="preserve">A special type of system that </w:t>
+      </w:r>
+      <w:r>
+        <w:rPr>
+          <w:sz w:val="28"/>
+          <w:szCs w:val="28"/>
+        </w:rPr>
+        <w:t>combines multiple recommendation techniques such as</w:t>
+      </w:r>
+      <w:r>
+        <w:rPr>
+          <w:sz w:val="28"/>
+          <w:szCs w:val="28"/>
+        </w:rPr>
+        <w:t xml:space="preserve"> collaborative, content-based filtering, and other approaches</w:t>
+      </w:r>
+      <w:r>
+        <w:rPr>
+          <w:sz w:val="28"/>
+          <w:szCs w:val="28"/>
+        </w:rPr>
+        <w:t xml:space="preserve"> </w:t>
+      </w:r>
+      <w:r>
+        <w:rPr>
+          <w:sz w:val="28"/>
+          <w:szCs w:val="28"/>
+        </w:rPr>
+        <w:t xml:space="preserve">and uses them </w:t>
+      </w:r>
+      <w:r>
+        <w:rPr>
+          <w:sz w:val="28"/>
+          <w:szCs w:val="28"/>
+        </w:rPr>
+        <w:t>simultaneously</w:t>
+      </w:r>
+      <w:r>
+        <w:rPr>
+          <w:sz w:val="28"/>
+          <w:szCs w:val="28"/>
+        </w:rPr>
+        <w:t>.</w:t>
+      </w:r>
+      <w:r>
+        <w:rPr>
+          <w:sz w:val="28"/>
+          <w:szCs w:val="28"/>
+        </w:rPr>
+        <w:t xml:space="preserve"> This provides more accurate and diverse recommendations to users as it utilizes the strength </w:t>
+      </w:r>
+      <w:r>
+        <w:rPr>
+          <w:sz w:val="28"/>
+          <w:szCs w:val="28"/>
+        </w:rPr>
+        <w:t>and overcomes the weaknesses</w:t>
+      </w:r>
+      <w:r>
+        <w:rPr>
+          <w:sz w:val="28"/>
+          <w:szCs w:val="28"/>
+        </w:rPr>
+        <w:t xml:space="preserve"> </w:t>
+      </w:r>
+      <w:r>
+        <w:rPr>
+          <w:sz w:val="28"/>
+          <w:szCs w:val="28"/>
+        </w:rPr>
+        <w:t>of different approache</w:t>
+      </w:r>
+      <w:r>
+        <w:rPr>
+          <w:sz w:val="28"/>
+          <w:szCs w:val="28"/>
+        </w:rPr>
+        <w:t>s</w:t>
+      </w:r>
+      <w:r>
+        <w:rPr>
+          <w:sz w:val="28"/>
+          <w:szCs w:val="28"/>
+        </w:rPr>
+        <w:t xml:space="preserve">. </w:t>
+      </w:r>
+      <w:r>
+        <w:rPr>
+          <w:sz w:val="28"/>
+          <w:szCs w:val="28"/>
+        </w:rPr>
+        <w:t>It</w:t>
+      </w:r>
+      <w:r>
+        <w:rPr>
+          <w:sz w:val="28"/>
+          <w:szCs w:val="28"/>
+        </w:rPr>
+        <w:t xml:space="preserve"> can be used to overcome major problems such lack of data. Some hybridization techniques include:</w:t>
+      </w:r>
+    </w:p>
+    <w:p>
+      <w:pPr>
+        <w:rPr>
+          <w:sz w:val="36"/>
+          <w:szCs w:val="36"/>
+        </w:rPr>
+      </w:pPr>
+    </w:p>
+    <w:p>
+      <w:pPr>
+        <w:rPr>
+          <w:sz w:val="28"/>
+          <w:szCs w:val="28"/>
+        </w:rPr>
+      </w:pPr>
+      <w:r>
+        <w:rPr>
+          <w:sz w:val="36"/>
+          <w:szCs w:val="36"/>
+        </w:rPr>
+        <w:t>Weighted:</w:t>
       </w:r>
     </w:p>
     <w:p>
@@ -2793,10 +2989,10 @@
           <w:noProof/>
         </w:rPr>
         <w:drawing>
-          <wp:inline distT="0" distB="0" distL="0" distR="0" wp14:anchorId="32026BAF" wp14:editId="5B7D6104">
-            <wp:extent cx="6257925" cy="2606969"/>
-            <wp:effectExtent l="0" t="0" r="0" b="3175"/>
-            <wp:docPr id="319146155" name="Picture 4" descr="A Guide to Building Hybrid Recommendation Systems for Beginners"/>
+          <wp:inline distT="0" distB="0" distL="0" distR="0" wp14:anchorId="3D36535A" wp14:editId="60255DA9">
+            <wp:extent cx="5943600" cy="1791335"/>
+            <wp:effectExtent l="0" t="0" r="0" b="0"/>
+            <wp:docPr id="1129273404" name="Picture 1" descr="A diagram of a diagram&#10;&#10;Description automatically generated"/>
             <wp:cNvGraphicFramePr>
               <a:graphicFrameLocks xmlns:a="http://schemas.openxmlformats.org/drawingml/2006/main" noChangeAspect="1"/>
             </wp:cNvGraphicFramePr>
@@ -2804,13 +3000,13 @@
               <a:graphicData uri="http://schemas.openxmlformats.org/drawingml/2006/picture">
                 <pic:pic xmlns:pic="http://schemas.openxmlformats.org/drawingml/2006/picture">
                   <pic:nvPicPr>
-                    <pic:cNvPr id="0" name="Picture 7" descr="A Guide to Building Hybrid Recommendation Systems for Beginners"/>
+                    <pic:cNvPr id="1129273404" name="Picture 1" descr="A diagram of a diagram&#10;&#10;Description automatically generated"/>
                     <pic:cNvPicPr>
                       <a:picLocks noChangeAspect="1" noChangeArrowheads="1"/>
                     </pic:cNvPicPr>
                   </pic:nvPicPr>
                   <pic:blipFill>
-                    <a:blip r:embed="rId15">
+                    <a:blip r:embed="rId16">
                       <a:extLst>
                         <a:ext uri="{28A0092B-C50C-407E-A947-70E740481C1C}">
                           <a14:useLocalDpi xmlns:a14="http://schemas.microsoft.com/office/drawing/2010/main" val="0"/>
@@ -2825,7 +3021,7 @@
                   <pic:spPr bwMode="auto">
                     <a:xfrm>
                       <a:off x="0" y="0"/>
-                      <a:ext cx="6304288" cy="2626283"/>
+                      <a:ext cx="5943600" cy="1791335"/>
                     </a:xfrm>
                     <a:prstGeom prst="rect">
                       <a:avLst/>
@@ -2841,26 +3037,27 @@
           </wp:inline>
         </w:drawing>
       </w:r>
-      <w:r>
-        <w:rPr>
-          <w:sz w:val="28"/>
-          <w:szCs w:val="28"/>
-        </w:rPr>
-        <w:t xml:space="preserve">A special type of system that </w:t>
-      </w:r>
-      <w:r>
-        <w:rPr>
-          <w:sz w:val="28"/>
-          <w:szCs w:val="28"/>
-        </w:rPr>
-        <w:t>combines multiple recommendation techniques such as</w:t>
-      </w:r>
-      <w:r>
-        <w:rPr>
-          <w:sz w:val="28"/>
-          <w:szCs w:val="28"/>
-        </w:rPr>
-        <w:t xml:space="preserve"> collaborative, content-based filtering, and other approaches</w:t>
+    </w:p>
+    <w:p>
+      <w:pPr>
+        <w:rPr>
+          <w:sz w:val="28"/>
+          <w:szCs w:val="28"/>
+        </w:rPr>
+      </w:pPr>
+      <w:r>
+        <w:rPr>
+          <w:sz w:val="28"/>
+          <w:szCs w:val="28"/>
+        </w:rPr>
+        <w:t xml:space="preserve">In </w:t>
+      </w:r>
+      <w:r>
+        <w:rPr>
+          <w:sz w:val="28"/>
+          <w:szCs w:val="28"/>
+        </w:rPr>
+        <w:t>the weighted</w:t>
       </w:r>
       <w:r>
         <w:rPr>
@@ -2874,14 +3071,112 @@
           <w:sz w:val="28"/>
           <w:szCs w:val="28"/>
         </w:rPr>
-        <w:t xml:space="preserve">and uses them </w:t>
-      </w:r>
-      <w:r>
-        <w:rPr>
-          <w:sz w:val="28"/>
-          <w:szCs w:val="28"/>
-        </w:rPr>
-        <w:t>simultaneously</w:t>
+        <w:t xml:space="preserve">hybrid </w:t>
+      </w:r>
+      <w:r>
+        <w:rPr>
+          <w:sz w:val="28"/>
+          <w:szCs w:val="28"/>
+        </w:rPr>
+        <w:t xml:space="preserve">recommendation system, multiple models are chosen </w:t>
+      </w:r>
+      <w:r>
+        <w:rPr>
+          <w:sz w:val="28"/>
+          <w:szCs w:val="28"/>
+        </w:rPr>
+        <w:t>such that they are able to interpret the dataset well.</w:t>
+      </w:r>
+      <w:r>
+        <w:rPr>
+          <w:sz w:val="28"/>
+          <w:szCs w:val="28"/>
+        </w:rPr>
+        <w:t xml:space="preserve"> The system</w:t>
+      </w:r>
+      <w:r>
+        <w:rPr>
+          <w:sz w:val="28"/>
+          <w:szCs w:val="28"/>
+        </w:rPr>
+        <w:t xml:space="preserve"> </w:t>
+      </w:r>
+      <w:r>
+        <w:rPr>
+          <w:sz w:val="28"/>
+          <w:szCs w:val="28"/>
+        </w:rPr>
+        <w:t xml:space="preserve">takes outputs from each selected model. It then combines the result by </w:t>
+      </w:r>
+      <w:r>
+        <w:rPr>
+          <w:sz w:val="28"/>
+          <w:szCs w:val="28"/>
+        </w:rPr>
+        <w:t xml:space="preserve">statistically </w:t>
+      </w:r>
+      <w:r>
+        <w:rPr>
+          <w:sz w:val="28"/>
+          <w:szCs w:val="28"/>
+        </w:rPr>
+        <w:t>assign</w:t>
+      </w:r>
+      <w:r>
+        <w:rPr>
+          <w:sz w:val="28"/>
+          <w:szCs w:val="28"/>
+        </w:rPr>
+        <w:t>ing</w:t>
+      </w:r>
+      <w:r>
+        <w:rPr>
+          <w:sz w:val="28"/>
+          <w:szCs w:val="28"/>
+        </w:rPr>
+        <w:t xml:space="preserve"> different weights to recommendations from </w:t>
+      </w:r>
+      <w:r>
+        <w:rPr>
+          <w:sz w:val="28"/>
+          <w:szCs w:val="28"/>
+        </w:rPr>
+        <w:t>chosen</w:t>
+      </w:r>
+      <w:r>
+        <w:rPr>
+          <w:sz w:val="28"/>
+          <w:szCs w:val="28"/>
+        </w:rPr>
+        <w:t xml:space="preserve"> models</w:t>
+      </w:r>
+      <w:r>
+        <w:rPr>
+          <w:sz w:val="28"/>
+          <w:szCs w:val="28"/>
+        </w:rPr>
+        <w:t xml:space="preserve"> based on</w:t>
+      </w:r>
+      <w:r>
+        <w:rPr>
+          <w:sz w:val="28"/>
+          <w:szCs w:val="28"/>
+        </w:rPr>
+        <w:t xml:space="preserve"> how</w:t>
+      </w:r>
+      <w:r>
+        <w:rPr>
+          <w:sz w:val="28"/>
+          <w:szCs w:val="28"/>
+        </w:rPr>
+        <w:t xml:space="preserve"> well</w:t>
+      </w:r>
+      <w:r>
+        <w:rPr>
+          <w:sz w:val="28"/>
+          <w:szCs w:val="28"/>
+        </w:rPr>
+        <w:t xml:space="preserve"> each model represents the dataset</w:t>
       </w:r>
       <w:r>
         <w:rPr>
@@ -2890,125 +3185,763 @@
         </w:rPr>
         <w:t>.</w:t>
       </w:r>
-      <w:r>
-        <w:rPr>
-          <w:sz w:val="28"/>
-          <w:szCs w:val="28"/>
-        </w:rPr>
-        <w:t xml:space="preserve"> This provides more accurate and diverse recommendations to users as it utilizes the strength of different approaches. </w:t>
-      </w:r>
-      <w:r>
-        <w:rPr>
-          <w:sz w:val="28"/>
-          <w:szCs w:val="28"/>
-        </w:rPr>
-        <w:t>It</w:t>
-      </w:r>
-      <w:r>
-        <w:rPr>
-          <w:sz w:val="28"/>
-          <w:szCs w:val="28"/>
-        </w:rPr>
-        <w:t xml:space="preserve"> can be used to overcome major problems such lack of data. Some hybridization techniques include:</w:t>
-      </w:r>
-    </w:p>
-    <w:p>
-      <w:pPr>
-        <w:pStyle w:val="ListParagraph"/>
-        <w:numPr>
-          <w:ilvl w:val="0"/>
-          <w:numId w:val="3"/>
-        </w:numPr>
-        <w:rPr>
-          <w:sz w:val="28"/>
-          <w:szCs w:val="28"/>
-        </w:rPr>
-      </w:pPr>
-      <w:r>
-        <w:rPr>
-          <w:sz w:val="28"/>
-          <w:szCs w:val="28"/>
-        </w:rPr>
-        <w:t xml:space="preserve">Weighted: It </w:t>
-      </w:r>
-      <w:r>
-        <w:rPr>
-          <w:sz w:val="28"/>
-          <w:szCs w:val="28"/>
-        </w:rPr>
-        <w:t>assigns different weights to recommendations from both techniques based on their respective performance.</w:t>
-      </w:r>
-    </w:p>
-    <w:p>
-      <w:pPr>
-        <w:pStyle w:val="ListParagraph"/>
-        <w:numPr>
-          <w:ilvl w:val="0"/>
-          <w:numId w:val="3"/>
-        </w:numPr>
-        <w:rPr>
-          <w:sz w:val="28"/>
-          <w:szCs w:val="28"/>
-        </w:rPr>
-      </w:pPr>
+    </w:p>
+    <w:p>
+      <w:pPr>
+        <w:rPr>
+          <w:sz w:val="36"/>
+          <w:szCs w:val="36"/>
+        </w:rPr>
+      </w:pPr>
+    </w:p>
+    <w:p>
+      <w:pPr>
+        <w:rPr>
+          <w:sz w:val="36"/>
+          <w:szCs w:val="36"/>
+        </w:rPr>
+      </w:pPr>
+    </w:p>
+    <w:p>
+      <w:pPr>
+        <w:rPr>
+          <w:sz w:val="36"/>
+          <w:szCs w:val="36"/>
+        </w:rPr>
+      </w:pPr>
+    </w:p>
+    <w:p>
+      <w:pPr>
+        <w:rPr>
+          <w:sz w:val="36"/>
+          <w:szCs w:val="36"/>
+        </w:rPr>
+      </w:pPr>
+    </w:p>
+    <w:p>
+      <w:pPr>
+        <w:rPr>
+          <w:sz w:val="36"/>
+          <w:szCs w:val="36"/>
+        </w:rPr>
+      </w:pPr>
+    </w:p>
+    <w:p>
+      <w:pPr>
+        <w:rPr>
+          <w:sz w:val="36"/>
+          <w:szCs w:val="36"/>
+        </w:rPr>
+      </w:pPr>
+      <w:r>
+        <w:rPr>
+          <w:sz w:val="36"/>
+          <w:szCs w:val="36"/>
+        </w:rPr>
+        <w:t>Switching:</w:t>
+      </w:r>
+    </w:p>
+    <w:p>
+      <w:pPr>
+        <w:rPr>
+          <w:sz w:val="36"/>
+          <w:szCs w:val="36"/>
+        </w:rPr>
+      </w:pPr>
+      <w:r>
+        <w:rPr>
+          <w:noProof/>
+        </w:rPr>
+        <w:drawing>
+          <wp:inline distT="0" distB="0" distL="0" distR="0" wp14:anchorId="227FDCA1" wp14:editId="65C6C245">
+            <wp:extent cx="5943600" cy="1969770"/>
+            <wp:effectExtent l="0" t="0" r="0" b="0"/>
+            <wp:docPr id="1977709927" name="Picture 2" descr="A diagram of a system&#10;&#10;Description automatically generated"/>
+            <wp:cNvGraphicFramePr>
+              <a:graphicFrameLocks xmlns:a="http://schemas.openxmlformats.org/drawingml/2006/main" noChangeAspect="1"/>
+            </wp:cNvGraphicFramePr>
+            <a:graphic xmlns:a="http://schemas.openxmlformats.org/drawingml/2006/main">
+              <a:graphicData uri="http://schemas.openxmlformats.org/drawingml/2006/picture">
+                <pic:pic xmlns:pic="http://schemas.openxmlformats.org/drawingml/2006/picture">
+                  <pic:nvPicPr>
+                    <pic:cNvPr id="1977709927" name="Picture 2" descr="A diagram of a system&#10;&#10;Description automatically generated"/>
+                    <pic:cNvPicPr>
+                      <a:picLocks noChangeAspect="1" noChangeArrowheads="1"/>
+                    </pic:cNvPicPr>
+                  </pic:nvPicPr>
+                  <pic:blipFill>
+                    <a:blip r:embed="rId17">
+                      <a:extLst>
+                        <a:ext uri="{28A0092B-C50C-407E-A947-70E740481C1C}">
+                          <a14:useLocalDpi xmlns:a14="http://schemas.microsoft.com/office/drawing/2010/main" val="0"/>
+                        </a:ext>
+                      </a:extLst>
+                    </a:blip>
+                    <a:srcRect/>
+                    <a:stretch>
+                      <a:fillRect/>
+                    </a:stretch>
+                  </pic:blipFill>
+                  <pic:spPr bwMode="auto">
+                    <a:xfrm>
+                      <a:off x="0" y="0"/>
+                      <a:ext cx="5943600" cy="1969770"/>
+                    </a:xfrm>
+                    <a:prstGeom prst="rect">
+                      <a:avLst/>
+                    </a:prstGeom>
+                    <a:noFill/>
+                    <a:ln>
+                      <a:noFill/>
+                    </a:ln>
+                  </pic:spPr>
+                </pic:pic>
+              </a:graphicData>
+            </a:graphic>
+          </wp:inline>
+        </w:drawing>
+      </w:r>
+    </w:p>
+    <w:p>
+      <w:pPr>
+        <w:rPr>
+          <w:sz w:val="28"/>
+          <w:szCs w:val="28"/>
+        </w:rPr>
+      </w:pPr>
+      <w:r>
+        <w:rPr>
+          <w:sz w:val="28"/>
+          <w:szCs w:val="28"/>
+        </w:rPr>
+        <w:t>The switching hybrid recommendation system</w:t>
+      </w:r>
+      <w:r>
+        <w:rPr>
+          <w:sz w:val="28"/>
+          <w:szCs w:val="28"/>
+        </w:rPr>
+        <w:t xml:space="preserve"> chooses </w:t>
+      </w:r>
+      <w:r>
+        <w:rPr>
+          <w:sz w:val="28"/>
+          <w:szCs w:val="28"/>
+        </w:rPr>
+        <w:t xml:space="preserve">one </w:t>
+      </w:r>
+      <w:r>
+        <w:rPr>
+          <w:sz w:val="28"/>
+          <w:szCs w:val="28"/>
+        </w:rPr>
+        <w:t xml:space="preserve">among recommendation </w:t>
+      </w:r>
+      <w:r>
+        <w:rPr>
+          <w:sz w:val="28"/>
+          <w:szCs w:val="28"/>
+        </w:rPr>
+        <w:t>models</w:t>
+      </w:r>
+      <w:r>
+        <w:rPr>
+          <w:sz w:val="28"/>
+          <w:szCs w:val="28"/>
+        </w:rPr>
+        <w:t xml:space="preserve"> and applies the selected one.</w:t>
+      </w:r>
+      <w:r>
+        <w:rPr>
+          <w:sz w:val="28"/>
+          <w:szCs w:val="28"/>
+        </w:rPr>
+        <w:t xml:space="preserve"> The selection of the recommendation model is based on multiple criteria such as the user profile, the dataset and other features. Switching introduces an additional layer upon the recommendation system. This layer is responsible for selecting which model to use. The performance of the switching system is entirely dependent on the strengths and weakness of the selected recommendation model.</w:t>
+      </w:r>
+    </w:p>
+    <w:p>
+      <w:pPr>
+        <w:rPr>
+          <w:sz w:val="28"/>
+          <w:szCs w:val="28"/>
+        </w:rPr>
+      </w:pPr>
+      <w:r>
+        <w:rPr>
+          <w:sz w:val="36"/>
+          <w:szCs w:val="36"/>
+        </w:rPr>
+        <w:t>Mixed:</w:t>
+      </w:r>
+      <w:r>
+        <w:rPr>
+          <w:sz w:val="28"/>
+          <w:szCs w:val="28"/>
+        </w:rPr>
+        <w:t xml:space="preserve"> </w:t>
+      </w:r>
+    </w:p>
+    <w:p>
+      <w:pPr>
+        <w:rPr>
+          <w:sz w:val="28"/>
+          <w:szCs w:val="28"/>
+        </w:rPr>
+      </w:pPr>
+      <w:r>
+        <w:rPr>
+          <w:noProof/>
+        </w:rPr>
+        <w:drawing>
+          <wp:inline distT="0" distB="0" distL="0" distR="0" wp14:anchorId="5B6F389D" wp14:editId="55BB77F7">
+            <wp:extent cx="5943600" cy="1596390"/>
+            <wp:effectExtent l="0" t="0" r="0" b="3810"/>
+            <wp:docPr id="310709355" name="Picture 3" descr="A diagram of a process&#10;&#10;Description automatically generated"/>
+            <wp:cNvGraphicFramePr>
+              <a:graphicFrameLocks xmlns:a="http://schemas.openxmlformats.org/drawingml/2006/main" noChangeAspect="1"/>
+            </wp:cNvGraphicFramePr>
+            <a:graphic xmlns:a="http://schemas.openxmlformats.org/drawingml/2006/main">
+              <a:graphicData uri="http://schemas.openxmlformats.org/drawingml/2006/picture">
+                <pic:pic xmlns:pic="http://schemas.openxmlformats.org/drawingml/2006/picture">
+                  <pic:nvPicPr>
+                    <pic:cNvPr id="310709355" name="Picture 3" descr="A diagram of a process&#10;&#10;Description automatically generated"/>
+                    <pic:cNvPicPr>
+                      <a:picLocks noChangeAspect="1" noChangeArrowheads="1"/>
+                    </pic:cNvPicPr>
+                  </pic:nvPicPr>
+                  <pic:blipFill>
+                    <a:blip r:embed="rId18">
+                      <a:extLst>
+                        <a:ext uri="{28A0092B-C50C-407E-A947-70E740481C1C}">
+                          <a14:useLocalDpi xmlns:a14="http://schemas.microsoft.com/office/drawing/2010/main" val="0"/>
+                        </a:ext>
+                      </a:extLst>
+                    </a:blip>
+                    <a:srcRect/>
+                    <a:stretch>
+                      <a:fillRect/>
+                    </a:stretch>
+                  </pic:blipFill>
+                  <pic:spPr bwMode="auto">
+                    <a:xfrm>
+                      <a:off x="0" y="0"/>
+                      <a:ext cx="5943600" cy="1596390"/>
+                    </a:xfrm>
+                    <a:prstGeom prst="rect">
+                      <a:avLst/>
+                    </a:prstGeom>
+                    <a:noFill/>
+                    <a:ln>
+                      <a:noFill/>
+                    </a:ln>
+                  </pic:spPr>
+                </pic:pic>
+              </a:graphicData>
+            </a:graphic>
+          </wp:inline>
+        </w:drawing>
+      </w:r>
+    </w:p>
+    <w:p>
+      <w:pPr>
+        <w:rPr>
+          <w:sz w:val="28"/>
+          <w:szCs w:val="28"/>
+        </w:rPr>
+      </w:pPr>
+      <w:r>
+        <w:rPr>
+          <w:sz w:val="28"/>
+          <w:szCs w:val="28"/>
+        </w:rPr>
+        <w:t>The mixed hybrid recommendation system begins by taking both the user profile and features in order to generate different sets of candidate datasets. It then inputs each generated candidate into a selected recommendation model. Finally, i</w:t>
+      </w:r>
+      <w:r>
+        <w:rPr>
+          <w:sz w:val="28"/>
+          <w:szCs w:val="28"/>
+        </w:rPr>
+        <w:t>t presents together recommendations from different recommenders to give the final recommendation.</w:t>
+      </w:r>
+      <w:r>
+        <w:rPr>
+          <w:sz w:val="28"/>
+          <w:szCs w:val="28"/>
+        </w:rPr>
+        <w:t xml:space="preserve"> The mixed recommendation model has the ability to make </w:t>
+      </w:r>
       <w:r>
         <w:rPr>
           <w:sz w:val="28"/>
           <w:szCs w:val="28"/>
         </w:rPr>
         <w:lastRenderedPageBreak/>
-        <w:t xml:space="preserve">Switching: It chooses among recommendation </w:t>
-      </w:r>
-      <w:r>
-        <w:rPr>
-          <w:sz w:val="28"/>
-          <w:szCs w:val="28"/>
-        </w:rPr>
-        <w:t>techniques</w:t>
-      </w:r>
-      <w:r>
-        <w:rPr>
-          <w:sz w:val="28"/>
-          <w:szCs w:val="28"/>
-        </w:rPr>
-        <w:t xml:space="preserve"> and applies the selected one.</w:t>
-      </w:r>
-    </w:p>
-    <w:p>
-      <w:pPr>
-        <w:pStyle w:val="ListParagraph"/>
-        <w:numPr>
-          <w:ilvl w:val="0"/>
-          <w:numId w:val="3"/>
-        </w:numPr>
-        <w:rPr>
-          <w:sz w:val="28"/>
-          <w:szCs w:val="28"/>
-        </w:rPr>
-      </w:pPr>
-      <w:r>
-        <w:rPr>
-          <w:sz w:val="28"/>
-          <w:szCs w:val="28"/>
-        </w:rPr>
-        <w:t>Mixed: It presents together recommendations from different recommenders to give the final recommendation.</w:t>
-      </w:r>
-    </w:p>
-    <w:p>
-      <w:pPr>
-        <w:rPr>
-          <w:sz w:val="28"/>
-          <w:szCs w:val="28"/>
-        </w:rPr>
-      </w:pPr>
-    </w:p>
-    <w:p>
-      <w:pPr>
-        <w:rPr>
-          <w:sz w:val="28"/>
-          <w:szCs w:val="28"/>
-        </w:rPr>
-      </w:pPr>
+        <w:t>a large number of recommendations simultaneously. It can fit each candidate dataset to a suitable model which results in a better performance.</w:t>
+      </w:r>
+    </w:p>
+    <w:p>
+      <w:pPr>
+        <w:rPr>
+          <w:sz w:val="36"/>
+          <w:szCs w:val="36"/>
+        </w:rPr>
+      </w:pPr>
+      <w:r>
+        <w:rPr>
+          <w:sz w:val="36"/>
+          <w:szCs w:val="36"/>
+        </w:rPr>
+        <w:t>Feature Combination</w:t>
+      </w:r>
+      <w:r>
+        <w:rPr>
+          <w:sz w:val="36"/>
+          <w:szCs w:val="36"/>
+        </w:rPr>
+        <w:t>:</w:t>
+      </w:r>
+    </w:p>
+    <w:p>
+      <w:pPr>
+        <w:rPr>
+          <w:rFonts w:ascii="Helvetica" w:hAnsi="Helvetica" w:cs="Helvetica"/>
+          <w:color w:val="242424"/>
+          <w:sz w:val="30"/>
+          <w:szCs w:val="30"/>
+        </w:rPr>
+      </w:pPr>
+      <w:r>
+        <w:rPr>
+          <w:noProof/>
+        </w:rPr>
+        <w:drawing>
+          <wp:inline distT="0" distB="0" distL="0" distR="0" wp14:anchorId="5ECE5F43" wp14:editId="679061D7">
+            <wp:extent cx="5943600" cy="2224405"/>
+            <wp:effectExtent l="0" t="0" r="0" b="4445"/>
+            <wp:docPr id="85736015" name="Picture 4" descr="A diagram of a system&#10;&#10;Description automatically generated"/>
+            <wp:cNvGraphicFramePr>
+              <a:graphicFrameLocks xmlns:a="http://schemas.openxmlformats.org/drawingml/2006/main" noChangeAspect="1"/>
+            </wp:cNvGraphicFramePr>
+            <a:graphic xmlns:a="http://schemas.openxmlformats.org/drawingml/2006/main">
+              <a:graphicData uri="http://schemas.openxmlformats.org/drawingml/2006/picture">
+                <pic:pic xmlns:pic="http://schemas.openxmlformats.org/drawingml/2006/picture">
+                  <pic:nvPicPr>
+                    <pic:cNvPr id="85736015" name="Picture 4" descr="A diagram of a system&#10;&#10;Description automatically generated"/>
+                    <pic:cNvPicPr>
+                      <a:picLocks noChangeAspect="1" noChangeArrowheads="1"/>
+                    </pic:cNvPicPr>
+                  </pic:nvPicPr>
+                  <pic:blipFill>
+                    <a:blip r:embed="rId19">
+                      <a:extLst>
+                        <a:ext uri="{28A0092B-C50C-407E-A947-70E740481C1C}">
+                          <a14:useLocalDpi xmlns:a14="http://schemas.microsoft.com/office/drawing/2010/main" val="0"/>
+                        </a:ext>
+                      </a:extLst>
+                    </a:blip>
+                    <a:srcRect/>
+                    <a:stretch>
+                      <a:fillRect/>
+                    </a:stretch>
+                  </pic:blipFill>
+                  <pic:spPr bwMode="auto">
+                    <a:xfrm>
+                      <a:off x="0" y="0"/>
+                      <a:ext cx="5943600" cy="2224405"/>
+                    </a:xfrm>
+                    <a:prstGeom prst="rect">
+                      <a:avLst/>
+                    </a:prstGeom>
+                    <a:noFill/>
+                    <a:ln>
+                      <a:noFill/>
+                    </a:ln>
+                  </pic:spPr>
+                </pic:pic>
+              </a:graphicData>
+            </a:graphic>
+          </wp:inline>
+        </w:drawing>
+      </w:r>
+    </w:p>
+    <w:p>
+      <w:pPr>
+        <w:rPr>
+          <w:sz w:val="28"/>
+          <w:szCs w:val="28"/>
+        </w:rPr>
+      </w:pPr>
+      <w:r>
+        <w:rPr>
+          <w:sz w:val="28"/>
+          <w:szCs w:val="28"/>
+        </w:rPr>
+        <w:t xml:space="preserve">The feature combination hybrid recommendation system adds a virtual contributing recommendation model to a main recommendation model. The virtual model </w:t>
+      </w:r>
+      <w:r>
+        <w:rPr>
+          <w:sz w:val="28"/>
+          <w:szCs w:val="28"/>
+        </w:rPr>
+        <w:t xml:space="preserve">works as feature engineering towards the original user profile dataset. An example would be to inject features of a collaborative recommendation model into a content-based recommendation model. The combination is able to take into account the collaborative data along with the main </w:t>
+      </w:r>
+      <w:r>
+        <w:rPr>
+          <w:sz w:val="28"/>
+          <w:szCs w:val="28"/>
+        </w:rPr>
+        <w:t xml:space="preserve">content-based </w:t>
+      </w:r>
+      <w:r>
+        <w:rPr>
+          <w:sz w:val="28"/>
+          <w:szCs w:val="28"/>
+        </w:rPr>
+        <w:t>dat</w:t>
+      </w:r>
+      <w:r>
+        <w:rPr>
+          <w:sz w:val="28"/>
+          <w:szCs w:val="28"/>
+        </w:rPr>
+        <w:t>a</w:t>
+      </w:r>
+      <w:r>
+        <w:rPr>
+          <w:sz w:val="28"/>
+          <w:szCs w:val="28"/>
+        </w:rPr>
+        <w:t>.</w:t>
+      </w:r>
+    </w:p>
+    <w:p>
+      <w:pPr>
+        <w:rPr>
+          <w:sz w:val="36"/>
+          <w:szCs w:val="36"/>
+        </w:rPr>
+      </w:pPr>
+      <w:r>
+        <w:rPr>
+          <w:sz w:val="36"/>
+          <w:szCs w:val="36"/>
+        </w:rPr>
+        <w:t>Feature Augmentation</w:t>
+      </w:r>
+      <w:r>
+        <w:rPr>
+          <w:sz w:val="36"/>
+          <w:szCs w:val="36"/>
+        </w:rPr>
+        <w:t>:</w:t>
+      </w:r>
+    </w:p>
+    <w:p>
+      <w:pPr>
+        <w:rPr>
+          <w:rFonts w:ascii="Helvetica" w:hAnsi="Helvetica" w:cs="Helvetica"/>
+          <w:color w:val="242424"/>
+          <w:sz w:val="30"/>
+          <w:szCs w:val="30"/>
+        </w:rPr>
+      </w:pPr>
+      <w:r>
+        <w:rPr>
+          <w:noProof/>
+        </w:rPr>
+        <w:drawing>
+          <wp:inline distT="0" distB="0" distL="0" distR="0" wp14:anchorId="3DFA69D0" wp14:editId="790C1592">
+            <wp:extent cx="5943600" cy="925195"/>
+            <wp:effectExtent l="0" t="0" r="0" b="8255"/>
+            <wp:docPr id="817877412" name="Picture 5" descr="A hexagon with black text&#10;&#10;Description automatically generated"/>
+            <wp:cNvGraphicFramePr>
+              <a:graphicFrameLocks xmlns:a="http://schemas.openxmlformats.org/drawingml/2006/main" noChangeAspect="1"/>
+            </wp:cNvGraphicFramePr>
+            <a:graphic xmlns:a="http://schemas.openxmlformats.org/drawingml/2006/main">
+              <a:graphicData uri="http://schemas.openxmlformats.org/drawingml/2006/picture">
+                <pic:pic xmlns:pic="http://schemas.openxmlformats.org/drawingml/2006/picture">
+                  <pic:nvPicPr>
+                    <pic:cNvPr id="817877412" name="Picture 5" descr="A hexagon with black text&#10;&#10;Description automatically generated"/>
+                    <pic:cNvPicPr>
+                      <a:picLocks noChangeAspect="1" noChangeArrowheads="1"/>
+                    </pic:cNvPicPr>
+                  </pic:nvPicPr>
+                  <pic:blipFill>
+                    <a:blip r:embed="rId20">
+                      <a:extLst>
+                        <a:ext uri="{28A0092B-C50C-407E-A947-70E740481C1C}">
+                          <a14:useLocalDpi xmlns:a14="http://schemas.microsoft.com/office/drawing/2010/main" val="0"/>
+                        </a:ext>
+                      </a:extLst>
+                    </a:blip>
+                    <a:srcRect/>
+                    <a:stretch>
+                      <a:fillRect/>
+                    </a:stretch>
+                  </pic:blipFill>
+                  <pic:spPr bwMode="auto">
+                    <a:xfrm>
+                      <a:off x="0" y="0"/>
+                      <a:ext cx="5943600" cy="925195"/>
+                    </a:xfrm>
+                    <a:prstGeom prst="rect">
+                      <a:avLst/>
+                    </a:prstGeom>
+                    <a:noFill/>
+                    <a:ln>
+                      <a:noFill/>
+                    </a:ln>
+                  </pic:spPr>
+                </pic:pic>
+              </a:graphicData>
+            </a:graphic>
+          </wp:inline>
+        </w:drawing>
+      </w:r>
+    </w:p>
+    <w:p>
+      <w:pPr>
+        <w:rPr>
+          <w:sz w:val="28"/>
+          <w:szCs w:val="28"/>
+        </w:rPr>
+      </w:pPr>
+      <w:r>
+        <w:rPr>
+          <w:sz w:val="28"/>
+          <w:szCs w:val="28"/>
+        </w:rPr>
+        <w:t>In feature augmentation hybrid recommendation system, a contributing recommendation model is employed to generate an augmented profile. An augmented profile is basically a rating or a classification of the user-item profile. The augmented profile is taken as input by the main recommendation system to produce the final predicted result. Feature augmentation system is capable of improving the performance of the core system without needing to change the main recommendation model.</w:t>
+      </w:r>
+    </w:p>
+    <w:p>
+      <w:pPr>
+        <w:rPr>
+          <w:sz w:val="28"/>
+          <w:szCs w:val="28"/>
+        </w:rPr>
+      </w:pPr>
+      <w:r>
+        <w:rPr>
+          <w:sz w:val="36"/>
+          <w:szCs w:val="36"/>
+        </w:rPr>
+        <w:lastRenderedPageBreak/>
+        <w:t>Meta-Level</w:t>
+      </w:r>
+      <w:r>
+        <w:rPr>
+          <w:sz w:val="36"/>
+          <w:szCs w:val="36"/>
+        </w:rPr>
+        <w:t>:</w:t>
+      </w:r>
+    </w:p>
+    <w:p>
+      <w:pPr>
+        <w:rPr>
+          <w:sz w:val="28"/>
+          <w:szCs w:val="28"/>
+        </w:rPr>
+      </w:pPr>
+      <w:r>
+        <w:rPr>
+          <w:sz w:val="28"/>
+          <w:szCs w:val="28"/>
+        </w:rPr>
+        <w:t xml:space="preserve">The meta-level hybrid recommendation system is similar to the feature augmentation system in that both have a contributing model that provides an augmented dataset to the main recommendation model. However, </w:t>
+      </w:r>
+      <w:r>
+        <w:rPr>
+          <w:sz w:val="28"/>
+          <w:szCs w:val="28"/>
+        </w:rPr>
+        <w:t>the meta</w:t>
+      </w:r>
+      <w:r>
+        <w:rPr>
+          <w:sz w:val="28"/>
+          <w:szCs w:val="28"/>
+        </w:rPr>
+        <w:t xml:space="preserve">-level system is different </w:t>
+      </w:r>
+      <w:r>
+        <w:rPr>
+          <w:sz w:val="28"/>
+          <w:szCs w:val="28"/>
+        </w:rPr>
+        <w:t>as</w:t>
+      </w:r>
+      <w:r>
+        <w:rPr>
+          <w:sz w:val="28"/>
+          <w:szCs w:val="28"/>
+        </w:rPr>
+        <w:t xml:space="preserve"> it replaces the original dataset with a</w:t>
+      </w:r>
+      <w:r>
+        <w:rPr>
+          <w:sz w:val="28"/>
+          <w:szCs w:val="28"/>
+        </w:rPr>
+        <w:t xml:space="preserve">n entire </w:t>
+      </w:r>
+      <w:r>
+        <w:rPr>
+          <w:sz w:val="28"/>
+          <w:szCs w:val="28"/>
+        </w:rPr>
+        <w:t>learned model</w:t>
+      </w:r>
+      <w:r>
+        <w:rPr>
+          <w:sz w:val="28"/>
+          <w:szCs w:val="28"/>
+        </w:rPr>
+        <w:t xml:space="preserve"> </w:t>
+      </w:r>
+      <w:r>
+        <w:rPr>
+          <w:sz w:val="28"/>
+          <w:szCs w:val="28"/>
+        </w:rPr>
+        <w:t xml:space="preserve">from the </w:t>
+      </w:r>
+      <w:r>
+        <w:rPr>
+          <w:sz w:val="28"/>
+          <w:szCs w:val="28"/>
+        </w:rPr>
+        <w:t>contributing model</w:t>
+      </w:r>
+      <w:r>
+        <w:rPr>
+          <w:sz w:val="28"/>
+          <w:szCs w:val="28"/>
+        </w:rPr>
+        <w:t xml:space="preserve"> as input to the main recommendation model</w:t>
+      </w:r>
+      <w:r>
+        <w:rPr>
+          <w:sz w:val="28"/>
+          <w:szCs w:val="28"/>
+        </w:rPr>
+        <w:t>. Whereas in the feature augmented system, the contributing model just generates some features</w:t>
+      </w:r>
+      <w:r>
+        <w:rPr>
+          <w:sz w:val="28"/>
+          <w:szCs w:val="28"/>
+        </w:rPr>
+        <w:t xml:space="preserve"> as input for the main recommendation model</w:t>
+      </w:r>
+      <w:r>
+        <w:rPr>
+          <w:sz w:val="28"/>
+          <w:szCs w:val="28"/>
+        </w:rPr>
+        <w:t>.</w:t>
+      </w:r>
+    </w:p>
+    <w:p>
+      <w:pPr>
+        <w:rPr>
+          <w:sz w:val="36"/>
+          <w:szCs w:val="36"/>
+        </w:rPr>
+      </w:pPr>
+      <w:r>
+        <w:rPr>
+          <w:sz w:val="36"/>
+          <w:szCs w:val="36"/>
+        </w:rPr>
+        <w:t>Cascade</w:t>
+      </w:r>
+      <w:r>
+        <w:rPr>
+          <w:sz w:val="36"/>
+          <w:szCs w:val="36"/>
+        </w:rPr>
+        <w:t>:</w:t>
+      </w:r>
+    </w:p>
+    <w:p>
+      <w:pPr>
+        <w:rPr>
+          <w:rFonts w:ascii="Helvetica" w:hAnsi="Helvetica" w:cs="Helvetica"/>
+          <w:color w:val="242424"/>
+          <w:sz w:val="30"/>
+          <w:szCs w:val="30"/>
+        </w:rPr>
+      </w:pPr>
+      <w:r>
+        <w:rPr>
+          <w:noProof/>
+        </w:rPr>
+        <w:drawing>
+          <wp:inline distT="0" distB="0" distL="0" distR="0" wp14:anchorId="571E2A31" wp14:editId="3B458134">
+            <wp:extent cx="5943600" cy="2113915"/>
+            <wp:effectExtent l="0" t="0" r="0" b="635"/>
+            <wp:docPr id="1608156383" name="Picture 6" descr="A diagram of a diagram&#10;&#10;Description automatically generated"/>
+            <wp:cNvGraphicFramePr>
+              <a:graphicFrameLocks xmlns:a="http://schemas.openxmlformats.org/drawingml/2006/main" noChangeAspect="1"/>
+            </wp:cNvGraphicFramePr>
+            <a:graphic xmlns:a="http://schemas.openxmlformats.org/drawingml/2006/main">
+              <a:graphicData uri="http://schemas.openxmlformats.org/drawingml/2006/picture">
+                <pic:pic xmlns:pic="http://schemas.openxmlformats.org/drawingml/2006/picture">
+                  <pic:nvPicPr>
+                    <pic:cNvPr id="1608156383" name="Picture 6" descr="A diagram of a diagram&#10;&#10;Description automatically generated"/>
+                    <pic:cNvPicPr>
+                      <a:picLocks noChangeAspect="1" noChangeArrowheads="1"/>
+                    </pic:cNvPicPr>
+                  </pic:nvPicPr>
+                  <pic:blipFill>
+                    <a:blip r:embed="rId21">
+                      <a:extLst>
+                        <a:ext uri="{28A0092B-C50C-407E-A947-70E740481C1C}">
+                          <a14:useLocalDpi xmlns:a14="http://schemas.microsoft.com/office/drawing/2010/main" val="0"/>
+                        </a:ext>
+                      </a:extLst>
+                    </a:blip>
+                    <a:srcRect/>
+                    <a:stretch>
+                      <a:fillRect/>
+                    </a:stretch>
+                  </pic:blipFill>
+                  <pic:spPr bwMode="auto">
+                    <a:xfrm>
+                      <a:off x="0" y="0"/>
+                      <a:ext cx="5943600" cy="2113915"/>
+                    </a:xfrm>
+                    <a:prstGeom prst="rect">
+                      <a:avLst/>
+                    </a:prstGeom>
+                    <a:noFill/>
+                    <a:ln>
+                      <a:noFill/>
+                    </a:ln>
+                  </pic:spPr>
+                </pic:pic>
+              </a:graphicData>
+            </a:graphic>
+          </wp:inline>
+        </w:drawing>
+      </w:r>
+    </w:p>
+    <w:p>
+      <w:pPr>
+        <w:rPr>
+          <w:sz w:val="28"/>
+          <w:szCs w:val="28"/>
+        </w:rPr>
+      </w:pPr>
+      <w:r>
+        <w:rPr>
+          <w:sz w:val="28"/>
+          <w:szCs w:val="28"/>
+        </w:rPr>
+        <w:t>The cascade hybrid system is a strict hierarchical structure recommendation system. The main recommendation system produces a primary result. The secondary recommendation system takes the primary result as input to resolve minor issues that may exist such as breaking ties in the scoring. The cascade system is effective against sparse datasets since it resolves the issues of missing data and ties in scoring.</w:t>
+      </w:r>
     </w:p>
     <w:sectPr>
       <w:pgSz w:w="12240" w:h="15840"/>
@@ -4511,6 +5444,27 @@
     <w:name w:val="Normal"/>
     <w:qFormat/>
   </w:style>
+  <w:style w:type="paragraph" w:styleId="Heading1">
+    <w:name w:val="heading 1"/>
+    <w:basedOn w:val="Normal"/>
+    <w:link w:val="Heading1Char"/>
+    <w:uiPriority w:val="9"/>
+    <w:qFormat/>
+    <w:rsid w:val="008B4E5A"/>
+    <w:pPr>
+      <w:spacing w:before="100" w:beforeAutospacing="1" w:after="100" w:afterAutospacing="1" w:line="240" w:lineRule="auto"/>
+      <w:outlineLvl w:val="0"/>
+    </w:pPr>
+    <w:rPr>
+      <w:rFonts w:ascii="Times New Roman" w:eastAsia="Times New Roman" w:hAnsi="Times New Roman" w:cs="Times New Roman"/>
+      <w:b/>
+      <w:bCs/>
+      <w:kern w:val="36"/>
+      <w:sz w:val="48"/>
+      <w:szCs w:val="48"/>
+      <w14:ligatures w14:val="none"/>
+    </w:rPr>
+  </w:style>
   <w:style w:type="character" w:default="1" w:styleId="DefaultParagraphFont">
     <w:name w:val="Default Paragraph Font"/>
     <w:uiPriority w:val="1"/>
@@ -4548,6 +5502,22 @@
       <w:ind w:left="720"/>
       <w:contextualSpacing/>
     </w:pPr>
+  </w:style>
+  <w:style w:type="character" w:customStyle="1" w:styleId="Heading1Char">
+    <w:name w:val="Heading 1 Char"/>
+    <w:basedOn w:val="DefaultParagraphFont"/>
+    <w:link w:val="Heading1"/>
+    <w:uiPriority w:val="9"/>
+    <w:rsid w:val="008B4E5A"/>
+    <w:rPr>
+      <w:rFonts w:ascii="Times New Roman" w:eastAsia="Times New Roman" w:hAnsi="Times New Roman" w:cs="Times New Roman"/>
+      <w:b/>
+      <w:bCs/>
+      <w:kern w:val="36"/>
+      <w:sz w:val="48"/>
+      <w:szCs w:val="48"/>
+      <w14:ligatures w14:val="none"/>
+    </w:rPr>
   </w:style>
 </w:styles>
 </file>
@@ -4845,4 +5815,16 @@
     </a:ext>
   </a:extLst>
 </a:theme>
+</file>
+
+<file path=customXml/item1.xml><?xml version="1.0" encoding="utf-8"?>
+<b:Sources xmlns:b="http://schemas.openxmlformats.org/officeDocument/2006/bibliography" xmlns="http://schemas.openxmlformats.org/officeDocument/2006/bibliography" SelectedStyle="\APASixthEditionOfficeOnline.xsl" StyleName="APA" Version="6"/>
+</file>
+
+<file path=customXml/itemProps1.xml><?xml version="1.0" encoding="utf-8"?>
+<ds:datastoreItem xmlns:ds="http://schemas.openxmlformats.org/officeDocument/2006/customXml" ds:itemID="{F8B4A452-294C-49F6-B3FB-035E7ED8BEA0}">
+  <ds:schemaRefs>
+    <ds:schemaRef ds:uri="http://schemas.openxmlformats.org/officeDocument/2006/bibliography"/>
+  </ds:schemaRefs>
+</ds:datastoreItem>
 </file>
</xml_diff>

<commit_message>
making the file more concise
</commit_message>
<xml_diff>
--- a/Documentation/Recommendation System.docx
+++ b/Documentation/Recommendation System.docx
@@ -39,16 +39,16 @@
           <w:szCs w:val="16"/>
         </w:rPr>
         <w:drawing>
-          <wp:anchor distT="0" distB="0" distL="114300" distR="114300" simplePos="0" relativeHeight="251660288" behindDoc="0" locked="0" layoutInCell="1" allowOverlap="1" wp14:anchorId="47072306" wp14:editId="22A1CC1F">
+          <wp:anchor distT="0" distB="0" distL="114300" distR="114300" simplePos="0" relativeHeight="251660288" behindDoc="0" locked="0" layoutInCell="1" allowOverlap="1" wp14:anchorId="47072306" wp14:editId="47082102">
             <wp:simplePos x="0" y="0"/>
             <wp:positionH relativeFrom="column">
-              <wp:posOffset>-127590</wp:posOffset>
+              <wp:posOffset>323850</wp:posOffset>
             </wp:positionH>
             <wp:positionV relativeFrom="paragraph">
-              <wp:posOffset>565726</wp:posOffset>
+              <wp:posOffset>504190</wp:posOffset>
             </wp:positionV>
-            <wp:extent cx="6634480" cy="2253615"/>
-            <wp:effectExtent l="0" t="0" r="0" b="0"/>
+            <wp:extent cx="5829300" cy="1979930"/>
+            <wp:effectExtent l="0" t="0" r="0" b="1270"/>
             <wp:wrapSquare wrapText="bothSides"/>
             <wp:docPr id="328370817" name="Picture 5"/>
             <wp:cNvGraphicFramePr>
@@ -79,7 +79,7 @@
                   <pic:spPr bwMode="auto">
                     <a:xfrm>
                       <a:off x="0" y="0"/>
-                      <a:ext cx="6634480" cy="2253615"/>
+                      <a:ext cx="5829300" cy="1979930"/>
                     </a:xfrm>
                     <a:prstGeom prst="rect">
                       <a:avLst/>
@@ -92,6 +92,12 @@
                 </pic:pic>
               </a:graphicData>
             </a:graphic>
+            <wp14:sizeRelH relativeFrom="margin">
+              <wp14:pctWidth>0</wp14:pctWidth>
+            </wp14:sizeRelH>
+            <wp14:sizeRelV relativeFrom="margin">
+              <wp14:pctHeight>0</wp14:pctHeight>
+            </wp14:sizeRelV>
           </wp:anchor>
         </w:drawing>
       </w:r>
@@ -189,66 +195,6 @@
       </w:r>
     </w:p>
     <w:p>
-      <w:r>
-        <w:t>S</w:t>
-      </w:r>
-      <w:r>
-        <w:t>imple filtering system</w:t>
-      </w:r>
-      <w:r>
-        <w:t>s</w:t>
-      </w:r>
-      <w:r>
-        <w:t xml:space="preserve"> that use the data of </w:t>
-      </w:r>
-      <w:r>
-        <w:t>a single</w:t>
-      </w:r>
-      <w:r>
-        <w:t xml:space="preserve"> user and observations from the data</w:t>
-      </w:r>
-      <w:r>
-        <w:t>.</w:t>
-      </w:r>
-      <w:r>
-        <w:t xml:space="preserve"> </w:t>
-      </w:r>
-      <w:r>
-        <w:t>They</w:t>
-      </w:r>
-      <w:r>
-        <w:t xml:space="preserve"> use</w:t>
-      </w:r>
-      <w:r>
-        <w:t>s</w:t>
-      </w:r>
-      <w:r>
-        <w:t xml:space="preserve"> item features to recommend other items similar to what the user likes based on user’s interactions, history, preferences and feedback.</w:t>
-      </w:r>
-      <w:r>
-        <w:t xml:space="preserve"> The recommendation is mainly based on a profile of the user’s choices and a description of an item.</w:t>
-      </w:r>
-      <w:r>
-        <w:t xml:space="preserve"> This makes it an Item-User based filtering.</w:t>
-      </w:r>
-      <w:r>
-        <w:t xml:space="preserve"> In order to create a user profile, the system</w:t>
-      </w:r>
-      <w:r>
-        <w:t>s</w:t>
-      </w:r>
-      <w:r>
-        <w:t xml:space="preserve"> focus on two types of information:</w:t>
-      </w:r>
-    </w:p>
-    <w:p>
-      <w:pPr>
-        <w:pStyle w:val="ListParagraph"/>
-        <w:numPr>
-          <w:ilvl w:val="0"/>
-          <w:numId w:val="5"/>
-        </w:numPr>
-      </w:pPr>
       <w:r>
         <w:rPr>
           <w:noProof/>
@@ -256,16 +202,16 @@
           <w:szCs w:val="16"/>
         </w:rPr>
         <w:drawing>
-          <wp:anchor distT="0" distB="0" distL="114300" distR="114300" simplePos="0" relativeHeight="251659264" behindDoc="0" locked="0" layoutInCell="1" allowOverlap="1" wp14:anchorId="6327CE92" wp14:editId="2D38E3C5">
+          <wp:anchor distT="0" distB="0" distL="114300" distR="114300" simplePos="0" relativeHeight="251659264" behindDoc="0" locked="0" layoutInCell="1" allowOverlap="1" wp14:anchorId="6327CE92" wp14:editId="5362373C">
             <wp:simplePos x="0" y="0"/>
             <wp:positionH relativeFrom="page">
-              <wp:posOffset>3848100</wp:posOffset>
+              <wp:posOffset>4286777</wp:posOffset>
             </wp:positionH>
             <wp:positionV relativeFrom="paragraph">
-              <wp:posOffset>12065</wp:posOffset>
+              <wp:posOffset>790971</wp:posOffset>
             </wp:positionV>
-            <wp:extent cx="3673475" cy="1847850"/>
-            <wp:effectExtent l="0" t="0" r="3175" b="0"/>
+            <wp:extent cx="2898140" cy="1457325"/>
+            <wp:effectExtent l="0" t="0" r="0" b="9525"/>
             <wp:wrapSquare wrapText="bothSides"/>
             <wp:docPr id="444923164" name="Picture 2" descr="Recommendation Engines"/>
             <wp:cNvGraphicFramePr>
@@ -296,7 +242,7 @@
                   <pic:spPr bwMode="auto">
                     <a:xfrm>
                       <a:off x="0" y="0"/>
-                      <a:ext cx="3673475" cy="1847850"/>
+                      <a:ext cx="2898140" cy="1457325"/>
                     </a:xfrm>
                     <a:prstGeom prst="rect">
                       <a:avLst/>
@@ -319,14 +265,55 @@
         </w:drawing>
       </w:r>
       <w:r>
-        <w:t>A model of the user’s preference.</w:t>
-      </w:r>
-      <w:r>
-        <w:rPr>
-          <w:sz w:val="16"/>
-          <w:szCs w:val="16"/>
-        </w:rPr>
+        <w:t>S</w:t>
+      </w:r>
+      <w:r>
+        <w:t>imple filtering system</w:t>
+      </w:r>
+      <w:r>
+        <w:t>s</w:t>
+      </w:r>
+      <w:r>
+        <w:t xml:space="preserve"> that use the data of </w:t>
+      </w:r>
+      <w:r>
+        <w:t>a single</w:t>
+      </w:r>
+      <w:r>
+        <w:t xml:space="preserve"> user and observations from the data</w:t>
+      </w:r>
+      <w:r>
+        <w:t>.</w:t>
+      </w:r>
+      <w:r>
         <w:t xml:space="preserve"> </w:t>
+      </w:r>
+      <w:r>
+        <w:t>They</w:t>
+      </w:r>
+      <w:r>
+        <w:t xml:space="preserve"> use</w:t>
+      </w:r>
+      <w:r>
+        <w:t>s</w:t>
+      </w:r>
+      <w:r>
+        <w:t xml:space="preserve"> item features to recommend other items similar to what the user likes based on user’s interactions, history, preferences and feedback.</w:t>
+      </w:r>
+      <w:r>
+        <w:t xml:space="preserve"> The recommendation is mainly based on a profile of the user’s choices and a description of an item.</w:t>
+      </w:r>
+      <w:r>
+        <w:t xml:space="preserve"> This makes it an Item-User based filtering.</w:t>
+      </w:r>
+      <w:r>
+        <w:t xml:space="preserve"> In order to create a user profile, the system</w:t>
+      </w:r>
+      <w:r>
+        <w:t>s</w:t>
+      </w:r>
+      <w:r>
+        <w:t xml:space="preserve"> focus on two types of information:</w:t>
       </w:r>
     </w:p>
     <w:p>
@@ -338,6 +325,25 @@
         </w:numPr>
       </w:pPr>
       <w:r>
+        <w:t>A model of the user’s preference.</w:t>
+      </w:r>
+      <w:r>
+        <w:rPr>
+          <w:sz w:val="16"/>
+          <w:szCs w:val="16"/>
+        </w:rPr>
+        <w:t xml:space="preserve"> </w:t>
+      </w:r>
+    </w:p>
+    <w:p>
+      <w:pPr>
+        <w:pStyle w:val="ListParagraph"/>
+        <w:numPr>
+          <w:ilvl w:val="0"/>
+          <w:numId w:val="5"/>
+        </w:numPr>
+      </w:pPr>
+      <w:r>
         <w:t>A history of the user’s interaction with the recommendation system.</w:t>
       </w:r>
     </w:p>
@@ -356,12 +362,12 @@
     </w:p>
     <w:p>
       <w:r>
+        <w:t>Unfortunately, content-based filtering is not used on a large scale. This is because the model can only make recommendations based on the current user interests, which means it has limited ability to expand on the users’ interests.</w:t>
+      </w:r>
+    </w:p>
+    <w:p>
+      <w:r>
         <w:lastRenderedPageBreak/>
-        <w:t>Unfortunately, content-based filtering is not used on a large scale. This is because the model can only make recommendations based on the current user interests, which means it has limited ability to expand on the users’ interests.</w:t>
-      </w:r>
-    </w:p>
-    <w:p>
-      <w:r>
         <w:t>There are multiple algorithms that are used in content-based filtering</w:t>
       </w:r>
       <w:r>
@@ -446,106 +452,32 @@
         <w:t>or words with similar meaning. It also suffers from the cold-start problem. A problem where recommendations for new or unrated items are challenging due to lack of data about those items.</w:t>
       </w:r>
     </w:p>
-    <w:p/>
-    <w:p/>
-    <w:p/>
-    <w:p>
-      <w:pPr>
-        <w:rPr>
-          <w:sz w:val="30"/>
-          <w:szCs w:val="30"/>
-        </w:rPr>
-      </w:pPr>
-    </w:p>
-    <w:p>
-      <w:pPr>
-        <w:rPr>
-          <w:sz w:val="30"/>
-          <w:szCs w:val="30"/>
-        </w:rPr>
-      </w:pPr>
-    </w:p>
-    <w:p>
-      <w:pPr>
-        <w:rPr>
-          <w:sz w:val="30"/>
-          <w:szCs w:val="30"/>
-        </w:rPr>
-      </w:pPr>
-    </w:p>
-    <w:p>
-      <w:pPr>
-        <w:rPr>
-          <w:sz w:val="30"/>
-          <w:szCs w:val="30"/>
-        </w:rPr>
-      </w:pPr>
-    </w:p>
-    <w:p>
-      <w:pPr>
-        <w:rPr>
-          <w:sz w:val="30"/>
-          <w:szCs w:val="30"/>
-        </w:rPr>
-      </w:pPr>
-    </w:p>
-    <w:p/>
-    <w:p/>
-    <w:p>
-      <w:pPr>
+    <w:p>
+      <w:r>
         <w:rPr>
           <w:b/>
           <w:bCs/>
           <w:sz w:val="42"/>
           <w:szCs w:val="42"/>
         </w:rPr>
-      </w:pPr>
-    </w:p>
-    <w:p>
-      <w:pPr>
+        <w:t>Collaborative filtering system</w:t>
+      </w:r>
+      <w:r>
         <w:rPr>
           <w:b/>
           <w:bCs/>
           <w:sz w:val="42"/>
           <w:szCs w:val="42"/>
         </w:rPr>
-      </w:pPr>
-    </w:p>
-    <w:p>
-      <w:pPr>
+        <w:t>s</w:t>
+      </w:r>
+      <w:r>
         <w:rPr>
           <w:b/>
           <w:bCs/>
           <w:sz w:val="42"/>
           <w:szCs w:val="42"/>
         </w:rPr>
-      </w:pPr>
-      <w:r>
-        <w:rPr>
-          <w:b/>
-          <w:bCs/>
-          <w:sz w:val="42"/>
-          <w:szCs w:val="42"/>
-        </w:rPr>
-        <w:lastRenderedPageBreak/>
-        <w:t>Collaborative filtering system</w:t>
-      </w:r>
-      <w:r>
-        <w:rPr>
-          <w:b/>
-          <w:bCs/>
-          <w:sz w:val="42"/>
-          <w:szCs w:val="42"/>
-        </w:rPr>
-        <w:t>s</w:t>
-      </w:r>
-      <w:r>
-        <w:rPr>
-          <w:b/>
-          <w:bCs/>
-          <w:sz w:val="42"/>
-          <w:szCs w:val="42"/>
-        </w:rPr>
         <w:t>:</w:t>
       </w:r>
     </w:p>
@@ -566,13 +498,7 @@
         <w:t>recognize patterns between users based on their ratings and generate new recommendations based on user-to-user comparisons</w:t>
       </w:r>
       <w:r>
-        <w:t xml:space="preserve">. </w:t>
-      </w:r>
-      <w:r>
-        <w:t xml:space="preserve">It is based on gathering and analyzing information about the user’s behavior, activities or preferences and predicting what they will like based on similarity with other users. </w:t>
-      </w:r>
-      <w:r>
-        <w:t>Collaborative systems analyze user and/or item similarities.</w:t>
+        <w:t>. Collaborative systems analyze user and/or item similarities.</w:t>
       </w:r>
       <w:r>
         <w:t xml:space="preserve"> Similarity between users is determined by correlation. There are </w:t>
@@ -655,16 +581,16 @@
           <w:szCs w:val="16"/>
         </w:rPr>
         <w:drawing>
-          <wp:anchor distT="0" distB="0" distL="114300" distR="114300" simplePos="0" relativeHeight="251658240" behindDoc="0" locked="0" layoutInCell="1" allowOverlap="1" wp14:anchorId="77B0BA63" wp14:editId="5606FCC7">
+          <wp:anchor distT="0" distB="0" distL="114300" distR="114300" simplePos="0" relativeHeight="251658240" behindDoc="0" locked="0" layoutInCell="1" allowOverlap="1" wp14:anchorId="77B0BA63" wp14:editId="74034C5B">
             <wp:simplePos x="0" y="0"/>
             <wp:positionH relativeFrom="column">
-              <wp:posOffset>3286125</wp:posOffset>
+              <wp:posOffset>3771900</wp:posOffset>
             </wp:positionH>
             <wp:positionV relativeFrom="paragraph">
-              <wp:posOffset>7620</wp:posOffset>
+              <wp:posOffset>78740</wp:posOffset>
             </wp:positionV>
-            <wp:extent cx="3403600" cy="1828800"/>
-            <wp:effectExtent l="0" t="0" r="6350" b="0"/>
+            <wp:extent cx="2676525" cy="1438275"/>
+            <wp:effectExtent l="0" t="0" r="9525" b="9525"/>
             <wp:wrapSquare wrapText="bothSides"/>
             <wp:docPr id="1944062459" name="Picture 1"/>
             <wp:cNvGraphicFramePr>
@@ -680,7 +606,7 @@
                     </pic:cNvPicPr>
                   </pic:nvPicPr>
                   <pic:blipFill>
-                    <a:blip r:embed="rId8">
+                    <a:blip r:embed="rId8" cstate="print">
                       <a:extLst>
                         <a:ext uri="{28A0092B-C50C-407E-A947-70E740481C1C}">
                           <a14:useLocalDpi xmlns:a14="http://schemas.microsoft.com/office/drawing/2010/main" val="0"/>
@@ -695,7 +621,7 @@
                   <pic:spPr bwMode="auto">
                     <a:xfrm>
                       <a:off x="0" y="0"/>
-                      <a:ext cx="3403600" cy="1828800"/>
+                      <a:ext cx="2676525" cy="1438275"/>
                     </a:xfrm>
                     <a:prstGeom prst="rect">
                       <a:avLst/>
@@ -757,7 +683,15 @@
         <w:t xml:space="preserve"> </w:t>
       </w:r>
       <w:r>
-        <w:t xml:space="preserve">user liked. </w:t>
+        <w:t xml:space="preserve">user </w:t>
+      </w:r>
+      <w:proofErr w:type="gramStart"/>
+      <w:r>
+        <w:t>liked</w:t>
+      </w:r>
+      <w:proofErr w:type="gramEnd"/>
+      <w:r>
+        <w:t xml:space="preserve">. </w:t>
       </w:r>
       <w:r>
         <w:t>In other words, i</w:t>
@@ -782,6 +716,16 @@
     <w:p>
       <w:pPr>
         <w:rPr>
+          <w:b/>
+          <w:bCs/>
+          <w:sz w:val="30"/>
+          <w:szCs w:val="30"/>
+        </w:rPr>
+      </w:pPr>
+    </w:p>
+    <w:p>
+      <w:pPr>
+        <w:rPr>
           <w:sz w:val="16"/>
           <w:szCs w:val="16"/>
         </w:rPr>
@@ -793,6 +737,7 @@
           <w:sz w:val="30"/>
           <w:szCs w:val="30"/>
         </w:rPr>
+        <w:lastRenderedPageBreak/>
         <w:t>Similarity:</w:t>
       </w:r>
     </w:p>
@@ -804,17 +749,17 @@
           <w:szCs w:val="16"/>
         </w:rPr>
         <w:drawing>
-          <wp:anchor distT="0" distB="0" distL="114300" distR="114300" simplePos="0" relativeHeight="251665408" behindDoc="1" locked="0" layoutInCell="1" allowOverlap="1" wp14:anchorId="2E2F7652" wp14:editId="600A7D52">
+          <wp:anchor distT="0" distB="0" distL="114300" distR="114300" simplePos="0" relativeHeight="251665408" behindDoc="1" locked="0" layoutInCell="1" allowOverlap="1" wp14:anchorId="2E2F7652" wp14:editId="67F9A85A">
             <wp:simplePos x="0" y="0"/>
             <wp:positionH relativeFrom="margin">
-              <wp:align>center</wp:align>
+              <wp:posOffset>3629025</wp:posOffset>
             </wp:positionH>
             <wp:positionV relativeFrom="paragraph">
-              <wp:posOffset>933450</wp:posOffset>
+              <wp:posOffset>208915</wp:posOffset>
             </wp:positionV>
-            <wp:extent cx="4808220" cy="1962150"/>
-            <wp:effectExtent l="0" t="0" r="0" b="0"/>
-            <wp:wrapTopAndBottom/>
+            <wp:extent cx="2917190" cy="1190625"/>
+            <wp:effectExtent l="0" t="0" r="0" b="9525"/>
+            <wp:wrapSquare wrapText="bothSides"/>
             <wp:docPr id="544146804" name="Picture 1"/>
             <wp:cNvGraphicFramePr>
               <a:graphicFrameLocks xmlns:a="http://schemas.openxmlformats.org/drawingml/2006/main" noChangeAspect="1"/>
@@ -844,7 +789,7 @@
                   <pic:spPr bwMode="auto">
                     <a:xfrm>
                       <a:off x="0" y="0"/>
-                      <a:ext cx="4808220" cy="1962150"/>
+                      <a:ext cx="2917190" cy="1190625"/>
                     </a:xfrm>
                     <a:prstGeom prst="rect">
                       <a:avLst/>
@@ -899,23 +844,15 @@
     </w:p>
     <w:p>
       <w:r>
-        <w:lastRenderedPageBreak/>
-        <w:t xml:space="preserve">The formula means that the rating for the item i for user u is equal to the sum of ratings for this item divided by the total number of users in the dataset. The formula does not take into consideration how similar one user is to another. In order to take similarity into account, we need to multiply each rating by some weight. This weight corresponds to how much another user v </w:t>
-      </w:r>
-      <w:r>
-        <w:t>taste are</w:t>
-      </w:r>
-      <w:r>
-        <w:t xml:space="preserve"> similar to that of the user u.</w:t>
-      </w:r>
-      <w:r>
-        <w:t xml:space="preserve"> We then divide by the sum of the absolute value of the weight</w:t>
-      </w:r>
-      <w:r>
-        <w:t xml:space="preserve">s </w:t>
-      </w:r>
-      <w:r>
-        <w:t>instead of the number of users in the dataset.</w:t>
+        <w:t xml:space="preserve">The formula means that the rating for the item </w:t>
+      </w:r>
+      <w:proofErr w:type="spellStart"/>
+      <w:r>
+        <w:t>i</w:t>
+      </w:r>
+      <w:proofErr w:type="spellEnd"/>
+      <w:r>
+        <w:t xml:space="preserve"> for user u is equal to the sum of ratings for this item divided by the total number of users in the dataset. The formula does not take into consideration how similar one user is to another. In order to take similarity into account, we need to multiply each rating by </w:t>
       </w:r>
       <w:r>
         <w:rPr>
@@ -923,28 +860,17 @@
           <w:sz w:val="16"/>
           <w:szCs w:val="16"/>
         </w:rPr>
-        <w:t xml:space="preserve"> </w:t>
-      </w:r>
-    </w:p>
-    <w:p/>
-    <w:p>
-      <w:r>
-        <w:rPr>
-          <w:noProof/>
-          <w:sz w:val="16"/>
-          <w:szCs w:val="16"/>
-        </w:rPr>
         <w:drawing>
-          <wp:anchor distT="0" distB="0" distL="114300" distR="114300" simplePos="0" relativeHeight="251661312" behindDoc="0" locked="0" layoutInCell="1" allowOverlap="1" wp14:anchorId="0F442BB3" wp14:editId="45CCDA79">
+          <wp:anchor distT="0" distB="0" distL="114300" distR="114300" simplePos="0" relativeHeight="251661312" behindDoc="0" locked="0" layoutInCell="1" allowOverlap="1" wp14:anchorId="0F442BB3" wp14:editId="6B7767C1">
             <wp:simplePos x="0" y="0"/>
             <wp:positionH relativeFrom="margin">
-              <wp:posOffset>209550</wp:posOffset>
+              <wp:posOffset>3629025</wp:posOffset>
             </wp:positionH>
             <wp:positionV relativeFrom="paragraph">
-              <wp:posOffset>362585</wp:posOffset>
+              <wp:posOffset>266700</wp:posOffset>
             </wp:positionV>
-            <wp:extent cx="5676900" cy="2201545"/>
-            <wp:effectExtent l="0" t="0" r="0" b="8255"/>
+            <wp:extent cx="2914650" cy="1304290"/>
+            <wp:effectExtent l="0" t="0" r="0" b="0"/>
             <wp:wrapSquare wrapText="bothSides"/>
             <wp:docPr id="1207723254" name="Picture 2" descr="A black and white diagram&#10;&#10;Description automatically generated with medium confidence"/>
             <wp:cNvGraphicFramePr>
@@ -975,7 +901,7 @@
                   <pic:spPr bwMode="auto">
                     <a:xfrm>
                       <a:off x="0" y="0"/>
-                      <a:ext cx="5676900" cy="2201545"/>
+                      <a:ext cx="2914650" cy="1304290"/>
                     </a:xfrm>
                     <a:prstGeom prst="rect">
                       <a:avLst/>
@@ -998,178 +924,106 @@
         </w:drawing>
       </w:r>
       <w:r>
-        <w:t>There are many other ways to measure the similarity between users</w:t>
-      </w:r>
-      <w:r>
-        <w:t>’</w:t>
-      </w:r>
-      <w:r>
-        <w:t xml:space="preserve"> p</w:t>
-      </w:r>
-      <w:r>
-        <w:t>r</w:t>
-      </w:r>
-      <w:r>
-        <w:t>eferences</w:t>
-      </w:r>
-      <w:r>
-        <w:t xml:space="preserve"> such as </w:t>
-      </w:r>
-      <w:r>
-        <w:rPr>
-          <w:b/>
-          <w:bCs/>
-        </w:rPr>
-        <w:t>cosine similarity.</w:t>
-      </w:r>
-    </w:p>
-    <w:p>
-      <w:pPr>
-        <w:rPr>
-          <w:b/>
-          <w:bCs/>
-          <w:sz w:val="30"/>
-          <w:szCs w:val="30"/>
-        </w:rPr>
-      </w:pPr>
-    </w:p>
-    <w:p>
-      <w:pPr>
-        <w:rPr>
-          <w:b/>
-          <w:bCs/>
-          <w:sz w:val="30"/>
-          <w:szCs w:val="30"/>
-        </w:rPr>
-      </w:pPr>
-      <w:r>
-        <w:rPr>
-          <w:b/>
-          <w:bCs/>
-          <w:sz w:val="30"/>
-          <w:szCs w:val="30"/>
-        </w:rPr>
-        <w:t>Neighbourhoods</w:t>
-      </w:r>
-      <w:r>
-        <w:rPr>
-          <w:b/>
-          <w:bCs/>
-          <w:sz w:val="30"/>
-          <w:szCs w:val="30"/>
-        </w:rPr>
-        <w:t>:</w:t>
-      </w:r>
-    </w:p>
-    <w:p>
-      <w:r>
-        <w:t>If m = |U| users and n = |I| items, the time complexity for computing pairwise correlations is O(m</w:t>
-      </w:r>
-      <w:r>
-        <w:rPr>
-          <w:vertAlign w:val="superscript"/>
-        </w:rPr>
-        <w:t>2</w:t>
-      </w:r>
-      <w:r>
-        <w:t xml:space="preserve">n). Which makes memory-based collaborative filtering </w:t>
-      </w:r>
-      <w:r>
-        <w:t>un</w:t>
-      </w:r>
-      <w:r>
-        <w:t xml:space="preserve">scalable. This is because when the number of users and items grows large, calculating pairwise correlations is computationally expensive and henceforth slow. This is the reason why the neighbourhood concept is introduced. </w:t>
-      </w:r>
-      <w:r>
-        <w:t>Instead of calculating for all users in the dataset, a</w:t>
-      </w:r>
-      <w:r>
-        <w:t xml:space="preserve"> neighbourhood is a subset of the users that is used in predicting the rating.</w:t>
-      </w:r>
-      <w:r>
-        <w:t xml:space="preserve"> We can choo</w:t>
-      </w:r>
-      <w:r>
-        <w:t>se which users should be included in the neighbourhood using many ways:</w:t>
-      </w:r>
-    </w:p>
-    <w:p>
-      <w:pPr>
-        <w:pStyle w:val="ListParagraph"/>
-        <w:numPr>
-          <w:ilvl w:val="0"/>
-          <w:numId w:val="3"/>
-        </w:numPr>
-      </w:pPr>
-      <w:r>
-        <w:t>Choose users that have a similarity score above a specific threshold.</w:t>
-      </w:r>
-    </w:p>
-    <w:p>
-      <w:pPr>
-        <w:pStyle w:val="ListParagraph"/>
-        <w:numPr>
-          <w:ilvl w:val="0"/>
-          <w:numId w:val="3"/>
-        </w:numPr>
-      </w:pPr>
-      <w:r>
-        <w:t>Choose randomly.</w:t>
-      </w:r>
-    </w:p>
-    <w:p>
-      <w:pPr>
-        <w:pStyle w:val="ListParagraph"/>
-        <w:numPr>
-          <w:ilvl w:val="0"/>
-          <w:numId w:val="3"/>
-        </w:numPr>
-      </w:pPr>
-      <w:r>
-        <w:t>Choose the top N users ranked by similarity score.</w:t>
-      </w:r>
-    </w:p>
-    <w:p>
-      <w:pPr>
-        <w:pStyle w:val="ListParagraph"/>
-        <w:numPr>
-          <w:ilvl w:val="0"/>
-          <w:numId w:val="3"/>
-        </w:numPr>
-      </w:pPr>
-      <w:r>
-        <w:t>Choose users within the same cluster.</w:t>
-      </w:r>
-    </w:p>
-    <w:p>
-      <w:r>
-        <w:t xml:space="preserve">Neighbourhood V is a collection of users </w:t>
-      </w:r>
-      <w:r>
-        <w:t>similar to</w:t>
-      </w:r>
-      <w:r>
-        <w:t xml:space="preserve"> the user we are trying </w:t>
-      </w:r>
-      <w:r>
-        <w:t>to</w:t>
-      </w:r>
-      <w:r>
-        <w:t xml:space="preserve"> predict. The formula for calculating the rating is:</w:t>
-      </w:r>
-    </w:p>
-    <w:p>
+        <w:t xml:space="preserve">some weight. This weight corresponds to how much another user v </w:t>
+      </w:r>
+      <w:r>
+        <w:t>taste are</w:t>
+      </w:r>
+      <w:r>
+        <w:t xml:space="preserve"> similar to that of the user u.</w:t>
+      </w:r>
+      <w:r>
+        <w:t xml:space="preserve"> We then divide by the sum of the absolute value of the weight</w:t>
+      </w:r>
+      <w:r>
+        <w:t xml:space="preserve">s </w:t>
+      </w:r>
+      <w:r>
+        <w:t>instead of the number of users in the dataset.</w:t>
+      </w:r>
       <w:r>
         <w:rPr>
           <w:noProof/>
           <w:sz w:val="16"/>
           <w:szCs w:val="16"/>
         </w:rPr>
-        <w:lastRenderedPageBreak/>
+        <w:t xml:space="preserve"> </w:t>
+      </w:r>
+    </w:p>
+    <w:p>
+      <w:r>
+        <w:t>There are many other ways to measure the similarity between users</w:t>
+      </w:r>
+      <w:r>
+        <w:t>’</w:t>
+      </w:r>
+      <w:r>
+        <w:t xml:space="preserve"> p</w:t>
+      </w:r>
+      <w:r>
+        <w:t>r</w:t>
+      </w:r>
+      <w:r>
+        <w:t>eferences</w:t>
+      </w:r>
+      <w:r>
+        <w:t xml:space="preserve"> such as </w:t>
+      </w:r>
+      <w:r>
+        <w:rPr>
+          <w:b/>
+          <w:bCs/>
+        </w:rPr>
+        <w:t>cosine similarity.</w:t>
+      </w:r>
+    </w:p>
+    <w:p>
+      <w:pPr>
+        <w:rPr>
+          <w:b/>
+          <w:bCs/>
+          <w:sz w:val="30"/>
+          <w:szCs w:val="30"/>
+        </w:rPr>
+      </w:pPr>
+      <w:r>
+        <w:rPr>
+          <w:b/>
+          <w:bCs/>
+          <w:sz w:val="30"/>
+          <w:szCs w:val="30"/>
+        </w:rPr>
+        <w:t>Neighbourhoods</w:t>
+      </w:r>
+      <w:r>
+        <w:rPr>
+          <w:b/>
+          <w:bCs/>
+          <w:sz w:val="30"/>
+          <w:szCs w:val="30"/>
+        </w:rPr>
+        <w:t>:</w:t>
+      </w:r>
+    </w:p>
+    <w:p>
+      <w:r>
+        <w:rPr>
+          <w:noProof/>
+          <w:sz w:val="16"/>
+          <w:szCs w:val="16"/>
+        </w:rPr>
         <w:drawing>
-          <wp:inline distT="0" distB="0" distL="0" distR="0" wp14:anchorId="6F6E5789" wp14:editId="1A113300">
-            <wp:extent cx="6198781" cy="2936520"/>
-            <wp:effectExtent l="0" t="0" r="0" b="0"/>
+          <wp:anchor distT="0" distB="0" distL="114300" distR="114300" simplePos="0" relativeHeight="251672576" behindDoc="0" locked="0" layoutInCell="1" allowOverlap="1" wp14:anchorId="6F6E5789" wp14:editId="35D922E9">
+            <wp:simplePos x="0" y="0"/>
+            <wp:positionH relativeFrom="margin">
+              <wp:posOffset>3009900</wp:posOffset>
+            </wp:positionH>
+            <wp:positionV relativeFrom="paragraph">
+              <wp:posOffset>409575</wp:posOffset>
+            </wp:positionV>
+            <wp:extent cx="3476625" cy="1646555"/>
+            <wp:effectExtent l="0" t="0" r="9525" b="0"/>
+            <wp:wrapSquare wrapText="bothSides"/>
             <wp:docPr id="1349815866" name="Picture 5"/>
             <wp:cNvGraphicFramePr>
               <a:graphicFrameLocks xmlns:a="http://schemas.openxmlformats.org/drawingml/2006/main" noChangeAspect="1"/>
@@ -1199,7 +1053,7 @@
                   <pic:spPr bwMode="auto">
                     <a:xfrm>
                       <a:off x="0" y="0"/>
-                      <a:ext cx="6206379" cy="2940119"/>
+                      <a:ext cx="3476625" cy="1646555"/>
                     </a:xfrm>
                     <a:prstGeom prst="rect">
                       <a:avLst/>
@@ -1212,30 +1066,120 @@
                 </pic:pic>
               </a:graphicData>
             </a:graphic>
-          </wp:inline>
+            <wp14:sizeRelH relativeFrom="margin">
+              <wp14:pctWidth>0</wp14:pctWidth>
+            </wp14:sizeRelH>
+            <wp14:sizeRelV relativeFrom="margin">
+              <wp14:pctHeight>0</wp14:pctHeight>
+            </wp14:sizeRelV>
+          </wp:anchor>
         </w:drawing>
       </w:r>
-    </w:p>
-    <w:p>
-      <w:pPr>
-        <w:rPr>
-          <w:b/>
-          <w:bCs/>
-          <w:sz w:val="34"/>
-          <w:szCs w:val="34"/>
-        </w:rPr>
-      </w:pPr>
-    </w:p>
-    <w:p>
-      <w:pPr>
-        <w:rPr>
-          <w:b/>
-          <w:bCs/>
-          <w:sz w:val="34"/>
-          <w:szCs w:val="34"/>
-        </w:rPr>
-      </w:pPr>
-    </w:p>
+      <w:r>
+        <w:t>If m = |U| users and n = |I| items, the time complexity for computing pairwise correlations is O(m</w:t>
+      </w:r>
+      <w:r>
+        <w:rPr>
+          <w:vertAlign w:val="superscript"/>
+        </w:rPr>
+        <w:t>2</w:t>
+      </w:r>
+      <w:r>
+        <w:t xml:space="preserve">n). Which makes memory-based collaborative filtering </w:t>
+      </w:r>
+      <w:r>
+        <w:t>un</w:t>
+      </w:r>
+      <w:r>
+        <w:t xml:space="preserve">scalable. This is because when the number of users and items grows large, calculating pairwise correlations is computationally expensive and henceforth slow. This is the reason why the neighbourhood concept is introduced. </w:t>
+      </w:r>
+      <w:r>
+        <w:t>Instead of calculating for all users in the dataset, a</w:t>
+      </w:r>
+      <w:r>
+        <w:t xml:space="preserve"> neighbourhood is a subset of the users that is used in predicting the rating.</w:t>
+      </w:r>
+      <w:r>
+        <w:t xml:space="preserve"> We can choo</w:t>
+      </w:r>
+      <w:r>
+        <w:t>se which users should be included in the neighbourhood using many ways:</w:t>
+      </w:r>
+    </w:p>
+    <w:p>
+      <w:pPr>
+        <w:pStyle w:val="ListParagraph"/>
+        <w:numPr>
+          <w:ilvl w:val="0"/>
+          <w:numId w:val="3"/>
+        </w:numPr>
+      </w:pPr>
+      <w:r>
+        <w:t xml:space="preserve">Choose users that have a </w:t>
+      </w:r>
+      <w:proofErr w:type="gramStart"/>
+      <w:r>
+        <w:t>similarity</w:t>
+      </w:r>
+      <w:proofErr w:type="gramEnd"/>
+      <w:r>
+        <w:t xml:space="preserve"> score above a specific threshold.</w:t>
+      </w:r>
+    </w:p>
+    <w:p>
+      <w:pPr>
+        <w:pStyle w:val="ListParagraph"/>
+        <w:numPr>
+          <w:ilvl w:val="0"/>
+          <w:numId w:val="3"/>
+        </w:numPr>
+      </w:pPr>
+      <w:r>
+        <w:t>Choose randomly.</w:t>
+      </w:r>
+    </w:p>
+    <w:p>
+      <w:pPr>
+        <w:pStyle w:val="ListParagraph"/>
+        <w:numPr>
+          <w:ilvl w:val="0"/>
+          <w:numId w:val="3"/>
+        </w:numPr>
+      </w:pPr>
+      <w:r>
+        <w:t>Choose the top N users ranked by similarity score.</w:t>
+      </w:r>
+    </w:p>
+    <w:p>
+      <w:pPr>
+        <w:pStyle w:val="ListParagraph"/>
+        <w:numPr>
+          <w:ilvl w:val="0"/>
+          <w:numId w:val="3"/>
+        </w:numPr>
+      </w:pPr>
+      <w:r>
+        <w:t>Choose users within the same cluster.</w:t>
+      </w:r>
+    </w:p>
+    <w:p>
+      <w:r>
+        <w:t xml:space="preserve">Neighbourhood V is a collection of users </w:t>
+      </w:r>
+      <w:r>
+        <w:t>similar to</w:t>
+      </w:r>
+      <w:r>
+        <w:t xml:space="preserve"> the user we are trying </w:t>
+      </w:r>
+      <w:r>
+        <w:t>to</w:t>
+      </w:r>
+      <w:r>
+        <w:t xml:space="preserve"> predict. The formula for calculating the rating is:</w:t>
+      </w:r>
+    </w:p>
+    <w:p/>
     <w:p>
       <w:pPr>
         <w:rPr>
@@ -1251,8 +1195,9 @@
           <w:sz w:val="16"/>
           <w:szCs w:val="16"/>
         </w:rPr>
+        <w:lastRenderedPageBreak/>
         <w:drawing>
-          <wp:anchor distT="0" distB="0" distL="114300" distR="114300" simplePos="0" relativeHeight="251662336" behindDoc="0" locked="0" layoutInCell="1" allowOverlap="1" wp14:anchorId="30903BEE" wp14:editId="1F3C1FD9">
+          <wp:anchor distT="0" distB="0" distL="114300" distR="114300" simplePos="0" relativeHeight="251662336" behindDoc="0" locked="0" layoutInCell="1" allowOverlap="1" wp14:anchorId="30903BEE" wp14:editId="7DD59708">
             <wp:simplePos x="0" y="0"/>
             <wp:positionH relativeFrom="column">
               <wp:posOffset>3401060</wp:posOffset>
@@ -1441,7 +1386,6 @@
           <w:sz w:val="30"/>
           <w:szCs w:val="30"/>
         </w:rPr>
-        <w:lastRenderedPageBreak/>
         <w:t>Alternating Leas</w:t>
       </w:r>
       <w:r>
@@ -1466,6 +1410,8 @@
         </w:rPr>
         <w:t xml:space="preserve"> </w:t>
       </w:r>
+    </w:p>
+    <w:p>
       <w:r>
         <w:rPr>
           <w:noProof/>
@@ -1473,9 +1419,17 @@
           <w:szCs w:val="16"/>
         </w:rPr>
         <w:drawing>
-          <wp:inline distT="0" distB="0" distL="0" distR="0" wp14:anchorId="37A4CE90" wp14:editId="489545A6">
-            <wp:extent cx="5390515" cy="2124075"/>
-            <wp:effectExtent l="0" t="0" r="635" b="9525"/>
+          <wp:anchor distT="0" distB="0" distL="114300" distR="114300" simplePos="0" relativeHeight="251671552" behindDoc="0" locked="0" layoutInCell="1" allowOverlap="1" wp14:anchorId="37A4CE90" wp14:editId="781095AF">
+            <wp:simplePos x="0" y="0"/>
+            <wp:positionH relativeFrom="column">
+              <wp:posOffset>2590800</wp:posOffset>
+            </wp:positionH>
+            <wp:positionV relativeFrom="paragraph">
+              <wp:posOffset>276225</wp:posOffset>
+            </wp:positionV>
+            <wp:extent cx="4060825" cy="1600200"/>
+            <wp:effectExtent l="0" t="0" r="0" b="0"/>
+            <wp:wrapSquare wrapText="bothSides"/>
             <wp:docPr id="687225882" name="Picture 2" descr="A close-up of a chart&#10;&#10;Description automatically generated"/>
             <wp:cNvGraphicFramePr>
               <a:graphicFrameLocks xmlns:a="http://schemas.openxmlformats.org/drawingml/2006/main" noChangeAspect="1"/>
@@ -1490,7 +1444,7 @@
                     </pic:cNvPicPr>
                   </pic:nvPicPr>
                   <pic:blipFill>
-                    <a:blip r:embed="rId13">
+                    <a:blip r:embed="rId13" cstate="print">
                       <a:extLst>
                         <a:ext uri="{28A0092B-C50C-407E-A947-70E740481C1C}">
                           <a14:useLocalDpi xmlns:a14="http://schemas.microsoft.com/office/drawing/2010/main" val="0"/>
@@ -1505,7 +1459,7 @@
                   <pic:spPr bwMode="auto">
                     <a:xfrm>
                       <a:off x="0" y="0"/>
-                      <a:ext cx="5390515" cy="2124075"/>
+                      <a:ext cx="4060825" cy="1600200"/>
                     </a:xfrm>
                     <a:prstGeom prst="rect">
                       <a:avLst/>
@@ -1518,11 +1472,9 @@
                 </pic:pic>
               </a:graphicData>
             </a:graphic>
-          </wp:inline>
+          </wp:anchor>
         </w:drawing>
       </w:r>
-    </w:p>
-    <w:p>
       <w:r>
         <w:t xml:space="preserve">ALS is used to factorize the </w:t>
       </w:r>
@@ -1595,29 +1547,776 @@
         <w:t xml:space="preserve"> </w:t>
       </w:r>
     </w:p>
-    <w:p/>
-    <w:p>
-      <w:pPr>
-        <w:rPr>
+    <w:p>
+      <w:pPr>
+        <w:rPr>
+          <w:b/>
+          <w:bCs/>
+          <w:sz w:val="42"/>
+          <w:szCs w:val="42"/>
+        </w:rPr>
+      </w:pPr>
+    </w:p>
+    <w:p>
+      <w:pPr>
+        <w:rPr>
+          <w:b/>
+          <w:bCs/>
+          <w:sz w:val="42"/>
+          <w:szCs w:val="42"/>
+        </w:rPr>
+      </w:pPr>
+      <w:r>
+        <w:rPr>
+          <w:b/>
+          <w:bCs/>
+          <w:sz w:val="42"/>
+          <w:szCs w:val="42"/>
+        </w:rPr>
+        <w:lastRenderedPageBreak/>
+        <w:t>Knowledge-Based Recommendation Systems</w:t>
+      </w:r>
+      <w:r>
+        <w:rPr>
+          <w:b/>
+          <w:bCs/>
+          <w:sz w:val="42"/>
+          <w:szCs w:val="42"/>
+        </w:rPr>
+        <w:t xml:space="preserve"> </w:t>
+      </w:r>
+      <w:r>
+        <w:rPr>
+          <w:b/>
+          <w:bCs/>
+          <w:sz w:val="42"/>
+          <w:szCs w:val="42"/>
+        </w:rPr>
+        <w:t>(KB RS)</w:t>
+      </w:r>
+      <w:r>
+        <w:rPr>
+          <w:b/>
+          <w:bCs/>
+          <w:sz w:val="42"/>
+          <w:szCs w:val="42"/>
+        </w:rPr>
+        <w:t>:</w:t>
+      </w:r>
+    </w:p>
+    <w:p>
+      <w:pPr>
+        <w:rPr>
+          <w:lang w:bidi="ar-EG"/>
+        </w:rPr>
+      </w:pPr>
+      <w:r>
+        <w:rPr>
+          <w:lang w:bidi="ar-EG"/>
+        </w:rPr>
+        <w:t>A knowledge-based recommendation system is a system that make recommendations based on specific queries made by the user, not on a user’s rating history. It prompts the user to give some rules or guidelines on what the results should look lik</w:t>
+      </w:r>
+      <w:r>
+        <w:rPr>
+          <w:lang w:bidi="ar-EG"/>
+        </w:rPr>
+        <w:t>e</w:t>
+      </w:r>
+      <w:r>
+        <w:rPr>
+          <w:lang w:bidi="ar-EG"/>
+        </w:rPr>
+        <w:t>.</w:t>
+      </w:r>
+      <w:r>
+        <w:rPr>
+          <w:lang w:bidi="ar-EG"/>
+        </w:rPr>
+        <w:t xml:space="preserve"> The user may also give an example of an item. The system searches through its item database and tries to find a similar match. There are two main types of </w:t>
+      </w:r>
+      <w:r>
+        <w:rPr>
+          <w:lang w:bidi="ar-EG"/>
+        </w:rPr>
+        <w:t>k</w:t>
+      </w:r>
+      <w:r>
+        <w:rPr>
+          <w:lang w:bidi="ar-EG"/>
+        </w:rPr>
+        <w:t>nowledge-based recommendation systems:</w:t>
+      </w:r>
+    </w:p>
+    <w:p>
+      <w:pPr>
+        <w:rPr>
+          <w:b/>
+          <w:bCs/>
           <w:sz w:val="30"/>
           <w:szCs w:val="30"/>
-        </w:rPr>
-      </w:pPr>
-      <w:r>
-        <w:rPr>
+          <w:lang w:bidi="ar-EG"/>
+        </w:rPr>
+      </w:pPr>
+      <w:r>
+        <w:rPr>
+          <w:b/>
+          <w:bCs/>
           <w:sz w:val="30"/>
           <w:szCs w:val="30"/>
-        </w:rPr>
-        <w:t>Non-negative matrix factorization (NMF):</w:t>
-      </w:r>
-    </w:p>
-    <w:p>
-      <w:pPr>
-        <w:rPr>
+          <w:lang w:bidi="ar-EG"/>
+        </w:rPr>
+        <w:t xml:space="preserve">3.1. </w:t>
+      </w:r>
+      <w:r>
+        <w:rPr>
+          <w:b/>
+          <w:bCs/>
           <w:sz w:val="30"/>
           <w:szCs w:val="30"/>
-        </w:rPr>
-      </w:pPr>
+          <w:lang w:bidi="ar-EG"/>
+        </w:rPr>
+        <w:t>Constraint-Based:</w:t>
+      </w:r>
+    </w:p>
+    <w:p>
+      <w:pPr>
+        <w:rPr>
+          <w:lang w:bidi="ar-EG"/>
+        </w:rPr>
+      </w:pPr>
+      <w:r>
+        <w:rPr>
+          <w:lang w:bidi="ar-EG"/>
+        </w:rPr>
+        <w:t xml:space="preserve">It uses existing knowledge bases that contain explicit rules about how to relate </w:t>
+      </w:r>
+      <w:r>
+        <w:rPr>
+          <w:lang w:bidi="ar-EG"/>
+        </w:rPr>
+        <w:t>user</w:t>
+      </w:r>
+      <w:r>
+        <w:rPr>
+          <w:lang w:bidi="ar-EG"/>
+        </w:rPr>
+        <w:t xml:space="preserve"> requirements with item features. </w:t>
+      </w:r>
+      <w:r>
+        <w:rPr>
+          <w:lang w:bidi="ar-EG"/>
+        </w:rPr>
+        <w:t>It is very similar to an</w:t>
+      </w:r>
+      <w:r>
+        <w:rPr>
+          <w:lang w:bidi="ar-EG"/>
+        </w:rPr>
+        <w:t xml:space="preserve"> expert system in knowledge base systems</w:t>
+      </w:r>
+      <w:r>
+        <w:rPr>
+          <w:lang w:bidi="ar-EG"/>
+        </w:rPr>
+        <w:t>. It is considered</w:t>
+      </w:r>
+      <w:r>
+        <w:rPr>
+          <w:lang w:bidi="ar-EG"/>
+        </w:rPr>
+        <w:t xml:space="preserve"> a constraint satisfaction problem</w:t>
+      </w:r>
+      <w:r>
+        <w:rPr>
+          <w:lang w:bidi="ar-EG"/>
+        </w:rPr>
+        <w:t>.</w:t>
+      </w:r>
+    </w:p>
+    <w:p>
+      <w:pPr>
+        <w:rPr>
+          <w:b/>
+          <w:bCs/>
+          <w:sz w:val="30"/>
+          <w:szCs w:val="30"/>
+          <w:rtl/>
+          <w:lang w:bidi="ar-EG"/>
+        </w:rPr>
+      </w:pPr>
+      <w:r>
+        <w:rPr>
+          <w:b/>
+          <w:bCs/>
+          <w:sz w:val="30"/>
+          <w:szCs w:val="30"/>
+          <w:lang w:bidi="ar-EG"/>
+        </w:rPr>
+        <w:t xml:space="preserve">3.2. </w:t>
+      </w:r>
+      <w:r>
+        <w:rPr>
+          <w:b/>
+          <w:bCs/>
+          <w:sz w:val="30"/>
+          <w:szCs w:val="30"/>
+          <w:lang w:bidi="ar-EG"/>
+        </w:rPr>
+        <w:t>Case-Based:</w:t>
+      </w:r>
+    </w:p>
+    <w:p>
+      <w:pPr>
+        <w:rPr>
+          <w:lang w:bidi="ar-EG"/>
+        </w:rPr>
+      </w:pPr>
+      <w:r>
+        <w:rPr>
+          <w:lang w:bidi="ar-EG"/>
+        </w:rPr>
+        <w:t xml:space="preserve">It depends on letting the user choose a target or an anchor item </w:t>
+      </w:r>
+      <w:r>
+        <w:rPr>
+          <w:lang w:bidi="ar-EG"/>
+        </w:rPr>
+        <w:t xml:space="preserve">the algorithm finds a similar item to recommend. Results are usually </w:t>
+      </w:r>
+      <w:r>
+        <w:rPr>
+          <w:lang w:bidi="ar-EG"/>
+        </w:rPr>
+        <w:t>treated</w:t>
+      </w:r>
+      <w:r>
+        <w:rPr>
+          <w:lang w:bidi="ar-EG"/>
+        </w:rPr>
+        <w:t xml:space="preserve"> as new target cases with some interactive modifications. </w:t>
+      </w:r>
+      <w:r>
+        <w:rPr>
+          <w:lang w:bidi="ar-EG"/>
+        </w:rPr>
+        <w:t xml:space="preserve">This is </w:t>
+      </w:r>
+      <w:r>
+        <w:rPr>
+          <w:lang w:bidi="ar-EG"/>
+        </w:rPr>
+        <w:t xml:space="preserve">similar to Content-Based </w:t>
+      </w:r>
+      <w:r>
+        <w:rPr>
+          <w:lang w:bidi="ar-EG"/>
+        </w:rPr>
+        <w:t>systems</w:t>
+      </w:r>
+      <w:r>
+        <w:rPr>
+          <w:lang w:bidi="ar-EG"/>
+        </w:rPr>
+        <w:t xml:space="preserve"> where items similar to ones the user previously liked are suggested. The main difference is that most </w:t>
+      </w:r>
+      <w:r>
+        <w:rPr>
+          <w:lang w:bidi="ar-EG"/>
+        </w:rPr>
+        <w:t>knowledge-based systems</w:t>
+      </w:r>
+      <w:r>
+        <w:rPr>
+          <w:lang w:bidi="ar-EG"/>
+        </w:rPr>
+        <w:t xml:space="preserve"> </w:t>
+      </w:r>
+      <w:r>
+        <w:rPr>
+          <w:lang w:bidi="ar-EG"/>
+        </w:rPr>
+        <w:t xml:space="preserve">depend on the description of the items in the form of relational attributes in knowledge bases rather than as text keywords like in </w:t>
+      </w:r>
+      <w:r>
+        <w:rPr>
+          <w:lang w:bidi="ar-EG"/>
+        </w:rPr>
+        <w:t xml:space="preserve">Content-Based </w:t>
+      </w:r>
+      <w:r>
+        <w:rPr>
+          <w:lang w:bidi="ar-EG"/>
+        </w:rPr>
+        <w:t>systems</w:t>
+      </w:r>
+      <w:r>
+        <w:rPr>
+          <w:lang w:bidi="ar-EG"/>
+        </w:rPr>
+        <w:t>.</w:t>
+      </w:r>
+    </w:p>
+    <w:p>
+      <w:pPr>
+        <w:rPr>
+          <w:b/>
+          <w:bCs/>
+          <w:sz w:val="26"/>
+          <w:szCs w:val="26"/>
+          <w:lang w:bidi="ar-EG"/>
+        </w:rPr>
+      </w:pPr>
+      <w:r>
+        <w:rPr>
+          <w:b/>
+          <w:bCs/>
+          <w:sz w:val="26"/>
+          <w:szCs w:val="26"/>
+          <w:lang w:bidi="ar-EG"/>
+        </w:rPr>
+        <w:t>3.2.1. Similarity Metrics:</w:t>
+      </w:r>
+    </w:p>
+    <w:p>
+      <w:pPr>
+        <w:rPr>
+          <w:lang w:bidi="ar-EG"/>
+        </w:rPr>
+      </w:pPr>
+      <w:r>
+        <w:rPr>
+          <w:lang w:bidi="ar-EG"/>
+        </w:rPr>
+        <w:t>Similarity metrics are needed to retrieve examples similar to the specified item. For continuous variables, similarity can be the difference between two numbers. For example, two different colleges are similar if the difference in fees is close to zero. It can also be more complex and require the use of statistical measures such as the standard deviation. When it comes to categorial variables, similarity is much more challenging.</w:t>
+      </w:r>
+      <w:r>
+        <w:rPr>
+          <w:lang w:bidi="ar-EG"/>
+        </w:rPr>
+        <w:t xml:space="preserve"> Domain hierarchies are often used in this case. Domain hierarchies are tree graphs where each category can have</w:t>
+      </w:r>
+      <w:r>
+        <w:rPr>
+          <w:lang w:bidi="ar-EG"/>
+        </w:rPr>
+        <w:t xml:space="preserve"> a parent category and</w:t>
+      </w:r>
+      <w:r>
+        <w:rPr>
+          <w:lang w:bidi="ar-EG"/>
+        </w:rPr>
+        <w:t xml:space="preserve"> </w:t>
+      </w:r>
+      <w:r>
+        <w:rPr>
+          <w:lang w:bidi="ar-EG"/>
+        </w:rPr>
+        <w:t>subcategories. The similarity of two items can then be measured by the length of the path between the items.</w:t>
+      </w:r>
+    </w:p>
+    <w:p>
+      <w:pPr>
+        <w:rPr>
+          <w:b/>
+          <w:bCs/>
+          <w:sz w:val="26"/>
+          <w:szCs w:val="26"/>
+          <w:lang w:bidi="ar-EG"/>
+        </w:rPr>
+      </w:pPr>
+      <w:r>
+        <w:rPr>
+          <w:b/>
+          <w:bCs/>
+          <w:sz w:val="26"/>
+          <w:szCs w:val="26"/>
+          <w:lang w:bidi="ar-EG"/>
+        </w:rPr>
+        <w:t>3.2.2. Critiquing</w:t>
+      </w:r>
+      <w:r>
+        <w:rPr>
+          <w:b/>
+          <w:bCs/>
+          <w:sz w:val="26"/>
+          <w:szCs w:val="26"/>
+          <w:lang w:bidi="ar-EG"/>
+        </w:rPr>
+        <w:t>:</w:t>
+      </w:r>
+    </w:p>
+    <w:p>
+      <w:pPr>
+        <w:rPr>
+          <w:lang w:bidi="ar-EG"/>
+        </w:rPr>
+      </w:pPr>
+      <w:r>
+        <w:rPr>
+          <w:lang w:bidi="ar-EG"/>
+        </w:rPr>
+        <w:t>Once some result is found using similarity metrics and recommended to the user, the user is able to provide feedback and customizes the results to match what he is looking for. The user specifies a change request on some attributes of the item they like. The change request can be a directional critiqu</w:t>
+      </w:r>
+      <w:r>
+        <w:rPr>
+          <w:lang w:bidi="ar-EG"/>
+        </w:rPr>
+        <w:t>e</w:t>
+      </w:r>
+      <w:r>
+        <w:rPr>
+          <w:lang w:bidi="ar-EG"/>
+        </w:rPr>
+        <w:t xml:space="preserve"> or a replacement critique.</w:t>
+      </w:r>
+      <w:r>
+        <w:rPr>
+          <w:lang w:bidi="ar-EG"/>
+        </w:rPr>
+        <w:t xml:space="preserve"> A directional critique provides feedback on the direction in which the recommendation should be adjusted. For example, if the system recommended a college that is 100Km away, the user may request a shorter distance. On the other hand, a replacement critique suggests alternative items to replace the initially recommended item. For example, if the system recommended a medical college, the user may suggest </w:t>
+      </w:r>
+      <w:r>
+        <w:rPr>
+          <w:lang w:bidi="ar-EG"/>
+        </w:rPr>
+        <w:t>recommending</w:t>
+      </w:r>
+      <w:r>
+        <w:rPr>
+          <w:lang w:bidi="ar-EG"/>
+        </w:rPr>
+        <w:t xml:space="preserve"> a computer science college instead.</w:t>
+      </w:r>
+    </w:p>
+    <w:p>
+      <w:pPr>
+        <w:rPr>
+          <w:b/>
+          <w:bCs/>
+          <w:sz w:val="30"/>
+          <w:szCs w:val="30"/>
+          <w:lang w:bidi="ar-EG"/>
+        </w:rPr>
+      </w:pPr>
+    </w:p>
+    <w:p>
+      <w:pPr>
+        <w:rPr>
+          <w:b/>
+          <w:bCs/>
+          <w:sz w:val="30"/>
+          <w:szCs w:val="30"/>
+          <w:lang w:bidi="ar-EG"/>
+        </w:rPr>
+      </w:pPr>
+    </w:p>
+    <w:p>
+      <w:pPr>
+        <w:rPr>
+          <w:b/>
+          <w:bCs/>
+          <w:sz w:val="30"/>
+          <w:szCs w:val="30"/>
+          <w:lang w:bidi="ar-EG"/>
+        </w:rPr>
+      </w:pPr>
+      <w:r>
+        <w:rPr>
+          <w:b/>
+          <w:bCs/>
+          <w:sz w:val="30"/>
+          <w:szCs w:val="30"/>
+          <w:lang w:bidi="ar-EG"/>
+        </w:rPr>
+        <w:lastRenderedPageBreak/>
+        <w:t xml:space="preserve">KB RS </w:t>
+      </w:r>
+      <w:r>
+        <w:rPr>
+          <w:b/>
+          <w:bCs/>
+          <w:sz w:val="30"/>
+          <w:szCs w:val="30"/>
+          <w:lang w:bidi="ar-EG"/>
+        </w:rPr>
+        <w:t>Strengths:</w:t>
+      </w:r>
+    </w:p>
+    <w:p>
+      <w:pPr>
+        <w:pStyle w:val="ListParagraph"/>
+        <w:numPr>
+          <w:ilvl w:val="0"/>
+          <w:numId w:val="3"/>
+        </w:numPr>
+        <w:rPr>
+          <w:lang w:bidi="ar-EG"/>
+        </w:rPr>
+      </w:pPr>
+      <w:r>
+        <w:rPr>
+          <w:lang w:bidi="ar-EG"/>
+        </w:rPr>
+        <w:t xml:space="preserve">Complex Item Domain: </w:t>
+      </w:r>
+      <w:r>
+        <w:rPr>
+          <w:lang w:bidi="ar-EG"/>
+        </w:rPr>
+        <w:t>KB RS</w:t>
+      </w:r>
+      <w:r>
+        <w:rPr>
+          <w:lang w:bidi="ar-EG"/>
+        </w:rPr>
+        <w:t xml:space="preserve"> is very </w:t>
+      </w:r>
+      <w:r>
+        <w:rPr>
+          <w:lang w:bidi="ar-EG"/>
+        </w:rPr>
+        <w:t>proficient</w:t>
+      </w:r>
+      <w:r>
+        <w:rPr>
+          <w:lang w:bidi="ar-EG"/>
+        </w:rPr>
+        <w:t xml:space="preserve"> when the items have many complex aspects to consider</w:t>
+      </w:r>
+      <w:r>
+        <w:rPr>
+          <w:lang w:bidi="ar-EG"/>
+        </w:rPr>
+        <w:t>. Those aspects often</w:t>
+      </w:r>
+      <w:r>
+        <w:rPr>
+          <w:lang w:bidi="ar-EG"/>
+        </w:rPr>
+        <w:t xml:space="preserve"> </w:t>
+      </w:r>
+      <w:r>
+        <w:rPr>
+          <w:lang w:bidi="ar-EG"/>
+        </w:rPr>
+        <w:t>need</w:t>
+      </w:r>
+      <w:r>
+        <w:rPr>
+          <w:lang w:bidi="ar-EG"/>
+        </w:rPr>
+        <w:t xml:space="preserve"> expert knowledge in the domain. </w:t>
+      </w:r>
+      <w:r>
+        <w:rPr>
+          <w:lang w:bidi="ar-EG"/>
+        </w:rPr>
+        <w:t>KB RS effectively captures those complex aspects by utilizing knowledge bases crafted by domain experts. This strength is especially significant when the item is of great importance and requires a lot of thought, such as a university or a college.</w:t>
+      </w:r>
+    </w:p>
+    <w:p>
+      <w:pPr>
+        <w:pStyle w:val="ListParagraph"/>
+        <w:numPr>
+          <w:ilvl w:val="0"/>
+          <w:numId w:val="3"/>
+        </w:numPr>
+        <w:rPr>
+          <w:lang w:bidi="ar-EG"/>
+        </w:rPr>
+      </w:pPr>
+      <w:r>
+        <w:rPr>
+          <w:lang w:bidi="ar-EG"/>
+        </w:rPr>
+        <w:t xml:space="preserve">Avoids Cold Start Problem: User data is not needed because what the user wants is explicitly defined. The recommendation process is accurate and can </w:t>
+      </w:r>
+      <w:r>
+        <w:rPr>
+          <w:lang w:bidi="ar-EG"/>
+        </w:rPr>
+        <w:t>start and work well</w:t>
+      </w:r>
+      <w:r>
+        <w:rPr>
+          <w:lang w:bidi="ar-EG"/>
+        </w:rPr>
+        <w:t xml:space="preserve"> without requiring existing rating dat</w:t>
+      </w:r>
+      <w:r>
+        <w:rPr>
+          <w:lang w:bidi="ar-EG"/>
+        </w:rPr>
+        <w:t>a</w:t>
+      </w:r>
+      <w:r>
+        <w:rPr>
+          <w:lang w:bidi="ar-EG"/>
+        </w:rPr>
+        <w:t>.</w:t>
+      </w:r>
+    </w:p>
+    <w:p>
+      <w:pPr>
+        <w:rPr>
+          <w:b/>
+          <w:bCs/>
+          <w:sz w:val="30"/>
+          <w:szCs w:val="30"/>
+          <w:lang w:bidi="ar-EG"/>
+        </w:rPr>
+      </w:pPr>
+      <w:r>
+        <w:rPr>
+          <w:b/>
+          <w:bCs/>
+          <w:sz w:val="30"/>
+          <w:szCs w:val="30"/>
+          <w:lang w:bidi="ar-EG"/>
+        </w:rPr>
+        <w:t xml:space="preserve">KB RS </w:t>
+      </w:r>
+      <w:r>
+        <w:rPr>
+          <w:b/>
+          <w:bCs/>
+          <w:sz w:val="30"/>
+          <w:szCs w:val="30"/>
+          <w:lang w:bidi="ar-EG"/>
+        </w:rPr>
+        <w:t>Weaknesses</w:t>
+      </w:r>
+      <w:r>
+        <w:rPr>
+          <w:b/>
+          <w:bCs/>
+          <w:sz w:val="30"/>
+          <w:szCs w:val="30"/>
+          <w:lang w:bidi="ar-EG"/>
+        </w:rPr>
+        <w:t>:</w:t>
+      </w:r>
+    </w:p>
+    <w:p>
+      <w:pPr>
+        <w:pStyle w:val="ListParagraph"/>
+        <w:numPr>
+          <w:ilvl w:val="0"/>
+          <w:numId w:val="3"/>
+        </w:numPr>
+        <w:rPr>
+          <w:lang w:bidi="ar-EG"/>
+        </w:rPr>
+      </w:pPr>
+      <w:r>
+        <w:rPr>
+          <w:lang w:bidi="ar-EG"/>
+        </w:rPr>
+        <w:t>Knowledge Acquisition Bottleneck: A big problem lies in the creation of the knowledge base. It requires the conversion of the knowledge possessed by domain experts into consumable representations.</w:t>
+      </w:r>
+    </w:p>
+    <w:p>
+      <w:pPr>
+        <w:rPr>
+          <w:lang w:bidi="ar-EG"/>
+        </w:rPr>
+      </w:pPr>
+      <w:r>
+        <w:rPr>
+          <w:b/>
+          <w:bCs/>
+          <w:sz w:val="42"/>
+          <w:szCs w:val="42"/>
+        </w:rPr>
+        <w:t xml:space="preserve">Hybrid </w:t>
+      </w:r>
+      <w:r>
+        <w:rPr>
+          <w:b/>
+          <w:bCs/>
+          <w:sz w:val="42"/>
+          <w:szCs w:val="42"/>
+        </w:rPr>
+        <w:t xml:space="preserve">Recommendation </w:t>
+      </w:r>
+      <w:r>
+        <w:rPr>
+          <w:b/>
+          <w:bCs/>
+          <w:sz w:val="42"/>
+          <w:szCs w:val="42"/>
+        </w:rPr>
+        <w:t>Systems:</w:t>
+      </w:r>
+    </w:p>
+    <w:p>
+      <w:r>
+        <w:t xml:space="preserve">A special type of system that </w:t>
+      </w:r>
+      <w:r>
+        <w:t>combines multiple recommendation techniques such as</w:t>
+      </w:r>
+      <w:r>
+        <w:t xml:space="preserve"> collaborative, content-based filtering, and other approaches</w:t>
+      </w:r>
+      <w:r>
+        <w:t xml:space="preserve"> </w:t>
+      </w:r>
+      <w:r>
+        <w:t xml:space="preserve">and uses them </w:t>
+      </w:r>
+      <w:r>
+        <w:t>simultaneously</w:t>
+      </w:r>
+      <w:r>
+        <w:t>.</w:t>
+      </w:r>
+      <w:r>
+        <w:t xml:space="preserve"> This provides more accurate and diverse recommendations to users as it utilizes </w:t>
+      </w:r>
+      <w:proofErr w:type="gramStart"/>
+      <w:r>
+        <w:t>the</w:t>
+      </w:r>
+      <w:proofErr w:type="gramEnd"/>
+      <w:r>
+        <w:t xml:space="preserve"> strength</w:t>
+      </w:r>
+      <w:r>
+        <w:t>s</w:t>
+      </w:r>
+      <w:r>
+        <w:t xml:space="preserve"> </w:t>
+      </w:r>
+      <w:r>
+        <w:t xml:space="preserve">and overcomes the weaknesses </w:t>
+      </w:r>
+      <w:r>
+        <w:t>of different approache</w:t>
+      </w:r>
+      <w:r>
+        <w:t>s</w:t>
+      </w:r>
+      <w:r>
+        <w:t xml:space="preserve">. </w:t>
+      </w:r>
+      <w:r>
+        <w:t>It</w:t>
+      </w:r>
+      <w:r>
+        <w:t xml:space="preserve"> can be used to overcome major problems such lack of data. Some hybridization techniques include:</w:t>
+      </w:r>
+    </w:p>
+    <w:p>
+      <w:r>
+        <w:rPr>
+          <w:sz w:val="30"/>
+          <w:szCs w:val="30"/>
+        </w:rPr>
+        <w:t>Weighted:</w:t>
+      </w:r>
+    </w:p>
+    <w:p>
       <w:r>
         <w:rPr>
           <w:noProof/>
@@ -1625,10 +2324,18 @@
           <w:szCs w:val="16"/>
         </w:rPr>
         <w:drawing>
-          <wp:inline distT="0" distB="0" distL="0" distR="0" wp14:anchorId="298E3713" wp14:editId="21EB31B8">
-            <wp:extent cx="6029325" cy="1507331"/>
+          <wp:anchor distT="0" distB="0" distL="114300" distR="114300" simplePos="0" relativeHeight="251670528" behindDoc="0" locked="0" layoutInCell="1" allowOverlap="1" wp14:anchorId="3D36535A" wp14:editId="735BE229">
+            <wp:simplePos x="0" y="0"/>
+            <wp:positionH relativeFrom="column">
+              <wp:posOffset>2571750</wp:posOffset>
+            </wp:positionH>
+            <wp:positionV relativeFrom="paragraph">
+              <wp:posOffset>201930</wp:posOffset>
+            </wp:positionV>
+            <wp:extent cx="3950461" cy="1190625"/>
             <wp:effectExtent l="0" t="0" r="0" b="0"/>
-            <wp:docPr id="1468955620" name="Picture 1" descr="A black background with a black square&#10;&#10;Description automatically generated with medium confidence"/>
+            <wp:wrapSquare wrapText="bothSides"/>
+            <wp:docPr id="1129273404" name="Picture 1" descr="A diagram of a diagram&#10;&#10;Description automatically generated"/>
             <wp:cNvGraphicFramePr>
               <a:graphicFrameLocks xmlns:a="http://schemas.openxmlformats.org/drawingml/2006/main" noChangeAspect="1"/>
             </wp:cNvGraphicFramePr>
@@ -1636,7 +2343,7 @@
               <a:graphicData uri="http://schemas.openxmlformats.org/drawingml/2006/picture">
                 <pic:pic xmlns:pic="http://schemas.openxmlformats.org/drawingml/2006/picture">
                   <pic:nvPicPr>
-                    <pic:cNvPr id="1468955620" name="Picture 1" descr="A black background with a black square&#10;&#10;Description automatically generated with medium confidence"/>
+                    <pic:cNvPr id="1129273404" name="Picture 1" descr="A diagram of a diagram&#10;&#10;Description automatically generated"/>
                     <pic:cNvPicPr>
                       <a:picLocks noChangeAspect="1" noChangeArrowheads="1"/>
                     </pic:cNvPicPr>
@@ -1657,7 +2364,7 @@
                   <pic:spPr bwMode="auto">
                     <a:xfrm>
                       <a:off x="0" y="0"/>
-                      <a:ext cx="6036991" cy="1509248"/>
+                      <a:ext cx="3950461" cy="1190625"/>
                     </a:xfrm>
                     <a:prstGeom prst="rect">
                       <a:avLst/>
@@ -1670,8 +2377,80 @@
                 </pic:pic>
               </a:graphicData>
             </a:graphic>
-          </wp:inline>
+          </wp:anchor>
         </w:drawing>
+      </w:r>
+      <w:r>
+        <w:t xml:space="preserve">In </w:t>
+      </w:r>
+      <w:r>
+        <w:t>the weighted</w:t>
+      </w:r>
+      <w:r>
+        <w:t xml:space="preserve"> </w:t>
+      </w:r>
+      <w:r>
+        <w:t xml:space="preserve">hybrid </w:t>
+      </w:r>
+      <w:r>
+        <w:t>recommendation system, multiple models are chosen such that they are able to interpret the dataset well.</w:t>
+      </w:r>
+      <w:r>
+        <w:t xml:space="preserve"> The system</w:t>
+      </w:r>
+      <w:r>
+        <w:t xml:space="preserve"> </w:t>
+      </w:r>
+      <w:r>
+        <w:t xml:space="preserve">takes outputs from each selected model. It then combines the result by </w:t>
+      </w:r>
+      <w:r>
+        <w:t xml:space="preserve">statistically </w:t>
+      </w:r>
+      <w:r>
+        <w:t>assign</w:t>
+      </w:r>
+      <w:r>
+        <w:t>ing</w:t>
+      </w:r>
+      <w:r>
+        <w:t xml:space="preserve"> different weights to recommendations from </w:t>
+      </w:r>
+      <w:r>
+        <w:t>chosen</w:t>
+      </w:r>
+      <w:r>
+        <w:t xml:space="preserve"> models</w:t>
+      </w:r>
+      <w:r>
+        <w:t xml:space="preserve"> based on</w:t>
+      </w:r>
+      <w:r>
+        <w:t xml:space="preserve"> how</w:t>
+      </w:r>
+      <w:r>
+        <w:t xml:space="preserve"> well</w:t>
+      </w:r>
+      <w:r>
+        <w:t xml:space="preserve"> each model represents the dataset</w:t>
+      </w:r>
+      <w:r>
+        <w:t>.</w:t>
+      </w:r>
+    </w:p>
+    <w:p>
+      <w:pPr>
+        <w:rPr>
+          <w:sz w:val="30"/>
+          <w:szCs w:val="30"/>
+        </w:rPr>
+      </w:pPr>
+      <w:r>
+        <w:rPr>
+          <w:sz w:val="30"/>
+          <w:szCs w:val="30"/>
+        </w:rPr>
+        <w:t>Switching:</w:t>
       </w:r>
     </w:p>
     <w:p>
@@ -1681,20 +2460,19 @@
           <w:sz w:val="16"/>
           <w:szCs w:val="16"/>
         </w:rPr>
-        <w:lastRenderedPageBreak/>
         <w:drawing>
-          <wp:anchor distT="0" distB="0" distL="114300" distR="114300" simplePos="0" relativeHeight="251664384" behindDoc="0" locked="0" layoutInCell="1" allowOverlap="1" wp14:anchorId="55CD5A04" wp14:editId="30D7BEA6">
+          <wp:anchor distT="0" distB="0" distL="114300" distR="114300" simplePos="0" relativeHeight="251669504" behindDoc="0" locked="0" layoutInCell="1" allowOverlap="1" wp14:anchorId="227FDCA1" wp14:editId="06FF6B9D">
             <wp:simplePos x="0" y="0"/>
-            <wp:positionH relativeFrom="margin">
-              <wp:posOffset>4476750</wp:posOffset>
+            <wp:positionH relativeFrom="column">
+              <wp:posOffset>2543175</wp:posOffset>
             </wp:positionH>
             <wp:positionV relativeFrom="paragraph">
-              <wp:posOffset>527685</wp:posOffset>
+              <wp:posOffset>222885</wp:posOffset>
             </wp:positionV>
-            <wp:extent cx="1905000" cy="1390650"/>
-            <wp:effectExtent l="0" t="0" r="0" b="0"/>
+            <wp:extent cx="4029075" cy="1334770"/>
+            <wp:effectExtent l="0" t="0" r="9525" b="0"/>
             <wp:wrapSquare wrapText="bothSides"/>
-            <wp:docPr id="1160850267" name="Picture 2"/>
+            <wp:docPr id="1977709927" name="Picture 2" descr="A diagram of a system&#10;&#10;Description automatically generated"/>
             <wp:cNvGraphicFramePr>
               <a:graphicFrameLocks xmlns:a="http://schemas.openxmlformats.org/drawingml/2006/main" noChangeAspect="1"/>
             </wp:cNvGraphicFramePr>
@@ -1702,7 +2480,7 @@
               <a:graphicData uri="http://schemas.openxmlformats.org/drawingml/2006/picture">
                 <pic:pic xmlns:pic="http://schemas.openxmlformats.org/drawingml/2006/picture">
                   <pic:nvPicPr>
-                    <pic:cNvPr id="1160850267" name="Picture 2"/>
+                    <pic:cNvPr id="1977709927" name="Picture 2" descr="A diagram of a system&#10;&#10;Description automatically generated"/>
                     <pic:cNvPicPr>
                       <a:picLocks noChangeAspect="1" noChangeArrowheads="1"/>
                     </pic:cNvPicPr>
@@ -1723,7 +2501,7 @@
                   <pic:spPr bwMode="auto">
                     <a:xfrm>
                       <a:off x="0" y="0"/>
-                      <a:ext cx="1905000" cy="1390650"/>
+                      <a:ext cx="4029075" cy="1334770"/>
                     </a:xfrm>
                     <a:prstGeom prst="rect">
                       <a:avLst/>
@@ -1736,849 +2514,51 @@
                 </pic:pic>
               </a:graphicData>
             </a:graphic>
+            <wp14:sizeRelH relativeFrom="margin">
+              <wp14:pctWidth>0</wp14:pctWidth>
+            </wp14:sizeRelH>
+            <wp14:sizeRelV relativeFrom="margin">
+              <wp14:pctHeight>0</wp14:pctHeight>
+            </wp14:sizeRelV>
           </wp:anchor>
         </w:drawing>
       </w:r>
       <w:r>
-        <w:t>NMF is used to factorize the ratings matrix into two lower dimensions matrices. The first matrix is W and the second is H. The goal is to approximate the ratings matrix R by the dot product of the two matrices W and H.</w:t>
-      </w:r>
-      <w:r>
-        <w:t xml:space="preserve"> In other words, the goal is to minimize the difference between the original ratings matrix and the dot product of the two factor matrices W and H. All the values of R, W, and H should be greater than or equal to zero. The optimization process happens using iterative techniques such as gradient descent. When W and H converge to an acceptable approximation, their dot product can be used to make recommendations.</w:t>
-      </w:r>
-    </w:p>
-    <w:p/>
-    <w:p>
-      <w:r>
-        <w:t>NMF is similar to ALS in</w:t>
-      </w:r>
-      <w:r>
-        <w:t xml:space="preserve"> multiple ways</w:t>
-      </w:r>
-      <w:r>
-        <w:t>. The key differences are:</w:t>
-      </w:r>
-    </w:p>
-    <w:p>
-      <w:pPr>
-        <w:pStyle w:val="ListParagraph"/>
-        <w:numPr>
-          <w:ilvl w:val="0"/>
-          <w:numId w:val="3"/>
-        </w:numPr>
-      </w:pPr>
-      <w:r>
-        <w:t>NMF enforces non-negativity constraints on the factor matrices W and H. This is useful when dealing with data that should be naturally non-negative, such as user-item ratings.</w:t>
-      </w:r>
-      <w:r>
-        <w:t xml:space="preserve"> This makes NMF more interpretable</w:t>
-      </w:r>
-      <w:r>
-        <w:t xml:space="preserve"> as it allows for a clear separation of user and item characteristics.</w:t>
-      </w:r>
-    </w:p>
-    <w:p>
-      <w:pPr>
-        <w:pStyle w:val="ListParagraph"/>
-        <w:numPr>
-          <w:ilvl w:val="0"/>
-          <w:numId w:val="3"/>
-        </w:numPr>
-      </w:pPr>
-      <w:r>
-        <w:t>NMF uses iterative optimization approaches such as gradient descent</w:t>
-      </w:r>
-      <w:r>
-        <w:t xml:space="preserve"> to minimize the difference between the original ratings matrix and the dot product of the factor matrices W and H.</w:t>
-      </w:r>
-    </w:p>
-    <w:p>
-      <w:pPr>
-        <w:pStyle w:val="ListParagraph"/>
-        <w:numPr>
-          <w:ilvl w:val="0"/>
-          <w:numId w:val="3"/>
-        </w:numPr>
-      </w:pPr>
-      <w:r>
-        <w:t>Parallelization of NMF is more difficult than parallelizing ALS as ALS is naturally parallelizable. However, there are parallel and distributed algorithms that have been developed to address this issue.</w:t>
-      </w:r>
-    </w:p>
-    <w:p>
-      <w:pPr>
-        <w:rPr>
-          <w:b/>
-          <w:bCs/>
-          <w:sz w:val="42"/>
-          <w:szCs w:val="42"/>
-        </w:rPr>
-      </w:pPr>
-      <w:r>
-        <w:rPr>
-          <w:b/>
-          <w:bCs/>
-          <w:sz w:val="42"/>
-          <w:szCs w:val="42"/>
-        </w:rPr>
-        <w:t>Knowledge-Based Recommendation Systems</w:t>
-      </w:r>
-      <w:r>
-        <w:rPr>
-          <w:b/>
-          <w:bCs/>
-          <w:sz w:val="42"/>
-          <w:szCs w:val="42"/>
-        </w:rPr>
-        <w:t xml:space="preserve"> </w:t>
-      </w:r>
-      <w:r>
-        <w:rPr>
-          <w:b/>
-          <w:bCs/>
-          <w:sz w:val="42"/>
-          <w:szCs w:val="42"/>
-        </w:rPr>
-        <w:t>(KB RS)</w:t>
-      </w:r>
-      <w:r>
-        <w:rPr>
-          <w:b/>
-          <w:bCs/>
-          <w:sz w:val="42"/>
-          <w:szCs w:val="42"/>
-        </w:rPr>
-        <w:t>:</w:t>
-      </w:r>
-    </w:p>
-    <w:p>
-      <w:pPr>
-        <w:rPr>
-          <w:lang w:bidi="ar-EG"/>
-        </w:rPr>
-      </w:pPr>
-      <w:r>
-        <w:rPr>
-          <w:lang w:bidi="ar-EG"/>
-        </w:rPr>
-        <w:t>A knowledge-based recommendation system is a system that make recommendations based on specific queries made by the user, not on a user’s rating history. It prompts the user to give some rules or guidelines on what the results should look lik</w:t>
-      </w:r>
-      <w:r>
-        <w:rPr>
-          <w:lang w:bidi="ar-EG"/>
-        </w:rPr>
-        <w:t>e</w:t>
-      </w:r>
-      <w:r>
-        <w:rPr>
-          <w:lang w:bidi="ar-EG"/>
-        </w:rPr>
-        <w:t>.</w:t>
-      </w:r>
-      <w:r>
-        <w:rPr>
-          <w:lang w:bidi="ar-EG"/>
-        </w:rPr>
-        <w:t xml:space="preserve"> The user may also give an example of an item. The system searches through its item database and tries to find a similar match. There are two main types of </w:t>
-      </w:r>
-      <w:r>
-        <w:rPr>
-          <w:lang w:bidi="ar-EG"/>
-        </w:rPr>
-        <w:t>k</w:t>
-      </w:r>
-      <w:r>
-        <w:rPr>
-          <w:lang w:bidi="ar-EG"/>
-        </w:rPr>
-        <w:t>nowledge-based recommendation systems:</w:t>
-      </w:r>
-    </w:p>
-    <w:p>
-      <w:pPr>
-        <w:rPr>
-          <w:b/>
-          <w:bCs/>
+        <w:t>The switching hybrid recommendation system</w:t>
+      </w:r>
+      <w:r>
+        <w:t xml:space="preserve"> chooses </w:t>
+      </w:r>
+      <w:r>
+        <w:t xml:space="preserve">one </w:t>
+      </w:r>
+      <w:r>
+        <w:t xml:space="preserve">among recommendation </w:t>
+      </w:r>
+      <w:r>
+        <w:t>models</w:t>
+      </w:r>
+      <w:r>
+        <w:t xml:space="preserve"> and applies the selected one.</w:t>
+      </w:r>
+      <w:r>
+        <w:t xml:space="preserve"> The selection of the recommendation model is based on multiple criteria such as the user profile, the dataset and other features. Switching introduces an additional layer upon the recommendation system. This layer is responsible for selecting which model to </w:t>
+      </w:r>
+      <w:r>
+        <w:lastRenderedPageBreak/>
+        <w:t>use. The performance of the switching system is entirely dependent on the strengths and weakness of the selected recommendation model.</w:t>
+      </w:r>
+    </w:p>
+    <w:p>
+      <w:r>
+        <w:rPr>
           <w:sz w:val="30"/>
           <w:szCs w:val="30"/>
-          <w:lang w:bidi="ar-EG"/>
-        </w:rPr>
-      </w:pPr>
-      <w:r>
-        <w:rPr>
-          <w:b/>
-          <w:bCs/>
-          <w:sz w:val="30"/>
-          <w:szCs w:val="30"/>
-          <w:lang w:bidi="ar-EG"/>
-        </w:rPr>
-        <w:t xml:space="preserve">3.1. </w:t>
-      </w:r>
-      <w:r>
-        <w:rPr>
-          <w:b/>
-          <w:bCs/>
-          <w:sz w:val="30"/>
-          <w:szCs w:val="30"/>
-          <w:lang w:bidi="ar-EG"/>
-        </w:rPr>
-        <w:t>Constraint-Based:</w:t>
-      </w:r>
-    </w:p>
-    <w:p>
-      <w:pPr>
-        <w:rPr>
-          <w:lang w:bidi="ar-EG"/>
-        </w:rPr>
-      </w:pPr>
-      <w:r>
-        <w:rPr>
-          <w:lang w:bidi="ar-EG"/>
-        </w:rPr>
-        <w:t xml:space="preserve">It uses existing knowledge bases that contain explicit rules about how to relate </w:t>
-      </w:r>
-      <w:r>
-        <w:rPr>
-          <w:lang w:bidi="ar-EG"/>
-        </w:rPr>
-        <w:t>user</w:t>
-      </w:r>
-      <w:r>
-        <w:rPr>
-          <w:lang w:bidi="ar-EG"/>
-        </w:rPr>
-        <w:t xml:space="preserve"> requirements with item features. </w:t>
-      </w:r>
-      <w:r>
-        <w:rPr>
-          <w:lang w:bidi="ar-EG"/>
-        </w:rPr>
-        <w:t>It is very similar to an</w:t>
-      </w:r>
-      <w:r>
-        <w:rPr>
-          <w:lang w:bidi="ar-EG"/>
-        </w:rPr>
-        <w:t xml:space="preserve"> expert system in knowledge base systems</w:t>
-      </w:r>
-      <w:r>
-        <w:rPr>
-          <w:lang w:bidi="ar-EG"/>
-        </w:rPr>
-        <w:t>. It is considered</w:t>
-      </w:r>
-      <w:r>
-        <w:rPr>
-          <w:lang w:bidi="ar-EG"/>
-        </w:rPr>
-        <w:t xml:space="preserve"> a constraint satisfaction problem</w:t>
-      </w:r>
-      <w:r>
-        <w:rPr>
-          <w:lang w:bidi="ar-EG"/>
-        </w:rPr>
-        <w:t>.</w:t>
-      </w:r>
-    </w:p>
-    <w:p>
-      <w:pPr>
-        <w:rPr>
-          <w:b/>
-          <w:bCs/>
-          <w:sz w:val="30"/>
-          <w:szCs w:val="30"/>
-          <w:rtl/>
-          <w:lang w:bidi="ar-EG"/>
-        </w:rPr>
-      </w:pPr>
-      <w:r>
-        <w:rPr>
-          <w:b/>
-          <w:bCs/>
-          <w:sz w:val="30"/>
-          <w:szCs w:val="30"/>
-          <w:lang w:bidi="ar-EG"/>
-        </w:rPr>
-        <w:t xml:space="preserve">3.2. </w:t>
-      </w:r>
-      <w:r>
-        <w:rPr>
-          <w:b/>
-          <w:bCs/>
-          <w:sz w:val="30"/>
-          <w:szCs w:val="30"/>
-          <w:lang w:bidi="ar-EG"/>
-        </w:rPr>
-        <w:t>Case-Based:</w:t>
-      </w:r>
-    </w:p>
-    <w:p>
-      <w:pPr>
-        <w:rPr>
-          <w:lang w:bidi="ar-EG"/>
-        </w:rPr>
-      </w:pPr>
-      <w:r>
-        <w:rPr>
-          <w:lang w:bidi="ar-EG"/>
-        </w:rPr>
-        <w:t xml:space="preserve">It depends on letting the user choose a target or an anchor item </w:t>
-      </w:r>
-      <w:r>
-        <w:rPr>
-          <w:lang w:bidi="ar-EG"/>
-        </w:rPr>
-        <w:t xml:space="preserve">the algorithm finds a similar item to recommend. Results are usually </w:t>
-      </w:r>
-      <w:r>
-        <w:rPr>
-          <w:lang w:bidi="ar-EG"/>
-        </w:rPr>
-        <w:t>treated</w:t>
-      </w:r>
-      <w:r>
-        <w:rPr>
-          <w:lang w:bidi="ar-EG"/>
-        </w:rPr>
-        <w:t xml:space="preserve"> as new target cases with some interactive modifications. </w:t>
-      </w:r>
-      <w:r>
-        <w:rPr>
-          <w:lang w:bidi="ar-EG"/>
-        </w:rPr>
-        <w:t xml:space="preserve">This is </w:t>
-      </w:r>
-      <w:r>
-        <w:rPr>
-          <w:lang w:bidi="ar-EG"/>
-        </w:rPr>
-        <w:t xml:space="preserve">similar to Content-Based </w:t>
-      </w:r>
-      <w:r>
-        <w:rPr>
-          <w:lang w:bidi="ar-EG"/>
-        </w:rPr>
-        <w:t>systems</w:t>
-      </w:r>
-      <w:r>
-        <w:rPr>
-          <w:lang w:bidi="ar-EG"/>
-        </w:rPr>
-        <w:t xml:space="preserve"> where items similar to ones the user previously liked are suggested. The main difference is that most </w:t>
-      </w:r>
-      <w:r>
-        <w:rPr>
-          <w:lang w:bidi="ar-EG"/>
-        </w:rPr>
-        <w:t>knowledge-based systems</w:t>
-      </w:r>
-      <w:r>
-        <w:rPr>
-          <w:lang w:bidi="ar-EG"/>
-        </w:rPr>
+        </w:rPr>
+        <w:t>Mixed:</w:t>
+      </w:r>
+      <w:r>
         <w:t xml:space="preserve"> </w:t>
-      </w:r>
-      <w:r>
-        <w:rPr>
-          <w:lang w:bidi="ar-EG"/>
-        </w:rPr>
-        <w:t xml:space="preserve">depend on the description of the items in the form of relational attributes in knowledge bases rather than as text keywords like in </w:t>
-      </w:r>
-      <w:r>
-        <w:rPr>
-          <w:lang w:bidi="ar-EG"/>
-        </w:rPr>
-        <w:t xml:space="preserve">Content-Based </w:t>
-      </w:r>
-      <w:r>
-        <w:rPr>
-          <w:lang w:bidi="ar-EG"/>
-        </w:rPr>
-        <w:t>systems</w:t>
-      </w:r>
-      <w:r>
-        <w:rPr>
-          <w:lang w:bidi="ar-EG"/>
-        </w:rPr>
-        <w:t>.</w:t>
-      </w:r>
-    </w:p>
-    <w:p>
-      <w:pPr>
-        <w:rPr>
-          <w:b/>
-          <w:bCs/>
-          <w:sz w:val="26"/>
-          <w:szCs w:val="26"/>
-          <w:lang w:bidi="ar-EG"/>
-        </w:rPr>
-      </w:pPr>
-    </w:p>
-    <w:p>
-      <w:pPr>
-        <w:rPr>
-          <w:b/>
-          <w:bCs/>
-          <w:sz w:val="26"/>
-          <w:szCs w:val="26"/>
-          <w:lang w:bidi="ar-EG"/>
-        </w:rPr>
-      </w:pPr>
-      <w:r>
-        <w:rPr>
-          <w:b/>
-          <w:bCs/>
-          <w:sz w:val="26"/>
-          <w:szCs w:val="26"/>
-          <w:lang w:bidi="ar-EG"/>
-        </w:rPr>
-        <w:lastRenderedPageBreak/>
-        <w:t>3.2.1. Similarity Metrics:</w:t>
-      </w:r>
-    </w:p>
-    <w:p>
-      <w:pPr>
-        <w:rPr>
-          <w:lang w:bidi="ar-EG"/>
-        </w:rPr>
-      </w:pPr>
-      <w:r>
-        <w:rPr>
-          <w:lang w:bidi="ar-EG"/>
-        </w:rPr>
-        <w:t>Similarity metrics are needed to retrieve examples similar to the specified item. For continuous variables, similarity can be the difference between two numbers. For example, two different colleges are similar if the difference in fees is close to zero. It can also be more complex and require the use of statistical measures such as the standard deviation. When it comes to categorial variables, similarity is much more challenging.</w:t>
-      </w:r>
-      <w:r>
-        <w:rPr>
-          <w:lang w:bidi="ar-EG"/>
-        </w:rPr>
-        <w:t xml:space="preserve"> Domain hierarchies are often used in this case. Domain hierarchies are tree graphs where each category can have</w:t>
-      </w:r>
-      <w:r>
-        <w:rPr>
-          <w:lang w:bidi="ar-EG"/>
-        </w:rPr>
-        <w:t xml:space="preserve"> a parent category and</w:t>
-      </w:r>
-      <w:r>
-        <w:rPr>
-          <w:lang w:bidi="ar-EG"/>
-        </w:rPr>
-        <w:t xml:space="preserve"> </w:t>
-      </w:r>
-      <w:r>
-        <w:rPr>
-          <w:lang w:bidi="ar-EG"/>
-        </w:rPr>
-        <w:t>subcategories. The similarity of two items can then be measured by the length of the path between the items.</w:t>
-      </w:r>
-    </w:p>
-    <w:p>
-      <w:pPr>
-        <w:rPr>
-          <w:b/>
-          <w:bCs/>
-          <w:sz w:val="26"/>
-          <w:szCs w:val="26"/>
-          <w:lang w:bidi="ar-EG"/>
-        </w:rPr>
-      </w:pPr>
-      <w:r>
-        <w:rPr>
-          <w:b/>
-          <w:bCs/>
-          <w:sz w:val="26"/>
-          <w:szCs w:val="26"/>
-          <w:lang w:bidi="ar-EG"/>
-        </w:rPr>
-        <w:t>3.2.2. Critiquing</w:t>
-      </w:r>
-      <w:r>
-        <w:rPr>
-          <w:b/>
-          <w:bCs/>
-          <w:sz w:val="26"/>
-          <w:szCs w:val="26"/>
-          <w:lang w:bidi="ar-EG"/>
-        </w:rPr>
-        <w:t>:</w:t>
-      </w:r>
-    </w:p>
-    <w:p>
-      <w:pPr>
-        <w:rPr>
-          <w:lang w:bidi="ar-EG"/>
-        </w:rPr>
-      </w:pPr>
-      <w:r>
-        <w:rPr>
-          <w:lang w:bidi="ar-EG"/>
-        </w:rPr>
-        <w:t>Once some result is found using similarity metrics and recommended to the user, the user is able to provide feedback and customizes the results to match what he is looking for. The user specifies a change request on some attributes of the item they like. The change request can be a directional critiqu</w:t>
-      </w:r>
-      <w:r>
-        <w:rPr>
-          <w:lang w:bidi="ar-EG"/>
-        </w:rPr>
-        <w:t>e</w:t>
-      </w:r>
-      <w:r>
-        <w:rPr>
-          <w:lang w:bidi="ar-EG"/>
-        </w:rPr>
-        <w:t xml:space="preserve"> or a replacement critique.</w:t>
-      </w:r>
-      <w:r>
-        <w:rPr>
-          <w:lang w:bidi="ar-EG"/>
-        </w:rPr>
-        <w:t xml:space="preserve"> A directional critique provides feedback on the direction in which the recommendation should be adjusted. For example, if the system recommended a college that is 100Km away, the user may request a shorter distance. On the other hand, a replacement critique suggests alternative items to replace the initially recommended item. For example, if the system recommended a medical college, the user may suggest </w:t>
-      </w:r>
-      <w:r>
-        <w:rPr>
-          <w:lang w:bidi="ar-EG"/>
-        </w:rPr>
-        <w:t>recommending</w:t>
-      </w:r>
-      <w:r>
-        <w:rPr>
-          <w:lang w:bidi="ar-EG"/>
-        </w:rPr>
-        <w:t xml:space="preserve"> a computer science college instead.</w:t>
-      </w:r>
-    </w:p>
-    <w:p>
-      <w:pPr>
-        <w:rPr>
-          <w:b/>
-          <w:bCs/>
-          <w:sz w:val="30"/>
-          <w:szCs w:val="30"/>
-          <w:lang w:bidi="ar-EG"/>
-        </w:rPr>
-      </w:pPr>
-      <w:r>
-        <w:rPr>
-          <w:b/>
-          <w:bCs/>
-          <w:sz w:val="30"/>
-          <w:szCs w:val="30"/>
-          <w:lang w:bidi="ar-EG"/>
-        </w:rPr>
-        <w:t xml:space="preserve">KB RS </w:t>
-      </w:r>
-      <w:r>
-        <w:rPr>
-          <w:b/>
-          <w:bCs/>
-          <w:sz w:val="30"/>
-          <w:szCs w:val="30"/>
-          <w:lang w:bidi="ar-EG"/>
-        </w:rPr>
-        <w:t>Strengths:</w:t>
-      </w:r>
-    </w:p>
-    <w:p>
-      <w:pPr>
-        <w:pStyle w:val="ListParagraph"/>
-        <w:numPr>
-          <w:ilvl w:val="0"/>
-          <w:numId w:val="3"/>
-        </w:numPr>
-        <w:rPr>
-          <w:lang w:bidi="ar-EG"/>
-        </w:rPr>
-      </w:pPr>
-      <w:r>
-        <w:rPr>
-          <w:lang w:bidi="ar-EG"/>
-        </w:rPr>
-        <w:t xml:space="preserve">Complex Item Domain: </w:t>
-      </w:r>
-      <w:r>
-        <w:rPr>
-          <w:lang w:bidi="ar-EG"/>
-        </w:rPr>
-        <w:t>KB RS</w:t>
-      </w:r>
-      <w:r>
-        <w:rPr>
-          <w:lang w:bidi="ar-EG"/>
-        </w:rPr>
-        <w:t xml:space="preserve"> is very </w:t>
-      </w:r>
-      <w:r>
-        <w:rPr>
-          <w:lang w:bidi="ar-EG"/>
-        </w:rPr>
-        <w:t>proficient</w:t>
-      </w:r>
-      <w:r>
-        <w:rPr>
-          <w:lang w:bidi="ar-EG"/>
-        </w:rPr>
-        <w:t xml:space="preserve"> when the items have many complex aspects to consider</w:t>
-      </w:r>
-      <w:r>
-        <w:rPr>
-          <w:lang w:bidi="ar-EG"/>
-        </w:rPr>
-        <w:t>. Those aspects often</w:t>
-      </w:r>
-      <w:r>
-        <w:rPr>
-          <w:lang w:bidi="ar-EG"/>
-        </w:rPr>
-        <w:t xml:space="preserve"> </w:t>
-      </w:r>
-      <w:r>
-        <w:rPr>
-          <w:lang w:bidi="ar-EG"/>
-        </w:rPr>
-        <w:t>need</w:t>
-      </w:r>
-      <w:r>
-        <w:rPr>
-          <w:lang w:bidi="ar-EG"/>
-        </w:rPr>
-        <w:t xml:space="preserve"> expert knowledge in the domain. </w:t>
-      </w:r>
-      <w:r>
-        <w:rPr>
-          <w:lang w:bidi="ar-EG"/>
-        </w:rPr>
-        <w:t>KB RS effectively captures those complex aspects by utilizing knowledge bases crafted by domain experts. This strength is especially significant when the item is of great importance and requires a lot of thought, such as a university or a college.</w:t>
-      </w:r>
-    </w:p>
-    <w:p>
-      <w:pPr>
-        <w:pStyle w:val="ListParagraph"/>
-        <w:numPr>
-          <w:ilvl w:val="0"/>
-          <w:numId w:val="3"/>
-        </w:numPr>
-        <w:rPr>
-          <w:lang w:bidi="ar-EG"/>
-        </w:rPr>
-      </w:pPr>
-      <w:r>
-        <w:rPr>
-          <w:lang w:bidi="ar-EG"/>
-        </w:rPr>
-        <w:t xml:space="preserve">Avoids Cold Start Problem: User data is not needed because what the user wants is explicitly defined. The recommendation process is accurate and can </w:t>
-      </w:r>
-      <w:r>
-        <w:rPr>
-          <w:lang w:bidi="ar-EG"/>
-        </w:rPr>
-        <w:t>start and work well</w:t>
-      </w:r>
-      <w:r>
-        <w:rPr>
-          <w:lang w:bidi="ar-EG"/>
-        </w:rPr>
-        <w:t xml:space="preserve"> without requiring existing rating dat</w:t>
-      </w:r>
-      <w:r>
-        <w:rPr>
-          <w:lang w:bidi="ar-EG"/>
-        </w:rPr>
-        <w:t>a</w:t>
-      </w:r>
-      <w:r>
-        <w:rPr>
-          <w:lang w:bidi="ar-EG"/>
-        </w:rPr>
-        <w:t>.</w:t>
-      </w:r>
-    </w:p>
-    <w:p>
-      <w:pPr>
-        <w:rPr>
-          <w:b/>
-          <w:bCs/>
-          <w:sz w:val="30"/>
-          <w:szCs w:val="30"/>
-          <w:lang w:bidi="ar-EG"/>
-        </w:rPr>
-      </w:pPr>
-      <w:r>
-        <w:rPr>
-          <w:b/>
-          <w:bCs/>
-          <w:sz w:val="30"/>
-          <w:szCs w:val="30"/>
-          <w:lang w:bidi="ar-EG"/>
-        </w:rPr>
-        <w:t xml:space="preserve">KB RS </w:t>
-      </w:r>
-      <w:r>
-        <w:rPr>
-          <w:b/>
-          <w:bCs/>
-          <w:sz w:val="30"/>
-          <w:szCs w:val="30"/>
-          <w:lang w:bidi="ar-EG"/>
-        </w:rPr>
-        <w:t>Weaknesses</w:t>
-      </w:r>
-      <w:r>
-        <w:rPr>
-          <w:b/>
-          <w:bCs/>
-          <w:sz w:val="30"/>
-          <w:szCs w:val="30"/>
-          <w:lang w:bidi="ar-EG"/>
-        </w:rPr>
-        <w:t>:</w:t>
-      </w:r>
-    </w:p>
-    <w:p>
-      <w:pPr>
-        <w:pStyle w:val="ListParagraph"/>
-        <w:numPr>
-          <w:ilvl w:val="0"/>
-          <w:numId w:val="3"/>
-        </w:numPr>
-        <w:rPr>
-          <w:lang w:bidi="ar-EG"/>
-        </w:rPr>
-      </w:pPr>
-      <w:r>
-        <w:rPr>
-          <w:lang w:bidi="ar-EG"/>
-        </w:rPr>
-        <w:t>Knowledge Acquisition Bottleneck: A big problem lies in the creation of the knowledge base. It requires the conversion of the knowledge possessed by domain experts into consumable representations.</w:t>
-      </w:r>
-    </w:p>
-    <w:p>
-      <w:pPr>
-        <w:rPr>
-          <w:lang w:bidi="ar-EG"/>
-        </w:rPr>
-      </w:pPr>
-    </w:p>
-    <w:p>
-      <w:pPr>
-        <w:rPr>
-          <w:lang w:bidi="ar-EG"/>
-        </w:rPr>
-      </w:pPr>
-    </w:p>
-    <w:p>
-      <w:pPr>
-        <w:rPr>
-          <w:lang w:bidi="ar-EG"/>
-        </w:rPr>
-      </w:pPr>
-    </w:p>
-    <w:p>
-      <w:pPr>
-        <w:rPr>
-          <w:lang w:bidi="ar-EG"/>
-        </w:rPr>
-      </w:pPr>
-    </w:p>
-    <w:p>
-      <w:pPr>
-        <w:rPr>
-          <w:lang w:bidi="ar-EG"/>
-        </w:rPr>
-      </w:pPr>
-    </w:p>
-    <w:p>
-      <w:pPr>
-        <w:rPr>
-          <w:b/>
-          <w:bCs/>
-          <w:sz w:val="42"/>
-          <w:szCs w:val="42"/>
-        </w:rPr>
-      </w:pPr>
-      <w:r>
-        <w:rPr>
-          <w:b/>
-          <w:bCs/>
-          <w:sz w:val="42"/>
-          <w:szCs w:val="42"/>
-        </w:rPr>
-        <w:lastRenderedPageBreak/>
-        <w:t xml:space="preserve">Hybrid </w:t>
-      </w:r>
-      <w:r>
-        <w:rPr>
-          <w:b/>
-          <w:bCs/>
-          <w:sz w:val="42"/>
-          <w:szCs w:val="42"/>
-        </w:rPr>
-        <w:t xml:space="preserve">Recommendation </w:t>
-      </w:r>
-      <w:r>
-        <w:rPr>
-          <w:b/>
-          <w:bCs/>
-          <w:sz w:val="42"/>
-          <w:szCs w:val="42"/>
-        </w:rPr>
-        <w:t>Systems:</w:t>
-      </w:r>
-    </w:p>
-    <w:p>
-      <w:r>
-        <w:t xml:space="preserve">A special type of system that </w:t>
-      </w:r>
-      <w:r>
-        <w:t>combines multiple recommendation techniques such as</w:t>
-      </w:r>
-      <w:r>
-        <w:t xml:space="preserve"> collaborative, content-based filtering, and other approaches</w:t>
-      </w:r>
-      <w:r>
-        <w:t xml:space="preserve"> </w:t>
-      </w:r>
-      <w:r>
-        <w:t xml:space="preserve">and uses them </w:t>
-      </w:r>
-      <w:r>
-        <w:t>simultaneously</w:t>
-      </w:r>
-      <w:r>
-        <w:t>.</w:t>
-      </w:r>
-      <w:r>
-        <w:t xml:space="preserve"> This provides more accurate and diverse recommendations to users as it utilizes the strength</w:t>
-      </w:r>
-      <w:r>
-        <w:t>s</w:t>
-      </w:r>
-      <w:r>
-        <w:t xml:space="preserve"> </w:t>
-      </w:r>
-      <w:r>
-        <w:t xml:space="preserve">and overcomes the weaknesses </w:t>
-      </w:r>
-      <w:r>
-        <w:t>of different approache</w:t>
-      </w:r>
-      <w:r>
-        <w:t>s</w:t>
-      </w:r>
-      <w:r>
-        <w:t xml:space="preserve">. </w:t>
-      </w:r>
-      <w:r>
-        <w:t>It</w:t>
-      </w:r>
-      <w:r>
-        <w:t xml:space="preserve"> can be used to overcome major problems such lack of data. Some hybridization techniques include:</w:t>
-      </w:r>
-    </w:p>
-    <w:p>
-      <w:r>
-        <w:rPr>
-          <w:sz w:val="30"/>
-          <w:szCs w:val="30"/>
-        </w:rPr>
-        <w:t>Weighted:</w:t>
       </w:r>
     </w:p>
     <w:p>
@@ -2589,10 +2569,18 @@
           <w:szCs w:val="16"/>
         </w:rPr>
         <w:drawing>
-          <wp:inline distT="0" distB="0" distL="0" distR="0" wp14:anchorId="3D36535A" wp14:editId="60255DA9">
-            <wp:extent cx="5943600" cy="1791335"/>
-            <wp:effectExtent l="0" t="0" r="0" b="0"/>
-            <wp:docPr id="1129273404" name="Picture 1" descr="A diagram of a diagram&#10;&#10;Description automatically generated"/>
+          <wp:anchor distT="0" distB="0" distL="114300" distR="114300" simplePos="0" relativeHeight="251667456" behindDoc="0" locked="0" layoutInCell="1" allowOverlap="1" wp14:anchorId="5B6F389D" wp14:editId="2587D5C6">
+            <wp:simplePos x="0" y="0"/>
+            <wp:positionH relativeFrom="page">
+              <wp:posOffset>3686175</wp:posOffset>
+            </wp:positionH>
+            <wp:positionV relativeFrom="paragraph">
+              <wp:posOffset>266700</wp:posOffset>
+            </wp:positionV>
+            <wp:extent cx="3900805" cy="1047750"/>
+            <wp:effectExtent l="0" t="0" r="4445" b="0"/>
+            <wp:wrapSquare wrapText="bothSides"/>
+            <wp:docPr id="310709355" name="Picture 3" descr="A diagram of a process&#10;&#10;Description automatically generated"/>
             <wp:cNvGraphicFramePr>
               <a:graphicFrameLocks xmlns:a="http://schemas.openxmlformats.org/drawingml/2006/main" noChangeAspect="1"/>
             </wp:cNvGraphicFramePr>
@@ -2600,7 +2588,7 @@
               <a:graphicData uri="http://schemas.openxmlformats.org/drawingml/2006/picture">
                 <pic:pic xmlns:pic="http://schemas.openxmlformats.org/drawingml/2006/picture">
                   <pic:nvPicPr>
-                    <pic:cNvPr id="1129273404" name="Picture 1" descr="A diagram of a diagram&#10;&#10;Description automatically generated"/>
+                    <pic:cNvPr id="310709355" name="Picture 3" descr="A diagram of a process&#10;&#10;Description automatically generated"/>
                     <pic:cNvPicPr>
                       <a:picLocks noChangeAspect="1" noChangeArrowheads="1"/>
                     </pic:cNvPicPr>
@@ -2621,7 +2609,7 @@
                   <pic:spPr bwMode="auto">
                     <a:xfrm>
                       <a:off x="0" y="0"/>
-                      <a:ext cx="5943600" cy="1791335"/>
+                      <a:ext cx="3900805" cy="1047750"/>
                     </a:xfrm>
                     <a:prstGeom prst="rect">
                       <a:avLst/>
@@ -2634,67 +2622,17 @@
                 </pic:pic>
               </a:graphicData>
             </a:graphic>
-          </wp:inline>
+          </wp:anchor>
         </w:drawing>
       </w:r>
-    </w:p>
-    <w:p>
-      <w:r>
-        <w:t xml:space="preserve">In </w:t>
-      </w:r>
-      <w:r>
-        <w:t>the weighted</w:t>
-      </w:r>
-      <w:r>
-        <w:t xml:space="preserve"> </w:t>
-      </w:r>
-      <w:r>
-        <w:t xml:space="preserve">hybrid </w:t>
-      </w:r>
-      <w:r>
-        <w:t>recommendation system, multiple models are chosen such that they are able to interpret the dataset well.</w:t>
-      </w:r>
-      <w:r>
-        <w:t xml:space="preserve"> The system</w:t>
-      </w:r>
-      <w:r>
-        <w:t xml:space="preserve"> </w:t>
-      </w:r>
-      <w:r>
-        <w:t xml:space="preserve">takes outputs from each selected model. It then combines the result by </w:t>
-      </w:r>
-      <w:r>
-        <w:t xml:space="preserve">statistically </w:t>
-      </w:r>
-      <w:r>
-        <w:t>assign</w:t>
-      </w:r>
-      <w:r>
-        <w:t>ing</w:t>
-      </w:r>
-      <w:r>
-        <w:t xml:space="preserve"> different weights to recommendations from </w:t>
-      </w:r>
-      <w:r>
-        <w:t>chosen</w:t>
-      </w:r>
-      <w:r>
-        <w:t xml:space="preserve"> models</w:t>
-      </w:r>
-      <w:r>
-        <w:t xml:space="preserve"> based on</w:t>
-      </w:r>
-      <w:r>
-        <w:t xml:space="preserve"> how</w:t>
-      </w:r>
-      <w:r>
-        <w:t xml:space="preserve"> well</w:t>
-      </w:r>
-      <w:r>
-        <w:t xml:space="preserve"> each model represents the dataset</w:t>
-      </w:r>
-      <w:r>
-        <w:t>.</w:t>
+      <w:r>
+        <w:t>The mixed hybrid recommendation system begins by taking both the user profile and features in order to generate different sets of candidate datasets. It then inputs each generated candidate into a selected recommendation model. Finally, i</w:t>
+      </w:r>
+      <w:r>
+        <w:t>t presents together recommendations from different recommenders to give the final recommendation.</w:t>
+      </w:r>
+      <w:r>
+        <w:t xml:space="preserve"> The mixed recommendation model has the ability to make a large number of recommendations simultaneously. It can fit each candidate dataset to a suitable model which results in a better performance.</w:t>
       </w:r>
     </w:p>
     <w:p>
@@ -2709,16 +2647,10 @@
           <w:sz w:val="30"/>
           <w:szCs w:val="30"/>
         </w:rPr>
-        <w:t>Switching:</w:t>
-      </w:r>
-    </w:p>
-    <w:p>
-      <w:pPr>
-        <w:rPr>
-          <w:sz w:val="30"/>
-          <w:szCs w:val="30"/>
-        </w:rPr>
-      </w:pPr>
+        <w:t>Feature Combination:</w:t>
+      </w:r>
+    </w:p>
+    <w:p>
       <w:r>
         <w:rPr>
           <w:noProof/>
@@ -2726,10 +2658,18 @@
           <w:szCs w:val="16"/>
         </w:rPr>
         <w:drawing>
-          <wp:inline distT="0" distB="0" distL="0" distR="0" wp14:anchorId="227FDCA1" wp14:editId="65C6C245">
-            <wp:extent cx="5943600" cy="1969770"/>
-            <wp:effectExtent l="0" t="0" r="0" b="0"/>
-            <wp:docPr id="1977709927" name="Picture 2" descr="A diagram of a system&#10;&#10;Description automatically generated"/>
+          <wp:anchor distT="0" distB="0" distL="114300" distR="114300" simplePos="0" relativeHeight="251666432" behindDoc="0" locked="0" layoutInCell="1" allowOverlap="1" wp14:anchorId="5ECE5F43" wp14:editId="72A3E0EB">
+            <wp:simplePos x="0" y="0"/>
+            <wp:positionH relativeFrom="column">
+              <wp:posOffset>2924175</wp:posOffset>
+            </wp:positionH>
+            <wp:positionV relativeFrom="paragraph">
+              <wp:posOffset>264795</wp:posOffset>
+            </wp:positionV>
+            <wp:extent cx="3590925" cy="1343660"/>
+            <wp:effectExtent l="0" t="0" r="9525" b="8890"/>
+            <wp:wrapSquare wrapText="bothSides"/>
+            <wp:docPr id="85736015" name="Picture 4" descr="A diagram of a system&#10;&#10;Description automatically generated"/>
             <wp:cNvGraphicFramePr>
               <a:graphicFrameLocks xmlns:a="http://schemas.openxmlformats.org/drawingml/2006/main" noChangeAspect="1"/>
             </wp:cNvGraphicFramePr>
@@ -2737,7 +2677,7 @@
               <a:graphicData uri="http://schemas.openxmlformats.org/drawingml/2006/picture">
                 <pic:pic xmlns:pic="http://schemas.openxmlformats.org/drawingml/2006/picture">
                   <pic:nvPicPr>
-                    <pic:cNvPr id="1977709927" name="Picture 2" descr="A diagram of a system&#10;&#10;Description automatically generated"/>
+                    <pic:cNvPr id="85736015" name="Picture 4" descr="A diagram of a system&#10;&#10;Description automatically generated"/>
                     <pic:cNvPicPr>
                       <a:picLocks noChangeAspect="1" noChangeArrowheads="1"/>
                     </pic:cNvPicPr>
@@ -2758,7 +2698,7 @@
                   <pic:spPr bwMode="auto">
                     <a:xfrm>
                       <a:off x="0" y="0"/>
-                      <a:ext cx="5943600" cy="1969770"/>
+                      <a:ext cx="3590925" cy="1343660"/>
                     </a:xfrm>
                     <a:prstGeom prst="rect">
                       <a:avLst/>
@@ -2771,44 +2711,56 @@
                 </pic:pic>
               </a:graphicData>
             </a:graphic>
-          </wp:inline>
+            <wp14:sizeRelH relativeFrom="margin">
+              <wp14:pctWidth>0</wp14:pctWidth>
+            </wp14:sizeRelH>
+            <wp14:sizeRelV relativeFrom="margin">
+              <wp14:pctHeight>0</wp14:pctHeight>
+            </wp14:sizeRelV>
+          </wp:anchor>
         </w:drawing>
       </w:r>
-    </w:p>
-    <w:p>
-      <w:r>
-        <w:t>The switching hybrid recommendation system</w:t>
-      </w:r>
-      <w:r>
-        <w:t xml:space="preserve"> chooses </w:t>
-      </w:r>
-      <w:r>
-        <w:t xml:space="preserve">one </w:t>
-      </w:r>
-      <w:r>
-        <w:t xml:space="preserve">among recommendation </w:t>
-      </w:r>
-      <w:r>
-        <w:t>models</w:t>
-      </w:r>
-      <w:r>
-        <w:t xml:space="preserve"> and applies the selected one.</w:t>
-      </w:r>
-      <w:r>
-        <w:t xml:space="preserve"> The selection of the recommendation model is based on multiple criteria such as the user profile, the dataset and other features. Switching introduces an additional layer upon the recommendation system. This layer is responsible for selecting which model to use. The performance of the switching system is entirely dependent on the strengths and weakness of the selected recommendation model.</w:t>
-      </w:r>
-    </w:p>
-    <w:p>
-      <w:r>
+      <w:r>
+        <w:t xml:space="preserve">The feature combination hybrid recommendation system adds a virtual contributing recommendation model to a main recommendation model. The virtual model </w:t>
+      </w:r>
+      <w:r>
+        <w:t xml:space="preserve">works as feature engineering towards the original user profile dataset. An example would be to inject features of a collaborative recommendation model into a content-based recommendation model. The combination is able to </w:t>
+      </w:r>
+      <w:proofErr w:type="gramStart"/>
+      <w:r>
+        <w:t>take into account</w:t>
+      </w:r>
+      <w:proofErr w:type="gramEnd"/>
+      <w:r>
+        <w:t xml:space="preserve"> the collaborative data along with the main </w:t>
+      </w:r>
+      <w:r>
+        <w:t xml:space="preserve">content-based </w:t>
+      </w:r>
+      <w:r>
+        <w:t>dat</w:t>
+      </w:r>
+      <w:r>
+        <w:t>a</w:t>
+      </w:r>
+      <w:r>
+        <w:t>.</w:t>
+      </w:r>
+    </w:p>
+    <w:p/>
+    <w:p>
+      <w:pPr>
         <w:rPr>
           <w:sz w:val="30"/>
           <w:szCs w:val="30"/>
         </w:rPr>
-        <w:lastRenderedPageBreak/>
-        <w:t>Mixed:</w:t>
-      </w:r>
-      <w:r>
-        <w:t xml:space="preserve"> </w:t>
+      </w:pPr>
+      <w:r>
+        <w:rPr>
+          <w:sz w:val="30"/>
+          <w:szCs w:val="30"/>
+        </w:rPr>
+        <w:t>Feature Augmentation:</w:t>
       </w:r>
     </w:p>
     <w:p>
@@ -2819,10 +2771,18 @@
           <w:szCs w:val="16"/>
         </w:rPr>
         <w:drawing>
-          <wp:inline distT="0" distB="0" distL="0" distR="0" wp14:anchorId="5B6F389D" wp14:editId="55BB77F7">
-            <wp:extent cx="5943600" cy="1596390"/>
-            <wp:effectExtent l="0" t="0" r="0" b="3810"/>
-            <wp:docPr id="310709355" name="Picture 3" descr="A diagram of a process&#10;&#10;Description automatically generated"/>
+          <wp:anchor distT="0" distB="0" distL="114300" distR="114300" simplePos="0" relativeHeight="251668480" behindDoc="0" locked="0" layoutInCell="1" allowOverlap="1" wp14:anchorId="3DFA69D0" wp14:editId="17D71604">
+            <wp:simplePos x="0" y="0"/>
+            <wp:positionH relativeFrom="margin">
+              <wp:posOffset>2219325</wp:posOffset>
+            </wp:positionH>
+            <wp:positionV relativeFrom="paragraph">
+              <wp:posOffset>196850</wp:posOffset>
+            </wp:positionV>
+            <wp:extent cx="4099560" cy="638175"/>
+            <wp:effectExtent l="0" t="0" r="0" b="9525"/>
+            <wp:wrapSquare wrapText="bothSides"/>
+            <wp:docPr id="817877412" name="Picture 5" descr="A hexagon with black text&#10;&#10;Description automatically generated"/>
             <wp:cNvGraphicFramePr>
               <a:graphicFrameLocks xmlns:a="http://schemas.openxmlformats.org/drawingml/2006/main" noChangeAspect="1"/>
             </wp:cNvGraphicFramePr>
@@ -2830,7 +2790,7 @@
               <a:graphicData uri="http://schemas.openxmlformats.org/drawingml/2006/picture">
                 <pic:pic xmlns:pic="http://schemas.openxmlformats.org/drawingml/2006/picture">
                   <pic:nvPicPr>
-                    <pic:cNvPr id="310709355" name="Picture 3" descr="A diagram of a process&#10;&#10;Description automatically generated"/>
+                    <pic:cNvPr id="817877412" name="Picture 5" descr="A hexagon with black text&#10;&#10;Description automatically generated"/>
                     <pic:cNvPicPr>
                       <a:picLocks noChangeAspect="1" noChangeArrowheads="1"/>
                     </pic:cNvPicPr>
@@ -2851,7 +2811,7 @@
                   <pic:spPr bwMode="auto">
                     <a:xfrm>
                       <a:off x="0" y="0"/>
-                      <a:ext cx="5943600" cy="1596390"/>
+                      <a:ext cx="4099560" cy="638175"/>
                     </a:xfrm>
                     <a:prstGeom prst="rect">
                       <a:avLst/>
@@ -2864,45 +2824,89 @@
                 </pic:pic>
               </a:graphicData>
             </a:graphic>
-          </wp:inline>
+            <wp14:sizeRelH relativeFrom="margin">
+              <wp14:pctWidth>0</wp14:pctWidth>
+            </wp14:sizeRelH>
+            <wp14:sizeRelV relativeFrom="margin">
+              <wp14:pctHeight>0</wp14:pctHeight>
+            </wp14:sizeRelV>
+          </wp:anchor>
         </w:drawing>
       </w:r>
-    </w:p>
-    <w:p>
-      <w:r>
-        <w:t>The mixed hybrid recommendation system begins by taking both the user profile and features in order to generate different sets of candidate datasets. It then inputs each generated candidate into a selected recommendation model. Finally, i</w:t>
-      </w:r>
-      <w:r>
-        <w:t>t presents together recommendations from different recommenders to give the final recommendation.</w:t>
-      </w:r>
-      <w:r>
-        <w:t xml:space="preserve"> The mixed recommendation model has the ability to make a large number of recommendations simultaneously. It can fit each candidate dataset to a suitable model which results in a better performance.</w:t>
-      </w:r>
-    </w:p>
-    <w:p>
-      <w:pPr>
+      <w:r>
+        <w:t>In feature augmentation hybrid recommendation system, a contributing recommendation model is employed to generate an augmented profile. An augmented profile is basically a rating or a classification of the user-item profile. The augmented profile is taken as input by the main recommendation system to produce the final predicted result. Feature augmentation system is capable of improving the performance of the core system without needing to change the main recommendation model.</w:t>
+      </w:r>
+    </w:p>
+    <w:p>
+      <w:r>
         <w:rPr>
           <w:sz w:val="30"/>
           <w:szCs w:val="30"/>
         </w:rPr>
-      </w:pPr>
-      <w:r>
+        <w:t>Meta-Level:</w:t>
+      </w:r>
+    </w:p>
+    <w:p>
+      <w:r>
+        <w:t xml:space="preserve">The meta-level hybrid recommendation system is similar to the feature augmentation system in that both have a contributing model that provides an augmented dataset to the main recommendation model. However, </w:t>
+      </w:r>
+      <w:r>
+        <w:t>the meta</w:t>
+      </w:r>
+      <w:r>
+        <w:t xml:space="preserve">-level system is different </w:t>
+      </w:r>
+      <w:r>
+        <w:t>as</w:t>
+      </w:r>
+      <w:r>
+        <w:t xml:space="preserve"> it replaces the original dataset with a</w:t>
+      </w:r>
+      <w:r>
+        <w:t xml:space="preserve">n entire </w:t>
+      </w:r>
+      <w:r>
+        <w:lastRenderedPageBreak/>
+        <w:t>learned model</w:t>
+      </w:r>
+      <w:r>
+        <w:t xml:space="preserve"> </w:t>
+      </w:r>
+      <w:r>
+        <w:t xml:space="preserve">from the </w:t>
+      </w:r>
+      <w:r>
+        <w:t>contributing model</w:t>
+      </w:r>
+      <w:r>
+        <w:t xml:space="preserve"> as input to the main recommendation model</w:t>
+      </w:r>
+      <w:r>
+        <w:t>. Whereas in the feature augmented system, the contributing model just generates some features</w:t>
+      </w:r>
+      <w:r>
+        <w:t xml:space="preserve"> as input for the main recommendation model</w:t>
+      </w:r>
+      <w:r>
+        <w:t>.</w:t>
+      </w:r>
+    </w:p>
+    <w:p>
+      <w:pPr>
         <w:rPr>
           <w:sz w:val="30"/>
           <w:szCs w:val="30"/>
         </w:rPr>
-        <w:t>Feature Combination:</w:t>
-      </w:r>
-    </w:p>
-    <w:p>
-      <w:pPr>
-        <w:rPr>
-          <w:rFonts w:ascii="Helvetica" w:hAnsi="Helvetica" w:cs="Helvetica"/>
-          <w:color w:val="242424"/>
-          <w:sz w:val="24"/>
-          <w:szCs w:val="24"/>
-        </w:rPr>
-      </w:pPr>
+      </w:pPr>
+      <w:r>
+        <w:rPr>
+          <w:sz w:val="30"/>
+          <w:szCs w:val="30"/>
+        </w:rPr>
+        <w:t>Cascade:</w:t>
+      </w:r>
+    </w:p>
+    <w:p>
       <w:r>
         <w:rPr>
           <w:noProof/>
@@ -2910,10 +2914,18 @@
           <w:szCs w:val="16"/>
         </w:rPr>
         <w:drawing>
-          <wp:inline distT="0" distB="0" distL="0" distR="0" wp14:anchorId="5ECE5F43" wp14:editId="679061D7">
-            <wp:extent cx="5943600" cy="2224405"/>
+          <wp:anchor distT="0" distB="0" distL="114300" distR="114300" simplePos="0" relativeHeight="251673600" behindDoc="0" locked="0" layoutInCell="1" allowOverlap="1" wp14:anchorId="571E2A31" wp14:editId="20E86FCC">
+            <wp:simplePos x="0" y="0"/>
+            <wp:positionH relativeFrom="page">
+              <wp:posOffset>3964940</wp:posOffset>
+            </wp:positionH>
+            <wp:positionV relativeFrom="paragraph">
+              <wp:posOffset>219075</wp:posOffset>
+            </wp:positionV>
+            <wp:extent cx="3683635" cy="1310005"/>
             <wp:effectExtent l="0" t="0" r="0" b="4445"/>
-            <wp:docPr id="85736015" name="Picture 4" descr="A diagram of a system&#10;&#10;Description automatically generated"/>
+            <wp:wrapSquare wrapText="bothSides"/>
+            <wp:docPr id="1608156383" name="Picture 6" descr="A diagram of a diagram&#10;&#10;Description automatically generated"/>
             <wp:cNvGraphicFramePr>
               <a:graphicFrameLocks xmlns:a="http://schemas.openxmlformats.org/drawingml/2006/main" noChangeAspect="1"/>
             </wp:cNvGraphicFramePr>
@@ -2921,7 +2933,7 @@
               <a:graphicData uri="http://schemas.openxmlformats.org/drawingml/2006/picture">
                 <pic:pic xmlns:pic="http://schemas.openxmlformats.org/drawingml/2006/picture">
                   <pic:nvPicPr>
-                    <pic:cNvPr id="85736015" name="Picture 4" descr="A diagram of a system&#10;&#10;Description automatically generated"/>
+                    <pic:cNvPr id="1608156383" name="Picture 6" descr="A diagram of a diagram&#10;&#10;Description automatically generated"/>
                     <pic:cNvPicPr>
                       <a:picLocks noChangeAspect="1" noChangeArrowheads="1"/>
                     </pic:cNvPicPr>
@@ -2942,7 +2954,7 @@
                   <pic:spPr bwMode="auto">
                     <a:xfrm>
                       <a:off x="0" y="0"/>
-                      <a:ext cx="5943600" cy="2224405"/>
+                      <a:ext cx="3683635" cy="1310005"/>
                     </a:xfrm>
                     <a:prstGeom prst="rect">
                       <a:avLst/>
@@ -2955,25 +2967,172 @@
                 </pic:pic>
               </a:graphicData>
             </a:graphic>
-          </wp:inline>
+            <wp14:sizeRelH relativeFrom="margin">
+              <wp14:pctWidth>0</wp14:pctWidth>
+            </wp14:sizeRelH>
+            <wp14:sizeRelV relativeFrom="margin">
+              <wp14:pctHeight>0</wp14:pctHeight>
+            </wp14:sizeRelV>
+          </wp:anchor>
         </w:drawing>
       </w:r>
-    </w:p>
-    <w:p>
-      <w:r>
-        <w:t xml:space="preserve">The feature combination hybrid recommendation system adds a virtual contributing recommendation model to a main recommendation model. The virtual model </w:t>
-      </w:r>
-      <w:r>
-        <w:t xml:space="preserve">works as feature engineering towards the original user profile dataset. An example would be to inject features of a collaborative recommendation model into a content-based recommendation model. The combination is able to take into account the collaborative data along with the main </w:t>
-      </w:r>
-      <w:r>
-        <w:t xml:space="preserve">content-based </w:t>
-      </w:r>
-      <w:r>
-        <w:t>dat</w:t>
-      </w:r>
-      <w:r>
-        <w:t>a</w:t>
+      <w:r>
+        <w:t>The cascade hybrid system is a strict hierarchical structure recommendation system. The main recommendation system produces a primary result. The secondary recommendation system takes the primary result as input to resolve minor issues that may exist such as breaking ties in the scoring. The cascade system is effective against sparse datasets since it resolves the issues of missing data and ties in scoring.</w:t>
+      </w:r>
+    </w:p>
+    <w:p/>
+    <w:p>
+      <w:pPr>
+        <w:rPr>
+          <w:b/>
+          <w:bCs/>
+          <w:sz w:val="42"/>
+          <w:szCs w:val="42"/>
+        </w:rPr>
+      </w:pPr>
+      <w:r>
+        <w:rPr>
+          <w:b/>
+          <w:bCs/>
+          <w:sz w:val="42"/>
+          <w:szCs w:val="42"/>
+        </w:rPr>
+        <w:t>Conclusion</w:t>
+      </w:r>
+    </w:p>
+    <w:p>
+      <w:r>
+        <w:t xml:space="preserve">After comparing and contrasting different variations of recommendation systems, we found that the most suitable recommendation system type to </w:t>
+      </w:r>
+      <w:r>
+        <w:t>utilize</w:t>
+      </w:r>
+      <w:r>
+        <w:t xml:space="preserve"> is </w:t>
+      </w:r>
+      <w:r>
+        <w:t xml:space="preserve">the </w:t>
+      </w:r>
+      <w:r>
+        <w:rPr>
+          <w:b/>
+          <w:bCs/>
+        </w:rPr>
+        <w:t>hybrid recommendation system</w:t>
+      </w:r>
+      <w:r>
+        <w:t xml:space="preserve">. This is mainly </w:t>
+      </w:r>
+      <w:proofErr w:type="gramStart"/>
+      <w:r>
+        <w:t>because</w:t>
+      </w:r>
+      <w:proofErr w:type="gramEnd"/>
+      <w:r>
+        <w:t xml:space="preserve"> as illustrated earlier, </w:t>
+      </w:r>
+      <w:r>
+        <w:t xml:space="preserve">it is very </w:t>
+      </w:r>
+      <w:r>
+        <w:t>efficient</w:t>
+      </w:r>
+      <w:r>
+        <w:t xml:space="preserve"> when dealing with </w:t>
+      </w:r>
+      <w:r>
+        <w:t>lack of data. Another reason is that it combines the strengths of multiple recommendation systems while covering their weaknesses.</w:t>
+      </w:r>
+      <w:r>
+        <w:t xml:space="preserve"> Among the types of hybrid recommendation systems, we found that mixed and cascade are the most suitable for our case.</w:t>
+      </w:r>
+    </w:p>
+    <w:p>
+      <w:r>
+        <w:t>The mixed hybrid recommendation system</w:t>
+      </w:r>
+      <w:r>
+        <w:t xml:space="preserve"> represents a good choice because it can fit each candidate dataset to a suitable model which results in a better performance. </w:t>
+      </w:r>
+      <w:r>
+        <w:t>On the other hand,</w:t>
+      </w:r>
+      <w:r>
+        <w:t xml:space="preserve"> the cascade hybrid recommendation system </w:t>
+      </w:r>
+      <w:r>
+        <w:t>serves as</w:t>
+      </w:r>
+      <w:r>
+        <w:t xml:space="preserve"> a </w:t>
+      </w:r>
+      <w:r>
+        <w:t>convenient</w:t>
+      </w:r>
+      <w:r>
+        <w:t xml:space="preserve"> choice because </w:t>
+      </w:r>
+      <w:r>
+        <w:t>it is effective against sparse datasets</w:t>
+      </w:r>
+      <w:r>
+        <w:rPr>
+          <w:lang w:bidi="ar-EG"/>
+        </w:rPr>
+        <w:t>. It</w:t>
+      </w:r>
+      <w:r>
+        <w:t xml:space="preserve"> resolves the issues of missing data and ties in scoring.</w:t>
+      </w:r>
+    </w:p>
+    <w:p>
+      <w:r>
+        <w:t>Initially, we will depend heavily on</w:t>
+      </w:r>
+      <w:r>
+        <w:t xml:space="preserve"> a</w:t>
+      </w:r>
+      <w:r>
+        <w:t xml:space="preserve"> knowledge-based</w:t>
+      </w:r>
+      <w:r>
+        <w:t xml:space="preserve"> </w:t>
+      </w:r>
+      <w:r>
+        <w:t>system</w:t>
+      </w:r>
+      <w:r>
+        <w:t>. This is</w:t>
+      </w:r>
+      <w:r>
+        <w:t xml:space="preserve"> because of the cold start problem. We need users to specifically state </w:t>
+      </w:r>
+      <w:r>
+        <w:t>which features they need in a college.</w:t>
+      </w:r>
+      <w:r>
+        <w:t xml:space="preserve"> </w:t>
+      </w:r>
+      <w:r>
+        <w:t>After having provided enough recommendations to users and gathered enough feedback to construct a rating matrix</w:t>
+      </w:r>
+      <w:r>
+        <w:t>,</w:t>
+      </w:r>
+      <w:r>
+        <w:t xml:space="preserve"> </w:t>
+      </w:r>
+      <w:r>
+        <w:t>w</w:t>
+      </w:r>
+      <w:r>
+        <w:t xml:space="preserve">e will deploy </w:t>
+      </w:r>
+      <w:r>
+        <w:t>other techniques</w:t>
+      </w:r>
+      <w:r>
+        <w:t xml:space="preserve"> such as content-based and collaborative filtering</w:t>
       </w:r>
       <w:r>
         <w:t>.</w:t>
@@ -2982,461 +3141,60 @@
     <w:p>
       <w:pPr>
         <w:rPr>
-          <w:sz w:val="30"/>
-          <w:szCs w:val="30"/>
-        </w:rPr>
-      </w:pPr>
-    </w:p>
-    <w:p>
-      <w:pPr>
-        <w:rPr>
-          <w:sz w:val="30"/>
-          <w:szCs w:val="30"/>
-        </w:rPr>
-      </w:pPr>
-    </w:p>
-    <w:p>
-      <w:pPr>
-        <w:rPr>
-          <w:sz w:val="30"/>
-          <w:szCs w:val="30"/>
-        </w:rPr>
-      </w:pPr>
-    </w:p>
-    <w:p>
-      <w:pPr>
-        <w:rPr>
-          <w:sz w:val="30"/>
-          <w:szCs w:val="30"/>
-        </w:rPr>
-      </w:pPr>
-      <w:r>
-        <w:rPr>
-          <w:sz w:val="30"/>
-          <w:szCs w:val="30"/>
-        </w:rPr>
-        <w:lastRenderedPageBreak/>
-        <w:t>Feature Augmentation:</w:t>
-      </w:r>
-    </w:p>
-    <w:p>
-      <w:pPr>
-        <w:rPr>
-          <w:rFonts w:ascii="Helvetica" w:hAnsi="Helvetica" w:cs="Helvetica"/>
-          <w:color w:val="242424"/>
+          <w:b/>
+          <w:bCs/>
+          <w:color w:val="FF0000"/>
           <w:sz w:val="24"/>
           <w:szCs w:val="24"/>
         </w:rPr>
       </w:pPr>
       <w:r>
         <w:rPr>
-          <w:noProof/>
-          <w:sz w:val="16"/>
-          <w:szCs w:val="16"/>
-        </w:rPr>
-        <w:drawing>
-          <wp:inline distT="0" distB="0" distL="0" distR="0" wp14:anchorId="3DFA69D0" wp14:editId="790C1592">
-            <wp:extent cx="5943600" cy="925195"/>
-            <wp:effectExtent l="0" t="0" r="0" b="8255"/>
-            <wp:docPr id="817877412" name="Picture 5" descr="A hexagon with black text&#10;&#10;Description automatically generated"/>
-            <wp:cNvGraphicFramePr>
-              <a:graphicFrameLocks xmlns:a="http://schemas.openxmlformats.org/drawingml/2006/main" noChangeAspect="1"/>
-            </wp:cNvGraphicFramePr>
-            <a:graphic xmlns:a="http://schemas.openxmlformats.org/drawingml/2006/main">
-              <a:graphicData uri="http://schemas.openxmlformats.org/drawingml/2006/picture">
-                <pic:pic xmlns:pic="http://schemas.openxmlformats.org/drawingml/2006/picture">
-                  <pic:nvPicPr>
-                    <pic:cNvPr id="817877412" name="Picture 5" descr="A hexagon with black text&#10;&#10;Description automatically generated"/>
-                    <pic:cNvPicPr>
-                      <a:picLocks noChangeAspect="1" noChangeArrowheads="1"/>
-                    </pic:cNvPicPr>
-                  </pic:nvPicPr>
-                  <pic:blipFill>
-                    <a:blip r:embed="rId20">
-                      <a:extLst>
-                        <a:ext uri="{28A0092B-C50C-407E-A947-70E740481C1C}">
-                          <a14:useLocalDpi xmlns:a14="http://schemas.microsoft.com/office/drawing/2010/main" val="0"/>
-                        </a:ext>
-                      </a:extLst>
-                    </a:blip>
-                    <a:srcRect/>
-                    <a:stretch>
-                      <a:fillRect/>
-                    </a:stretch>
-                  </pic:blipFill>
-                  <pic:spPr bwMode="auto">
-                    <a:xfrm>
-                      <a:off x="0" y="0"/>
-                      <a:ext cx="5943600" cy="925195"/>
-                    </a:xfrm>
-                    <a:prstGeom prst="rect">
-                      <a:avLst/>
-                    </a:prstGeom>
-                    <a:noFill/>
-                    <a:ln>
-                      <a:noFill/>
-                    </a:ln>
-                  </pic:spPr>
-                </pic:pic>
-              </a:graphicData>
-            </a:graphic>
-          </wp:inline>
-        </w:drawing>
-      </w:r>
-    </w:p>
-    <w:p>
-      <w:r>
-        <w:t>In feature augmentation hybrid recommendation system, a contributing recommendation model is employed to generate an augmented profile. An augmented profile is basically a rating or a classification of the user-item profile. The augmented profile is taken as input by the main recommendation system to produce the final predicted result. Feature augmentation system is capable of improving the performance of the core system without needing to change the main recommendation model.</w:t>
-      </w:r>
-    </w:p>
-    <w:p>
-      <w:r>
-        <w:rPr>
-          <w:sz w:val="30"/>
-          <w:szCs w:val="30"/>
-        </w:rPr>
-        <w:t>Meta-Level:</w:t>
-      </w:r>
-    </w:p>
-    <w:p>
-      <w:r>
-        <w:t xml:space="preserve">The meta-level hybrid recommendation system is similar to the feature augmentation system in that both have a contributing model that provides an augmented dataset to the main recommendation model. However, </w:t>
-      </w:r>
-      <w:r>
-        <w:t>the meta</w:t>
-      </w:r>
-      <w:r>
-        <w:t xml:space="preserve">-level system is different </w:t>
-      </w:r>
-      <w:r>
-        <w:t>as</w:t>
-      </w:r>
-      <w:r>
-        <w:t xml:space="preserve"> it replaces the original dataset with a</w:t>
-      </w:r>
-      <w:r>
-        <w:t xml:space="preserve">n entire </w:t>
-      </w:r>
-      <w:r>
-        <w:t>learned model</w:t>
-      </w:r>
-      <w:r>
-        <w:t xml:space="preserve"> </w:t>
-      </w:r>
-      <w:r>
-        <w:t xml:space="preserve">from the </w:t>
-      </w:r>
-      <w:r>
-        <w:t>contributing model</w:t>
-      </w:r>
-      <w:r>
-        <w:t xml:space="preserve"> as input to the main recommendation model</w:t>
-      </w:r>
-      <w:r>
-        <w:t>. Whereas in the feature augmented system, the contributing model just generates some features</w:t>
-      </w:r>
-      <w:r>
-        <w:t xml:space="preserve"> as input for the main recommendation model</w:t>
-      </w:r>
-      <w:r>
-        <w:t>.</w:t>
-      </w:r>
-    </w:p>
-    <w:p>
-      <w:pPr>
-        <w:rPr>
-          <w:sz w:val="30"/>
-          <w:szCs w:val="30"/>
-        </w:rPr>
-      </w:pPr>
-    </w:p>
-    <w:p>
-      <w:pPr>
-        <w:rPr>
-          <w:sz w:val="30"/>
-          <w:szCs w:val="30"/>
-        </w:rPr>
-      </w:pPr>
-      <w:r>
-        <w:rPr>
-          <w:sz w:val="30"/>
-          <w:szCs w:val="30"/>
-        </w:rPr>
-        <w:t>Cascade:</w:t>
-      </w:r>
-    </w:p>
-    <w:p>
-      <w:pPr>
-        <w:rPr>
-          <w:rFonts w:ascii="Helvetica" w:hAnsi="Helvetica" w:cs="Helvetica"/>
-          <w:color w:val="242424"/>
+          <w:b/>
+          <w:bCs/>
+          <w:color w:val="FF0000"/>
           <w:sz w:val="24"/>
           <w:szCs w:val="24"/>
         </w:rPr>
-      </w:pPr>
-      <w:r>
-        <w:rPr>
-          <w:noProof/>
-          <w:sz w:val="16"/>
-          <w:szCs w:val="16"/>
-        </w:rPr>
-        <w:drawing>
-          <wp:inline distT="0" distB="0" distL="0" distR="0" wp14:anchorId="571E2A31" wp14:editId="3B458134">
-            <wp:extent cx="5943600" cy="2113915"/>
-            <wp:effectExtent l="0" t="0" r="0" b="635"/>
-            <wp:docPr id="1608156383" name="Picture 6" descr="A diagram of a diagram&#10;&#10;Description automatically generated"/>
-            <wp:cNvGraphicFramePr>
-              <a:graphicFrameLocks xmlns:a="http://schemas.openxmlformats.org/drawingml/2006/main" noChangeAspect="1"/>
-            </wp:cNvGraphicFramePr>
-            <a:graphic xmlns:a="http://schemas.openxmlformats.org/drawingml/2006/main">
-              <a:graphicData uri="http://schemas.openxmlformats.org/drawingml/2006/picture">
-                <pic:pic xmlns:pic="http://schemas.openxmlformats.org/drawingml/2006/picture">
-                  <pic:nvPicPr>
-                    <pic:cNvPr id="1608156383" name="Picture 6" descr="A diagram of a diagram&#10;&#10;Description automatically generated"/>
-                    <pic:cNvPicPr>
-                      <a:picLocks noChangeAspect="1" noChangeArrowheads="1"/>
-                    </pic:cNvPicPr>
-                  </pic:nvPicPr>
-                  <pic:blipFill>
-                    <a:blip r:embed="rId21">
-                      <a:extLst>
-                        <a:ext uri="{28A0092B-C50C-407E-A947-70E740481C1C}">
-                          <a14:useLocalDpi xmlns:a14="http://schemas.microsoft.com/office/drawing/2010/main" val="0"/>
-                        </a:ext>
-                      </a:extLst>
-                    </a:blip>
-                    <a:srcRect/>
-                    <a:stretch>
-                      <a:fillRect/>
-                    </a:stretch>
-                  </pic:blipFill>
-                  <pic:spPr bwMode="auto">
-                    <a:xfrm>
-                      <a:off x="0" y="0"/>
-                      <a:ext cx="5943600" cy="2113915"/>
-                    </a:xfrm>
-                    <a:prstGeom prst="rect">
-                      <a:avLst/>
-                    </a:prstGeom>
-                    <a:noFill/>
-                    <a:ln>
-                      <a:noFill/>
-                    </a:ln>
-                  </pic:spPr>
-                </pic:pic>
-              </a:graphicData>
-            </a:graphic>
-          </wp:inline>
-        </w:drawing>
-      </w:r>
-    </w:p>
-    <w:p>
-      <w:r>
-        <w:t>The cascade hybrid system is a strict hierarchical structure recommendation system. The main recommendation system produces a primary result. The secondary recommendation system takes the primary result as input to resolve minor issues that may exist such as breaking ties in the scoring. The cascade system is effective against sparse datasets since it resolves the issues of missing data and ties in scoring.</w:t>
-      </w:r>
-    </w:p>
-    <w:p/>
-    <w:p>
-      <w:pPr>
-        <w:rPr>
-          <w:b/>
-          <w:bCs/>
-          <w:sz w:val="42"/>
-          <w:szCs w:val="42"/>
-        </w:rPr>
-      </w:pPr>
-      <w:r>
-        <w:rPr>
-          <w:b/>
-          <w:bCs/>
-          <w:sz w:val="42"/>
-          <w:szCs w:val="42"/>
-        </w:rPr>
-        <w:lastRenderedPageBreak/>
-        <w:t>Conclusion</w:t>
-      </w:r>
-    </w:p>
-    <w:p>
-      <w:r>
-        <w:t xml:space="preserve">After comparing and contrasting different variations of recommendation systems, we found that the most suitable recommendation system type to </w:t>
-      </w:r>
-      <w:r>
-        <w:t>utilize</w:t>
-      </w:r>
-      <w:r>
-        <w:t xml:space="preserve"> is </w:t>
-      </w:r>
-      <w:r>
-        <w:t xml:space="preserve">the </w:t>
-      </w:r>
-      <w:r>
-        <w:rPr>
-          <w:b/>
-          <w:bCs/>
-        </w:rPr>
-        <w:t>hybrid recommendation system</w:t>
-      </w:r>
-      <w:r>
-        <w:t xml:space="preserve">. This is mainly because as illustrated earlier, </w:t>
-      </w:r>
-      <w:r>
-        <w:t xml:space="preserve">it is very </w:t>
-      </w:r>
-      <w:r>
-        <w:t>efficient</w:t>
-      </w:r>
-      <w:r>
-        <w:t xml:space="preserve"> when dealing with </w:t>
-      </w:r>
-      <w:r>
-        <w:t>lack of data. Another reason is that it combines the strengths of multiple recommendation systems while covering their weaknesses.</w:t>
-      </w:r>
-      <w:r>
-        <w:t xml:space="preserve"> Among the types of hybrid recommendation systems, we found that mixed and cascade are the most suitable for our case.</w:t>
-      </w:r>
-    </w:p>
-    <w:p>
-      <w:r>
-        <w:t>The mixed hybrid recommendation system</w:t>
-      </w:r>
-      <w:r>
-        <w:t xml:space="preserve"> represents a good choice because it can fit each candidate dataset to a suitable model which results in a better performance. </w:t>
-      </w:r>
-      <w:r>
-        <w:t>On the other hand,</w:t>
-      </w:r>
-      <w:r>
-        <w:t xml:space="preserve"> the cascade hybrid recommendation system </w:t>
-      </w:r>
-      <w:r>
-        <w:t>serves as</w:t>
-      </w:r>
-      <w:r>
-        <w:t xml:space="preserve"> a </w:t>
-      </w:r>
-      <w:r>
-        <w:t>convenient</w:t>
-      </w:r>
-      <w:r>
-        <w:t xml:space="preserve"> choice because </w:t>
-      </w:r>
-      <w:r>
-        <w:t>it is effective against sparse datasets</w:t>
-      </w:r>
-      <w:r>
-        <w:rPr>
-          <w:lang w:bidi="ar-EG"/>
-        </w:rPr>
-        <w:t>. It</w:t>
-      </w:r>
-      <w:r>
-        <w:t xml:space="preserve"> resolves the issues of missing data and ties in scoring.</w:t>
-      </w:r>
-    </w:p>
-    <w:p>
-      <w:r>
-        <w:t>Initially, we will depend heavily on</w:t>
-      </w:r>
-      <w:r>
-        <w:t xml:space="preserve"> a</w:t>
-      </w:r>
-      <w:r>
-        <w:t xml:space="preserve"> knowledge-based</w:t>
-      </w:r>
-      <w:r>
+        <w:t>**</w:t>
+      </w:r>
+      <w:r>
+        <w:rPr>
+          <w:b/>
+          <w:bCs/>
+          <w:color w:val="FF0000"/>
+          <w:sz w:val="24"/>
+          <w:szCs w:val="24"/>
+        </w:rPr>
+        <w:t xml:space="preserve">todo: </w:t>
+      </w:r>
+      <w:r>
+        <w:rPr>
+          <w:b/>
+          <w:bCs/>
+          <w:color w:val="FF0000"/>
+          <w:sz w:val="24"/>
+          <w:szCs w:val="24"/>
+        </w:rPr>
+        <w:t>provide</w:t>
+      </w:r>
+      <w:r>
+        <w:rPr>
+          <w:b/>
+          <w:bCs/>
+          <w:color w:val="FF0000"/>
+          <w:sz w:val="24"/>
+          <w:szCs w:val="24"/>
+        </w:rPr>
         <w:t xml:space="preserve"> </w:t>
       </w:r>
       <w:r>
-        <w:t>system</w:t>
-      </w:r>
-      <w:r>
-        <w:t>. This is</w:t>
-      </w:r>
-      <w:r>
-        <w:t xml:space="preserve"> because of the cold start problem. We need users to specifically state </w:t>
-      </w:r>
-      <w:r>
-        <w:t>which features they need in a college.</w:t>
-      </w:r>
-      <w:r>
-        <w:t xml:space="preserve"> </w:t>
-      </w:r>
-      <w:r>
-        <w:t>After having provided enough recommendations to users and gathered enough feedback to construct a rating matrix</w:t>
-      </w:r>
-      <w:r>
-        <w:t>,</w:t>
-      </w:r>
-      <w:r>
-        <w:t xml:space="preserve"> </w:t>
-      </w:r>
-      <w:r>
-        <w:t>w</w:t>
-      </w:r>
-      <w:r>
-        <w:t xml:space="preserve">e will deploy </w:t>
-      </w:r>
-      <w:r>
-        <w:t>other techniques</w:t>
-      </w:r>
-      <w:r>
-        <w:t xml:space="preserve"> such as content-based and collaborative filtering</w:t>
-      </w:r>
-      <w:r>
-        <w:t>.</w:t>
-      </w:r>
-    </w:p>
-    <w:p>
-      <w:pPr>
-        <w:rPr>
-          <w:b/>
-          <w:bCs/>
-          <w:sz w:val="30"/>
-          <w:szCs w:val="30"/>
-        </w:rPr>
-      </w:pPr>
-      <w:r>
-        <w:rPr>
-          <w:b/>
-          <w:bCs/>
-          <w:sz w:val="30"/>
-          <w:szCs w:val="30"/>
-        </w:rPr>
-        <w:t>**</w:t>
-      </w:r>
-      <w:r>
-        <w:rPr>
-          <w:b/>
-          <w:bCs/>
-          <w:sz w:val="30"/>
-          <w:szCs w:val="30"/>
-        </w:rPr>
-        <w:t xml:space="preserve">todo: </w:t>
-      </w:r>
-      <w:r>
-        <w:rPr>
-          <w:b/>
-          <w:bCs/>
-          <w:sz w:val="30"/>
-          <w:szCs w:val="30"/>
-        </w:rPr>
-        <w:t>provide</w:t>
-      </w:r>
-      <w:r>
-        <w:rPr>
-          <w:b/>
-          <w:bCs/>
-          <w:sz w:val="30"/>
-          <w:szCs w:val="30"/>
-        </w:rPr>
-        <w:t xml:space="preserve"> </w:t>
-      </w:r>
-      <w:r>
-        <w:rPr>
-          <w:b/>
-          <w:bCs/>
-          <w:sz w:val="30"/>
-          <w:szCs w:val="30"/>
+        <w:rPr>
+          <w:b/>
+          <w:bCs/>
+          <w:color w:val="FF0000"/>
+          <w:sz w:val="24"/>
+          <w:szCs w:val="24"/>
         </w:rPr>
         <w:t>details about which recommendation system types are going to be used in mixed and cascade systems according to the chart of each**</w:t>
       </w:r>
@@ -3446,16 +3204,18 @@
         <w:rPr>
           <w:b/>
           <w:bCs/>
-          <w:sz w:val="30"/>
-          <w:szCs w:val="30"/>
-        </w:rPr>
-      </w:pPr>
-      <w:r>
-        <w:rPr>
-          <w:b/>
-          <w:bCs/>
-          <w:sz w:val="30"/>
-          <w:szCs w:val="30"/>
+          <w:color w:val="FF0000"/>
+          <w:sz w:val="24"/>
+          <w:szCs w:val="24"/>
+        </w:rPr>
+      </w:pPr>
+      <w:r>
+        <w:rPr>
+          <w:b/>
+          <w:bCs/>
+          <w:color w:val="FF0000"/>
+          <w:sz w:val="24"/>
+          <w:szCs w:val="24"/>
         </w:rPr>
         <w:t>We can use knowledge-based systems at first to solve the cold start problem then switch to other types when enough ratings are available.</w:t>
       </w:r>
@@ -3465,21 +3225,54 @@
         <w:rPr>
           <w:b/>
           <w:bCs/>
-          <w:sz w:val="30"/>
-          <w:szCs w:val="30"/>
-        </w:rPr>
-      </w:pPr>
-      <w:r>
-        <w:rPr>
-          <w:b/>
-          <w:bCs/>
-          <w:sz w:val="30"/>
-          <w:szCs w:val="30"/>
+          <w:color w:val="FF0000"/>
+          <w:sz w:val="24"/>
+          <w:szCs w:val="24"/>
+        </w:rPr>
+      </w:pPr>
+      <w:r>
+        <w:rPr>
+          <w:b/>
+          <w:bCs/>
+          <w:color w:val="FF0000"/>
+          <w:sz w:val="24"/>
+          <w:szCs w:val="24"/>
         </w:rPr>
         <w:t>Can content-based systems be used at the start to solve the cold start problem?</w:t>
       </w:r>
     </w:p>
-    <w:p/>
+    <w:p>
+      <w:pPr>
+        <w:rPr>
+          <w:b/>
+          <w:bCs/>
+          <w:color w:val="FF0000"/>
+          <w:sz w:val="24"/>
+          <w:szCs w:val="24"/>
+        </w:rPr>
+      </w:pPr>
+    </w:p>
+    <w:p>
+      <w:pPr>
+        <w:rPr>
+          <w:b/>
+          <w:bCs/>
+          <w:color w:val="FF0000"/>
+          <w:sz w:val="24"/>
+          <w:szCs w:val="24"/>
+        </w:rPr>
+      </w:pPr>
+      <w:r>
+        <w:rPr>
+          <w:b/>
+          <w:bCs/>
+          <w:color w:val="FF0000"/>
+          <w:sz w:val="24"/>
+          <w:szCs w:val="24"/>
+        </w:rPr>
+        <w:t>Make an appendix to put irrelevant parts. Only expose relevant parts in the main document.</w:t>
+      </w:r>
+    </w:p>
     <w:sectPr>
       <w:pgSz w:w="12240" w:h="15840"/>
       <w:pgMar w:top="1440" w:right="1440" w:bottom="1440" w:left="1440" w:header="720" w:footer="720" w:gutter="0"/>

</xml_diff>